<commit_message>
Updated individual contribution form
</commit_message>
<xml_diff>
--- a/doc/AutodeskFormIndContribAgmtForOpenSource.docx
+++ b/doc/AutodeskFormIndContribAgmtForOpenSource.docx
@@ -11,8 +11,8 @@
           <w:rFonts w:ascii="Arial" w:hAnsi="Arial" w:cs="Arial"/>
           <w:b/>
           <w:color w:val="000000" w:themeColor="text1"/>
-          <w:sz w:val="28"/>
-          <w:szCs w:val="28"/>
+          <w:sz w:val="36"/>
+          <w:szCs w:val="36"/>
         </w:rPr>
       </w:pPr>
       <w:r>
@@ -20,8 +20,8 @@
           <w:rFonts w:ascii="Arial" w:hAnsi="Arial" w:cs="Arial"/>
           <w:b/>
           <w:color w:val="000000" w:themeColor="text1"/>
-          <w:sz w:val="28"/>
-          <w:szCs w:val="28"/>
+          <w:sz w:val="36"/>
+          <w:szCs w:val="36"/>
         </w:rPr>
         <w:t>Unreal Live Link</w:t>
       </w:r>
@@ -30,8 +30,8 @@
           <w:rFonts w:ascii="Arial" w:hAnsi="Arial" w:cs="Arial"/>
           <w:b/>
           <w:color w:val="000000" w:themeColor="text1"/>
-          <w:sz w:val="28"/>
-          <w:szCs w:val="28"/>
+          <w:sz w:val="36"/>
+          <w:szCs w:val="36"/>
         </w:rPr>
         <w:t xml:space="preserve"> for Maya </w:t>
       </w:r>
@@ -401,6 +401,37 @@
         </w:rPr>
         <w:t>signed Agreement to:</w:t>
       </w:r>
+    </w:p>
+    <w:p>
+      <w:pPr>
+        <w:autoSpaceDE w:val="0"/>
+        <w:autoSpaceDN w:val="0"/>
+        <w:adjustRightInd w:val="0"/>
+        <w:rPr>
+          <w:rFonts w:ascii="Arial" w:hAnsi="Arial" w:cs="Arial"/>
+          <w:color w:val="000000" w:themeColor="text1"/>
+          <w:sz w:val="20"/>
+          <w:szCs w:val="20"/>
+        </w:rPr>
+      </w:pPr>
+    </w:p>
+    <w:p>
+      <w:pPr>
+        <w:ind w:left="720"/>
+        <w:rPr>
+          <w:rFonts w:eastAsia="Calibri"/>
+        </w:rPr>
+      </w:pPr>
+      <w:hyperlink r:id="rId10">
+        <w:r>
+          <w:rPr>
+            <w:rStyle w:val="Hyperlink"/>
+            <w:rFonts w:eastAsia="Calibri"/>
+            <w:lang w:val="en-CA"/>
+          </w:rPr>
+          <w:t>ems.contributor.agreements@autodesk.com</w:t>
+        </w:r>
+      </w:hyperlink>
     </w:p>
     <w:p>
       <w:pPr>
@@ -428,18 +459,6 @@
           <w:szCs w:val="20"/>
         </w:rPr>
       </w:pPr>
-      <w:r>
-        <w:rPr>
-          <w:rStyle w:val="Hyperlink"/>
-        </w:rPr>
-        <w:t>livelink</w:t>
-      </w:r>
-      <w:r>
-        <w:rPr>
-          <w:rStyle w:val="Hyperlink"/>
-        </w:rPr>
-        <w:t>formaya.contributor.agreements@autodesk.com</w:t>
-      </w:r>
     </w:p>
     <w:p>
       <w:pPr>
@@ -453,6 +472,15 @@
           <w:szCs w:val="20"/>
         </w:rPr>
       </w:pPr>
+      <w:r>
+        <w:rPr>
+          <w:rFonts w:ascii="Arial" w:hAnsi="Arial" w:cs="Arial"/>
+          <w:color w:val="000000" w:themeColor="text1"/>
+          <w:sz w:val="20"/>
+          <w:szCs w:val="20"/>
+        </w:rPr>
+        <w:t>Please read this document carefully before signing and keep a copy for your records.</w:t>
+      </w:r>
     </w:p>
     <w:p>
       <w:pPr>
@@ -466,33 +494,6 @@
           <w:szCs w:val="20"/>
         </w:rPr>
       </w:pPr>
-      <w:r>
-        <w:rPr>
-          <w:rFonts w:ascii="Arial" w:hAnsi="Arial" w:cs="Arial"/>
-          <w:color w:val="000000" w:themeColor="text1"/>
-          <w:sz w:val="20"/>
-          <w:szCs w:val="20"/>
-        </w:rPr>
-        <w:t xml:space="preserve">Alternatively, you may </w:t>
-      </w:r>
-      <w:r>
-        <w:rPr>
-          <w:rFonts w:ascii="Arial" w:hAnsi="Arial" w:cs="Arial"/>
-          <w:color w:val="000000" w:themeColor="text1"/>
-          <w:sz w:val="20"/>
-          <w:szCs w:val="20"/>
-        </w:rPr>
-        <w:t>mail</w:t>
-      </w:r>
-      <w:r>
-        <w:rPr>
-          <w:rFonts w:ascii="Arial" w:hAnsi="Arial" w:cs="Arial"/>
-          <w:color w:val="000000" w:themeColor="text1"/>
-          <w:sz w:val="20"/>
-          <w:szCs w:val="20"/>
-        </w:rPr>
-        <w:t xml:space="preserve"> the original of the signed Agreement to:</w:t>
-      </w:r>
     </w:p>
     <w:p>
       <w:pPr>
@@ -506,45 +507,124 @@
           <w:szCs w:val="20"/>
         </w:rPr>
       </w:pPr>
+      <w:r>
+        <w:rPr>
+          <w:rFonts w:ascii="Arial" w:hAnsi="Arial" w:cs="Arial"/>
+          <w:b/>
+          <w:color w:val="000000" w:themeColor="text1"/>
+          <w:sz w:val="20"/>
+          <w:szCs w:val="20"/>
+        </w:rPr>
+        <w:t>Full name:</w:t>
+      </w:r>
+      <w:r>
+        <w:rPr>
+          <w:rFonts w:ascii="Arial" w:hAnsi="Arial" w:cs="Arial"/>
+          <w:color w:val="000000" w:themeColor="text1"/>
+          <w:sz w:val="20"/>
+          <w:szCs w:val="20"/>
+        </w:rPr>
+        <w:t xml:space="preserve"> </w:t>
+      </w:r>
+      <w:r>
+        <w:rPr>
+          <w:rFonts w:ascii="Arial" w:hAnsi="Arial" w:cs="Arial"/>
+          <w:color w:val="000000" w:themeColor="text1"/>
+          <w:sz w:val="20"/>
+          <w:szCs w:val="20"/>
+        </w:rPr>
+        <w:t>________________________________</w:t>
+      </w:r>
+      <w:r>
+        <w:rPr>
+          <w:rFonts w:ascii="Arial" w:hAnsi="Arial" w:cs="Arial"/>
+          <w:color w:val="000000" w:themeColor="text1"/>
+          <w:sz w:val="20"/>
+          <w:szCs w:val="20"/>
+        </w:rPr>
+        <w:tab/>
+      </w:r>
+      <w:r>
+        <w:rPr>
+          <w:rFonts w:ascii="Arial" w:hAnsi="Arial" w:cs="Arial"/>
+          <w:b/>
+          <w:color w:val="000000" w:themeColor="text1"/>
+          <w:sz w:val="20"/>
+          <w:szCs w:val="20"/>
+        </w:rPr>
+        <w:t>E-mail:</w:t>
+      </w:r>
+      <w:r>
+        <w:rPr>
+          <w:rFonts w:ascii="Arial" w:hAnsi="Arial" w:cs="Arial"/>
+          <w:color w:val="000000" w:themeColor="text1"/>
+          <w:sz w:val="20"/>
+          <w:szCs w:val="20"/>
+        </w:rPr>
+        <w:t>___</w:t>
+      </w:r>
+      <w:r>
+        <w:rPr>
+          <w:rFonts w:ascii="Arial" w:hAnsi="Arial" w:cs="Arial"/>
+          <w:color w:val="000000" w:themeColor="text1"/>
+          <w:sz w:val="20"/>
+          <w:szCs w:val="20"/>
+        </w:rPr>
+        <w:t>_______________________</w:t>
+      </w:r>
     </w:p>
     <w:p>
       <w:pPr>
         <w:autoSpaceDE w:val="0"/>
         <w:autoSpaceDN w:val="0"/>
         <w:adjustRightInd w:val="0"/>
-        <w:ind w:left="720"/>
-        <w:rPr>
-          <w:color w:val="548DD4" w:themeColor="text2" w:themeTint="99"/>
-        </w:rPr>
-      </w:pPr>
-      <w:r>
-        <w:rPr>
-          <w:color w:val="548DD4" w:themeColor="text2" w:themeTint="99"/>
-        </w:rPr>
-        <w:t>Autodesk Canada Co.</w:t>
-      </w:r>
+        <w:rPr>
+          <w:rFonts w:ascii="Arial" w:hAnsi="Arial" w:cs="Arial"/>
+          <w:color w:val="000000" w:themeColor="text1"/>
+          <w:sz w:val="20"/>
+          <w:szCs w:val="20"/>
+        </w:rPr>
+      </w:pPr>
     </w:p>
     <w:p>
       <w:pPr>
         <w:autoSpaceDE w:val="0"/>
         <w:autoSpaceDN w:val="0"/>
         <w:adjustRightInd w:val="0"/>
-        <w:ind w:left="720"/>
-        <w:rPr>
-          <w:rFonts w:ascii="Arial" w:hAnsi="Arial" w:cs="Arial"/>
-          <w:color w:val="548DD4" w:themeColor="text2" w:themeTint="99"/>
-          <w:sz w:val="20"/>
-          <w:szCs w:val="20"/>
-        </w:rPr>
-      </w:pPr>
-      <w:r>
-        <w:rPr>
-          <w:rFonts w:ascii="Arial" w:hAnsi="Arial" w:cs="Arial"/>
-          <w:color w:val="548DD4" w:themeColor="text2" w:themeTint="99"/>
-          <w:sz w:val="20"/>
-          <w:szCs w:val="20"/>
-        </w:rPr>
-        <w:t>661 University Ave Suite 200, West Tower</w:t>
+        <w:rPr>
+          <w:rFonts w:ascii="Arial" w:hAnsi="Arial" w:cs="Arial"/>
+          <w:color w:val="000000" w:themeColor="text1"/>
+          <w:sz w:val="20"/>
+          <w:szCs w:val="20"/>
+        </w:rPr>
+      </w:pPr>
+      <w:r>
+        <w:rPr>
+          <w:rFonts w:ascii="Arial" w:hAnsi="Arial" w:cs="Arial"/>
+          <w:b/>
+          <w:color w:val="000000" w:themeColor="text1"/>
+          <w:sz w:val="20"/>
+          <w:szCs w:val="20"/>
+        </w:rPr>
+        <w:t>Address:</w:t>
+      </w:r>
+      <w:r>
+        <w:rPr>
+          <w:rFonts w:ascii="Arial" w:hAnsi="Arial" w:cs="Arial"/>
+          <w:color w:val="000000" w:themeColor="text1"/>
+          <w:sz w:val="20"/>
+          <w:szCs w:val="20"/>
+        </w:rPr>
+        <w:t xml:space="preserve"> _________________________________</w:t>
+      </w:r>
+      <w:r>
+        <w:rPr>
+          <w:rFonts w:ascii="Arial" w:hAnsi="Arial" w:cs="Arial"/>
+          <w:color w:val="000000" w:themeColor="text1"/>
+          <w:sz w:val="20"/>
+          <w:szCs w:val="20"/>
+        </w:rPr>
+        <w:t>_____________________________________</w:t>
       </w:r>
     </w:p>
     <w:p>
@@ -552,45 +632,127 @@
         <w:autoSpaceDE w:val="0"/>
         <w:autoSpaceDN w:val="0"/>
         <w:adjustRightInd w:val="0"/>
-        <w:ind w:left="720"/>
-        <w:rPr>
-          <w:rFonts w:ascii="Arial" w:hAnsi="Arial" w:cs="Arial"/>
-          <w:color w:val="548DD4" w:themeColor="text2" w:themeTint="99"/>
-          <w:sz w:val="20"/>
-          <w:szCs w:val="20"/>
-        </w:rPr>
-      </w:pPr>
-      <w:r>
-        <w:rPr>
-          <w:rFonts w:ascii="Arial" w:hAnsi="Arial" w:cs="Arial"/>
-          <w:color w:val="548DD4" w:themeColor="text2" w:themeTint="99"/>
-          <w:sz w:val="20"/>
-          <w:szCs w:val="20"/>
-        </w:rPr>
-        <w:t>Toronto, Ontario M5G 1M1</w:t>
-      </w:r>
+        <w:rPr>
+          <w:rFonts w:ascii="Arial" w:hAnsi="Arial" w:cs="Arial"/>
+          <w:color w:val="000000" w:themeColor="text1"/>
+          <w:sz w:val="20"/>
+          <w:szCs w:val="20"/>
+        </w:rPr>
+      </w:pPr>
     </w:p>
     <w:p>
       <w:pPr>
         <w:autoSpaceDE w:val="0"/>
         <w:autoSpaceDN w:val="0"/>
         <w:adjustRightInd w:val="0"/>
-        <w:ind w:left="720"/>
-        <w:rPr>
-          <w:rFonts w:ascii="Arial" w:hAnsi="Arial" w:cs="Arial"/>
-          <w:color w:val="548DD4" w:themeColor="text2" w:themeTint="99"/>
-          <w:sz w:val="20"/>
-          <w:szCs w:val="20"/>
-        </w:rPr>
-      </w:pPr>
-      <w:r>
-        <w:rPr>
-          <w:rFonts w:ascii="Arial" w:hAnsi="Arial" w:cs="Arial"/>
-          <w:color w:val="548DD4" w:themeColor="text2" w:themeTint="99"/>
-          <w:sz w:val="20"/>
-          <w:szCs w:val="20"/>
-        </w:rPr>
-        <w:t xml:space="preserve">Canada </w:t>
+        <w:rPr>
+          <w:rFonts w:ascii="Arial" w:hAnsi="Arial" w:cs="Arial"/>
+          <w:color w:val="000000" w:themeColor="text1"/>
+          <w:sz w:val="20"/>
+          <w:szCs w:val="20"/>
+        </w:rPr>
+      </w:pPr>
+      <w:r>
+        <w:rPr>
+          <w:rFonts w:ascii="Arial" w:hAnsi="Arial" w:cs="Arial"/>
+          <w:b/>
+          <w:color w:val="000000" w:themeColor="text1"/>
+          <w:sz w:val="20"/>
+          <w:szCs w:val="20"/>
+        </w:rPr>
+        <w:t>Telephone:</w:t>
+      </w:r>
+      <w:r>
+        <w:rPr>
+          <w:rFonts w:ascii="Arial" w:hAnsi="Arial" w:cs="Arial"/>
+          <w:color w:val="000000" w:themeColor="text1"/>
+          <w:sz w:val="20"/>
+          <w:szCs w:val="20"/>
+        </w:rPr>
+        <w:t xml:space="preserve"> </w:t>
+      </w:r>
+      <w:r>
+        <w:rPr>
+          <w:rFonts w:ascii="Arial" w:hAnsi="Arial" w:cs="Arial"/>
+          <w:color w:val="000000" w:themeColor="text1"/>
+          <w:sz w:val="20"/>
+          <w:szCs w:val="20"/>
+        </w:rPr>
+        <w:t xml:space="preserve">_______________ </w:t>
+      </w:r>
+      <w:r>
+        <w:rPr>
+          <w:rFonts w:ascii="Arial" w:hAnsi="Arial" w:cs="Arial"/>
+          <w:color w:val="000000" w:themeColor="text1"/>
+          <w:sz w:val="20"/>
+          <w:szCs w:val="20"/>
+        </w:rPr>
+        <w:tab/>
+      </w:r>
+      <w:r>
+        <w:rPr>
+          <w:rFonts w:ascii="Arial" w:hAnsi="Arial" w:cs="Arial"/>
+          <w:b/>
+          <w:color w:val="000000" w:themeColor="text1"/>
+          <w:sz w:val="20"/>
+          <w:szCs w:val="20"/>
+        </w:rPr>
+        <w:t>Facsimile:</w:t>
+      </w:r>
+      <w:r>
+        <w:rPr>
+          <w:rFonts w:ascii="Arial" w:hAnsi="Arial" w:cs="Arial"/>
+          <w:color w:val="000000" w:themeColor="text1"/>
+          <w:sz w:val="20"/>
+          <w:szCs w:val="20"/>
+        </w:rPr>
+        <w:t xml:space="preserve"> </w:t>
+      </w:r>
+      <w:r>
+        <w:rPr>
+          <w:rFonts w:ascii="Arial" w:hAnsi="Arial" w:cs="Arial"/>
+          <w:color w:val="000000" w:themeColor="text1"/>
+          <w:sz w:val="20"/>
+          <w:szCs w:val="20"/>
+        </w:rPr>
+        <w:t xml:space="preserve">________________ </w:t>
+      </w:r>
+      <w:r>
+        <w:rPr>
+          <w:rFonts w:ascii="Arial" w:hAnsi="Arial" w:cs="Arial"/>
+          <w:color w:val="000000" w:themeColor="text1"/>
+          <w:sz w:val="20"/>
+          <w:szCs w:val="20"/>
+        </w:rPr>
+        <w:tab/>
+      </w:r>
+      <w:r>
+        <w:rPr>
+          <w:rFonts w:ascii="Arial" w:hAnsi="Arial" w:cs="Arial"/>
+          <w:b/>
+          <w:color w:val="000000" w:themeColor="text1"/>
+          <w:sz w:val="20"/>
+          <w:szCs w:val="20"/>
+        </w:rPr>
+        <w:t>Country:</w:t>
+      </w:r>
+      <w:r>
+        <w:rPr>
+          <w:rFonts w:ascii="Arial" w:hAnsi="Arial" w:cs="Arial"/>
+          <w:color w:val="000000" w:themeColor="text1"/>
+          <w:sz w:val="20"/>
+          <w:szCs w:val="20"/>
+        </w:rPr>
+        <w:t xml:space="preserve"> _</w:t>
+      </w:r>
+      <w:r>
+        <w:rPr>
+          <w:rFonts w:ascii="Arial" w:hAnsi="Arial" w:cs="Arial"/>
+          <w:color w:val="000000" w:themeColor="text1"/>
+          <w:sz w:val="20"/>
+          <w:szCs w:val="20"/>
+        </w:rPr>
+        <w:t>_________________</w:t>
       </w:r>
     </w:p>
     <w:p>
@@ -598,107 +760,156 @@
         <w:autoSpaceDE w:val="0"/>
         <w:autoSpaceDN w:val="0"/>
         <w:adjustRightInd w:val="0"/>
-        <w:ind w:left="720"/>
-        <w:rPr>
-          <w:rFonts w:ascii="Arial" w:hAnsi="Arial" w:cs="Arial"/>
-          <w:color w:val="548DD4" w:themeColor="text2" w:themeTint="99"/>
-          <w:sz w:val="20"/>
-          <w:szCs w:val="20"/>
-          <w:highlight w:val="yellow"/>
-        </w:rPr>
-      </w:pPr>
-      <w:r>
-        <w:rPr>
-          <w:rFonts w:ascii="Arial" w:hAnsi="Arial" w:cs="Arial"/>
-          <w:color w:val="548DD4" w:themeColor="text2" w:themeTint="99"/>
-          <w:sz w:val="20"/>
-          <w:szCs w:val="20"/>
-        </w:rPr>
-        <w:t>Attention:</w:t>
-      </w:r>
-      <w:r>
-        <w:rPr>
-          <w:rFonts w:ascii="Arial" w:hAnsi="Arial" w:cs="Arial"/>
-          <w:color w:val="548DD4" w:themeColor="text2" w:themeTint="99"/>
-          <w:sz w:val="20"/>
-          <w:szCs w:val="20"/>
-        </w:rPr>
-        <w:tab/>
-      </w:r>
-      <w:r>
-        <w:rPr>
-          <w:rFonts w:ascii="Arial" w:hAnsi="Arial" w:cs="Arial"/>
-          <w:color w:val="548DD4" w:themeColor="text2" w:themeTint="99"/>
-          <w:sz w:val="20"/>
-          <w:szCs w:val="20"/>
-          <w:u w:val="single"/>
-        </w:rPr>
-        <w:t>Martin De Lasa</w:t>
-      </w:r>
+        <w:rPr>
+          <w:rFonts w:ascii="Arial" w:hAnsi="Arial" w:cs="Arial"/>
+          <w:color w:val="000000" w:themeColor="text1"/>
+          <w:sz w:val="20"/>
+          <w:szCs w:val="20"/>
+        </w:rPr>
+      </w:pPr>
     </w:p>
     <w:p>
       <w:pPr>
         <w:autoSpaceDE w:val="0"/>
         <w:autoSpaceDN w:val="0"/>
         <w:adjustRightInd w:val="0"/>
-        <w:ind w:left="1440" w:firstLine="720"/>
-        <w:rPr>
-          <w:rFonts w:ascii="Arial" w:hAnsi="Arial" w:cs="Arial"/>
-          <w:color w:val="548DD4" w:themeColor="text2" w:themeTint="99"/>
-          <w:sz w:val="20"/>
-          <w:szCs w:val="20"/>
-        </w:rPr>
-      </w:pPr>
-      <w:r>
-        <w:rPr>
-          <w:rFonts w:ascii="Arial" w:hAnsi="Arial" w:cs="Arial"/>
-          <w:color w:val="548DD4" w:themeColor="text2" w:themeTint="99"/>
-          <w:sz w:val="20"/>
-          <w:szCs w:val="20"/>
-        </w:rPr>
-        <w:t xml:space="preserve">Unreal Live Link </w:t>
-      </w:r>
-      <w:r>
-        <w:rPr>
-          <w:rFonts w:ascii="Arial" w:hAnsi="Arial" w:cs="Arial"/>
-          <w:color w:val="548DD4" w:themeColor="text2" w:themeTint="99"/>
-          <w:sz w:val="20"/>
-          <w:szCs w:val="20"/>
-        </w:rPr>
-        <w:t>for Maya</w:t>
-      </w:r>
-      <w:r>
-        <w:rPr>
-          <w:rFonts w:ascii="Arial" w:hAnsi="Arial" w:cs="Arial"/>
-          <w:color w:val="548DD4" w:themeColor="text2" w:themeTint="99"/>
-          <w:sz w:val="20"/>
-          <w:szCs w:val="20"/>
-        </w:rPr>
-        <w:t xml:space="preserve"> </w:t>
-      </w:r>
-      <w:r>
-        <w:rPr>
-          <w:rFonts w:ascii="Arial" w:hAnsi="Arial" w:cs="Arial"/>
-          <w:color w:val="548DD4" w:themeColor="text2" w:themeTint="99"/>
-          <w:sz w:val="20"/>
-          <w:szCs w:val="20"/>
-        </w:rPr>
-        <w:t>Open Source Project</w:t>
-      </w:r>
+        <w:rPr>
+          <w:rFonts w:ascii="Arial" w:hAnsi="Arial" w:cs="Arial"/>
+          <w:color w:val="000000" w:themeColor="text1"/>
+          <w:sz w:val="20"/>
+          <w:szCs w:val="20"/>
+        </w:rPr>
+      </w:pPr>
     </w:p>
     <w:p>
       <w:pPr>
         <w:autoSpaceDE w:val="0"/>
         <w:autoSpaceDN w:val="0"/>
         <w:adjustRightInd w:val="0"/>
-        <w:ind w:left="720"/>
-        <w:rPr>
-          <w:rFonts w:ascii="Arial" w:hAnsi="Arial" w:cs="Arial"/>
-          <w:color w:val="000000" w:themeColor="text1"/>
-          <w:sz w:val="20"/>
-          <w:szCs w:val="20"/>
-        </w:rPr>
-      </w:pPr>
+        <w:rPr>
+          <w:rFonts w:ascii="Arial" w:hAnsi="Arial" w:cs="Arial"/>
+          <w:color w:val="000000" w:themeColor="text1"/>
+          <w:sz w:val="20"/>
+          <w:szCs w:val="20"/>
+        </w:rPr>
+      </w:pPr>
+      <w:r>
+        <w:rPr>
+          <w:rFonts w:ascii="Arial" w:hAnsi="Arial" w:cs="Arial"/>
+          <w:color w:val="000000" w:themeColor="text1"/>
+          <w:sz w:val="20"/>
+          <w:szCs w:val="20"/>
+        </w:rPr>
+        <w:t xml:space="preserve">You accept and agree to the following terms and conditions for </w:t>
+      </w:r>
+      <w:r>
+        <w:rPr>
+          <w:rFonts w:ascii="Arial" w:hAnsi="Arial" w:cs="Arial"/>
+          <w:color w:val="000000" w:themeColor="text1"/>
+          <w:sz w:val="20"/>
+          <w:szCs w:val="20"/>
+        </w:rPr>
+        <w:t>Y</w:t>
+      </w:r>
+      <w:r>
+        <w:rPr>
+          <w:rFonts w:ascii="Arial" w:hAnsi="Arial" w:cs="Arial"/>
+          <w:color w:val="000000" w:themeColor="text1"/>
+          <w:sz w:val="20"/>
+          <w:szCs w:val="20"/>
+        </w:rPr>
+        <w:t xml:space="preserve">our present and future Contributions submitted to </w:t>
+      </w:r>
+      <w:r>
+        <w:rPr>
+          <w:rFonts w:ascii="Arial" w:hAnsi="Arial" w:cs="Arial"/>
+          <w:color w:val="000000" w:themeColor="text1"/>
+          <w:sz w:val="20"/>
+          <w:szCs w:val="20"/>
+        </w:rPr>
+        <w:t xml:space="preserve">Autodesk </w:t>
+      </w:r>
+      <w:r>
+        <w:rPr>
+          <w:rFonts w:ascii="Arial" w:hAnsi="Arial" w:cs="Arial"/>
+          <w:color w:val="000000" w:themeColor="text1"/>
+          <w:sz w:val="20"/>
+          <w:szCs w:val="20"/>
+        </w:rPr>
+        <w:t>for use with the Project.</w:t>
+      </w:r>
+      <w:r>
+        <w:rPr>
+          <w:rFonts w:ascii="Arial" w:hAnsi="Arial" w:cs="Arial"/>
+          <w:color w:val="000000" w:themeColor="text1"/>
+          <w:sz w:val="20"/>
+          <w:szCs w:val="20"/>
+        </w:rPr>
+        <w:t xml:space="preserve"> </w:t>
+      </w:r>
+      <w:r>
+        <w:rPr>
+          <w:rFonts w:ascii="Arial" w:hAnsi="Arial" w:cs="Arial"/>
+          <w:color w:val="000000" w:themeColor="text1"/>
+          <w:sz w:val="20"/>
+          <w:szCs w:val="20"/>
+        </w:rPr>
+        <w:t xml:space="preserve">Except for the license granted herein to </w:t>
+      </w:r>
+      <w:r>
+        <w:rPr>
+          <w:rFonts w:ascii="Arial" w:hAnsi="Arial" w:cs="Arial"/>
+          <w:color w:val="000000" w:themeColor="text1"/>
+          <w:sz w:val="20"/>
+          <w:szCs w:val="20"/>
+        </w:rPr>
+        <w:t>Autodesk</w:t>
+      </w:r>
+      <w:r>
+        <w:rPr>
+          <w:rFonts w:ascii="Arial" w:hAnsi="Arial" w:cs="Arial"/>
+          <w:color w:val="000000" w:themeColor="text1"/>
+          <w:sz w:val="20"/>
+          <w:szCs w:val="20"/>
+        </w:rPr>
+        <w:t xml:space="preserve"> and the </w:t>
+      </w:r>
+      <w:r>
+        <w:rPr>
+          <w:rFonts w:ascii="Arial" w:hAnsi="Arial" w:cs="Arial"/>
+          <w:color w:val="000000" w:themeColor="text1"/>
+          <w:sz w:val="20"/>
+          <w:szCs w:val="20"/>
+        </w:rPr>
+        <w:t xml:space="preserve">other </w:t>
+      </w:r>
+      <w:r>
+        <w:rPr>
+          <w:rFonts w:ascii="Arial" w:hAnsi="Arial" w:cs="Arial"/>
+          <w:color w:val="000000" w:themeColor="text1"/>
+          <w:sz w:val="20"/>
+          <w:szCs w:val="20"/>
+        </w:rPr>
+        <w:t>Project</w:t>
+      </w:r>
+      <w:r>
+        <w:rPr>
+          <w:rFonts w:ascii="Arial" w:hAnsi="Arial" w:cs="Arial"/>
+          <w:color w:val="000000" w:themeColor="text1"/>
+          <w:sz w:val="20"/>
+          <w:szCs w:val="20"/>
+        </w:rPr>
+        <w:t xml:space="preserve"> users</w:t>
+      </w:r>
+      <w:r>
+        <w:rPr>
+          <w:rFonts w:ascii="Arial" w:hAnsi="Arial" w:cs="Arial"/>
+          <w:color w:val="000000" w:themeColor="text1"/>
+          <w:sz w:val="20"/>
+          <w:szCs w:val="20"/>
+        </w:rPr>
+        <w:t>, You reserve all right, title, and interest in and to Your Contributions.</w:t>
+      </w:r>
     </w:p>
     <w:p>
       <w:pPr>
@@ -712,15 +923,6 @@
           <w:szCs w:val="20"/>
         </w:rPr>
       </w:pPr>
-      <w:r>
-        <w:rPr>
-          <w:rFonts w:ascii="Arial" w:hAnsi="Arial" w:cs="Arial"/>
-          <w:color w:val="000000" w:themeColor="text1"/>
-          <w:sz w:val="20"/>
-          <w:szCs w:val="20"/>
-        </w:rPr>
-        <w:t>Please read this document carefully before signing and keep a copy for your records.</w:t>
-      </w:r>
     </w:p>
     <w:p>
       <w:pPr>
@@ -734,6 +936,312 @@
           <w:szCs w:val="20"/>
         </w:rPr>
       </w:pPr>
+      <w:r>
+        <w:rPr>
+          <w:rFonts w:ascii="Arial" w:hAnsi="Arial" w:cs="Arial"/>
+          <w:color w:val="000000" w:themeColor="text1"/>
+          <w:sz w:val="20"/>
+          <w:szCs w:val="20"/>
+        </w:rPr>
+        <w:t xml:space="preserve">1. </w:t>
+      </w:r>
+      <w:r>
+        <w:rPr>
+          <w:rFonts w:ascii="Arial" w:hAnsi="Arial" w:cs="Arial"/>
+          <w:color w:val="000000" w:themeColor="text1"/>
+          <w:sz w:val="20"/>
+          <w:szCs w:val="20"/>
+        </w:rPr>
+        <w:tab/>
+      </w:r>
+      <w:r>
+        <w:rPr>
+          <w:rFonts w:ascii="Arial" w:hAnsi="Arial" w:cs="Arial"/>
+          <w:color w:val="000000" w:themeColor="text1"/>
+          <w:sz w:val="20"/>
+          <w:szCs w:val="20"/>
+          <w:u w:val="single"/>
+        </w:rPr>
+        <w:t>Definitions</w:t>
+      </w:r>
+      <w:r>
+        <w:rPr>
+          <w:rFonts w:ascii="Arial" w:hAnsi="Arial" w:cs="Arial"/>
+          <w:color w:val="000000" w:themeColor="text1"/>
+          <w:sz w:val="20"/>
+          <w:szCs w:val="20"/>
+        </w:rPr>
+        <w:t xml:space="preserve">. </w:t>
+      </w:r>
+      <w:r>
+        <w:rPr>
+          <w:rFonts w:ascii="Arial" w:hAnsi="Arial" w:cs="Arial"/>
+          <w:b/>
+          <w:color w:val="000000" w:themeColor="text1"/>
+          <w:sz w:val="20"/>
+          <w:szCs w:val="20"/>
+        </w:rPr>
+        <w:t>"You"</w:t>
+      </w:r>
+      <w:r>
+        <w:rPr>
+          <w:rFonts w:ascii="Arial" w:hAnsi="Arial" w:cs="Arial"/>
+          <w:color w:val="000000" w:themeColor="text1"/>
+          <w:sz w:val="20"/>
+          <w:szCs w:val="20"/>
+        </w:rPr>
+        <w:t xml:space="preserve"> (or </w:t>
+      </w:r>
+      <w:r>
+        <w:rPr>
+          <w:rFonts w:ascii="Arial" w:hAnsi="Arial" w:cs="Arial"/>
+          <w:b/>
+          <w:color w:val="000000" w:themeColor="text1"/>
+          <w:sz w:val="20"/>
+          <w:szCs w:val="20"/>
+        </w:rPr>
+        <w:t>"Your"</w:t>
+      </w:r>
+      <w:r>
+        <w:rPr>
+          <w:rFonts w:ascii="Arial" w:hAnsi="Arial" w:cs="Arial"/>
+          <w:color w:val="000000" w:themeColor="text1"/>
+          <w:sz w:val="20"/>
+          <w:szCs w:val="20"/>
+        </w:rPr>
+        <w:t>) mean</w:t>
+      </w:r>
+      <w:r>
+        <w:rPr>
+          <w:rFonts w:ascii="Arial" w:hAnsi="Arial" w:cs="Arial"/>
+          <w:color w:val="000000" w:themeColor="text1"/>
+          <w:sz w:val="20"/>
+          <w:szCs w:val="20"/>
+        </w:rPr>
+        <w:t>s</w:t>
+      </w:r>
+      <w:r>
+        <w:rPr>
+          <w:rFonts w:ascii="Arial" w:hAnsi="Arial" w:cs="Arial"/>
+          <w:color w:val="000000" w:themeColor="text1"/>
+          <w:sz w:val="20"/>
+          <w:szCs w:val="20"/>
+        </w:rPr>
+        <w:t xml:space="preserve"> the copyright owner or legal entity authorized by the copyright owner that is making this Agreement with </w:t>
+      </w:r>
+      <w:r>
+        <w:rPr>
+          <w:rFonts w:ascii="Arial" w:hAnsi="Arial" w:cs="Arial"/>
+          <w:color w:val="000000" w:themeColor="text1"/>
+          <w:sz w:val="20"/>
+          <w:szCs w:val="20"/>
+        </w:rPr>
+        <w:t>Autodesk</w:t>
+      </w:r>
+      <w:r>
+        <w:rPr>
+          <w:rFonts w:ascii="Arial" w:hAnsi="Arial" w:cs="Arial"/>
+          <w:color w:val="000000" w:themeColor="text1"/>
+          <w:sz w:val="20"/>
+          <w:szCs w:val="20"/>
+        </w:rPr>
+        <w:t xml:space="preserve">. For legal entities, the entity making a Contribution and all other entities that control, are controlled by, or are under common control with that entity are considered to be a single Contributor. For the purposes of this definition, </w:t>
+      </w:r>
+      <w:r>
+        <w:rPr>
+          <w:rFonts w:ascii="Arial" w:hAnsi="Arial" w:cs="Arial"/>
+          <w:b/>
+          <w:color w:val="000000" w:themeColor="text1"/>
+          <w:sz w:val="20"/>
+          <w:szCs w:val="20"/>
+        </w:rPr>
+        <w:t>"control"</w:t>
+      </w:r>
+      <w:r>
+        <w:rPr>
+          <w:rFonts w:ascii="Arial" w:hAnsi="Arial" w:cs="Arial"/>
+          <w:color w:val="000000" w:themeColor="text1"/>
+          <w:sz w:val="20"/>
+          <w:szCs w:val="20"/>
+        </w:rPr>
+        <w:t xml:space="preserve"> means (</w:t>
+      </w:r>
+      <w:proofErr w:type="spellStart"/>
+      <w:r>
+        <w:rPr>
+          <w:rFonts w:ascii="Arial" w:hAnsi="Arial" w:cs="Arial"/>
+          <w:color w:val="000000" w:themeColor="text1"/>
+          <w:sz w:val="20"/>
+          <w:szCs w:val="20"/>
+        </w:rPr>
+        <w:t>i</w:t>
+      </w:r>
+      <w:proofErr w:type="spellEnd"/>
+      <w:r>
+        <w:rPr>
+          <w:rFonts w:ascii="Arial" w:hAnsi="Arial" w:cs="Arial"/>
+          <w:color w:val="000000" w:themeColor="text1"/>
+          <w:sz w:val="20"/>
+          <w:szCs w:val="20"/>
+        </w:rPr>
+        <w:t xml:space="preserve">) the power, direct or indirect, to cause the direction or management of such entity, whether by contract or otherwise, or (ii) ownership of fifty percent (50%) or more of the outstanding shares, or (iii) beneficial ownership of such entity. </w:t>
+      </w:r>
+      <w:r>
+        <w:rPr>
+          <w:rFonts w:ascii="Arial" w:hAnsi="Arial" w:cs="Arial"/>
+          <w:b/>
+          <w:color w:val="000000" w:themeColor="text1"/>
+          <w:sz w:val="20"/>
+          <w:szCs w:val="20"/>
+        </w:rPr>
+        <w:t>"Contribution"</w:t>
+      </w:r>
+      <w:r>
+        <w:rPr>
+          <w:rFonts w:ascii="Arial" w:hAnsi="Arial" w:cs="Arial"/>
+          <w:color w:val="000000" w:themeColor="text1"/>
+          <w:sz w:val="20"/>
+          <w:szCs w:val="20"/>
+        </w:rPr>
+        <w:t xml:space="preserve"> mean</w:t>
+      </w:r>
+      <w:r>
+        <w:rPr>
+          <w:rFonts w:ascii="Arial" w:hAnsi="Arial" w:cs="Arial"/>
+          <w:color w:val="000000" w:themeColor="text1"/>
+          <w:sz w:val="20"/>
+          <w:szCs w:val="20"/>
+        </w:rPr>
+        <w:t>s</w:t>
+      </w:r>
+      <w:r>
+        <w:rPr>
+          <w:rFonts w:ascii="Arial" w:hAnsi="Arial" w:cs="Arial"/>
+          <w:color w:val="000000" w:themeColor="text1"/>
+          <w:sz w:val="20"/>
+          <w:szCs w:val="20"/>
+        </w:rPr>
+        <w:t xml:space="preserve"> any original work of authorship, including any modifications or additions to an existing work, that</w:t>
+      </w:r>
+      <w:r>
+        <w:rPr>
+          <w:rFonts w:ascii="Arial" w:hAnsi="Arial" w:cs="Arial"/>
+          <w:color w:val="000000" w:themeColor="text1"/>
+          <w:sz w:val="20"/>
+          <w:szCs w:val="20"/>
+        </w:rPr>
+        <w:t xml:space="preserve"> </w:t>
+      </w:r>
+      <w:r>
+        <w:rPr>
+          <w:rFonts w:ascii="Arial" w:hAnsi="Arial" w:cs="Arial"/>
+          <w:color w:val="000000" w:themeColor="text1"/>
+          <w:sz w:val="20"/>
+          <w:szCs w:val="20"/>
+        </w:rPr>
+        <w:t xml:space="preserve">is intentionally submitted by You to </w:t>
+      </w:r>
+      <w:r>
+        <w:rPr>
+          <w:rFonts w:ascii="Arial" w:hAnsi="Arial" w:cs="Arial"/>
+          <w:color w:val="000000" w:themeColor="text1"/>
+          <w:sz w:val="20"/>
+          <w:szCs w:val="20"/>
+        </w:rPr>
+        <w:t>Autodesk</w:t>
+      </w:r>
+      <w:r>
+        <w:rPr>
+          <w:rFonts w:ascii="Arial" w:hAnsi="Arial" w:cs="Arial"/>
+          <w:color w:val="000000" w:themeColor="text1"/>
+          <w:sz w:val="20"/>
+          <w:szCs w:val="20"/>
+        </w:rPr>
+        <w:t xml:space="preserve"> for inclusion in, or documentation of, the Project (the </w:t>
+      </w:r>
+      <w:r>
+        <w:rPr>
+          <w:rFonts w:ascii="Arial" w:hAnsi="Arial" w:cs="Arial"/>
+          <w:b/>
+          <w:color w:val="000000" w:themeColor="text1"/>
+          <w:sz w:val="20"/>
+          <w:szCs w:val="20"/>
+        </w:rPr>
+        <w:t>"Work"</w:t>
+      </w:r>
+      <w:r>
+        <w:rPr>
+          <w:rFonts w:ascii="Arial" w:hAnsi="Arial" w:cs="Arial"/>
+          <w:color w:val="000000" w:themeColor="text1"/>
+          <w:sz w:val="20"/>
+          <w:szCs w:val="20"/>
+        </w:rPr>
+        <w:t xml:space="preserve">). For the purposes of this definition, </w:t>
+      </w:r>
+      <w:r>
+        <w:rPr>
+          <w:rFonts w:ascii="Arial" w:hAnsi="Arial" w:cs="Arial"/>
+          <w:b/>
+          <w:color w:val="000000" w:themeColor="text1"/>
+          <w:sz w:val="20"/>
+          <w:szCs w:val="20"/>
+        </w:rPr>
+        <w:t>"submitted"</w:t>
+      </w:r>
+      <w:r>
+        <w:rPr>
+          <w:rFonts w:ascii="Arial" w:hAnsi="Arial" w:cs="Arial"/>
+          <w:color w:val="000000" w:themeColor="text1"/>
+          <w:sz w:val="20"/>
+          <w:szCs w:val="20"/>
+        </w:rPr>
+        <w:t xml:space="preserve"> means any form of electronic, verbal, or written communication sent to </w:t>
+      </w:r>
+      <w:r>
+        <w:rPr>
+          <w:rFonts w:ascii="Arial" w:hAnsi="Arial" w:cs="Arial"/>
+          <w:color w:val="000000" w:themeColor="text1"/>
+          <w:sz w:val="20"/>
+          <w:szCs w:val="20"/>
+        </w:rPr>
+        <w:t>Autodesk</w:t>
+      </w:r>
+      <w:r>
+        <w:rPr>
+          <w:rFonts w:ascii="Arial" w:hAnsi="Arial" w:cs="Arial"/>
+          <w:color w:val="000000" w:themeColor="text1"/>
+          <w:sz w:val="20"/>
+          <w:szCs w:val="20"/>
+        </w:rPr>
+        <w:t xml:space="preserve"> (including to the Project) or its representatives relating explicitly or implicitly to the Project, including but not limited to communication on electronic mailing lists, source code control systems, and issue tracking systems that are managed by, or on behalf of, </w:t>
+      </w:r>
+      <w:r>
+        <w:rPr>
+          <w:rFonts w:ascii="Arial" w:hAnsi="Arial" w:cs="Arial"/>
+          <w:color w:val="000000" w:themeColor="text1"/>
+          <w:sz w:val="20"/>
+          <w:szCs w:val="20"/>
+        </w:rPr>
+        <w:t>Autodesk</w:t>
+      </w:r>
+      <w:r>
+        <w:rPr>
+          <w:rFonts w:ascii="Arial" w:hAnsi="Arial" w:cs="Arial"/>
+          <w:color w:val="000000" w:themeColor="text1"/>
+          <w:sz w:val="20"/>
+          <w:szCs w:val="20"/>
+        </w:rPr>
+        <w:t xml:space="preserve"> for the purpose of discussing and improving the Work, but excluding communication that is conspicuously marked or otherwise designated in writing by You as "Not a Contribution."</w:t>
+      </w:r>
+      <w:r>
+        <w:rPr>
+          <w:rFonts w:ascii="Arial" w:hAnsi="Arial" w:cs="Arial"/>
+          <w:color w:val="000000" w:themeColor="text1"/>
+          <w:sz w:val="20"/>
+          <w:szCs w:val="20"/>
+        </w:rPr>
+        <w:t xml:space="preserve">  </w:t>
+      </w:r>
     </w:p>
     <w:p>
       <w:pPr>
@@ -747,71 +1255,6 @@
           <w:szCs w:val="20"/>
         </w:rPr>
       </w:pPr>
-      <w:r>
-        <w:rPr>
-          <w:rFonts w:ascii="Arial" w:hAnsi="Arial" w:cs="Arial"/>
-          <w:b/>
-          <w:color w:val="000000" w:themeColor="text1"/>
-          <w:sz w:val="20"/>
-          <w:szCs w:val="20"/>
-        </w:rPr>
-        <w:t>Full name:</w:t>
-      </w:r>
-      <w:r>
-        <w:rPr>
-          <w:rFonts w:ascii="Arial" w:hAnsi="Arial" w:cs="Arial"/>
-          <w:color w:val="000000" w:themeColor="text1"/>
-          <w:sz w:val="20"/>
-          <w:szCs w:val="20"/>
-        </w:rPr>
-        <w:t xml:space="preserve"> </w:t>
-      </w:r>
-      <w:r>
-        <w:rPr>
-          <w:rFonts w:ascii="Arial" w:hAnsi="Arial" w:cs="Arial"/>
-          <w:color w:val="000000" w:themeColor="text1"/>
-          <w:sz w:val="20"/>
-          <w:szCs w:val="20"/>
-        </w:rPr>
-        <w:t>________________________________</w:t>
-      </w:r>
-      <w:r>
-        <w:rPr>
-          <w:rFonts w:ascii="Arial" w:hAnsi="Arial" w:cs="Arial"/>
-          <w:color w:val="000000" w:themeColor="text1"/>
-          <w:sz w:val="20"/>
-          <w:szCs w:val="20"/>
-        </w:rPr>
-        <w:tab/>
-      </w:r>
-      <w:r>
-        <w:rPr>
-          <w:rFonts w:ascii="Arial" w:hAnsi="Arial" w:cs="Arial"/>
-          <w:b/>
-          <w:color w:val="000000" w:themeColor="text1"/>
-          <w:sz w:val="20"/>
-          <w:szCs w:val="20"/>
-        </w:rPr>
-        <w:t>E-mail:</w:t>
-      </w:r>
-      <w:r>
-        <w:rPr>
-          <w:rFonts w:ascii="Arial" w:hAnsi="Arial" w:cs="Arial"/>
-          <w:color w:val="000000" w:themeColor="text1"/>
-          <w:sz w:val="20"/>
-          <w:szCs w:val="20"/>
-        </w:rPr>
-        <w:t>___</w:t>
-      </w:r>
-      <w:r>
-        <w:rPr>
-          <w:rFonts w:ascii="Arial" w:hAnsi="Arial" w:cs="Arial"/>
-          <w:color w:val="000000" w:themeColor="text1"/>
-          <w:sz w:val="20"/>
-          <w:szCs w:val="20"/>
-        </w:rPr>
-        <w:t>_______________________</w:t>
-      </w:r>
     </w:p>
     <w:p>
       <w:pPr>
@@ -825,6 +1268,115 @@
           <w:szCs w:val="20"/>
         </w:rPr>
       </w:pPr>
+      <w:r>
+        <w:rPr>
+          <w:rFonts w:ascii="Arial" w:hAnsi="Arial" w:cs="Arial"/>
+          <w:color w:val="000000" w:themeColor="text1"/>
+          <w:sz w:val="20"/>
+          <w:szCs w:val="20"/>
+        </w:rPr>
+        <w:t xml:space="preserve">2. </w:t>
+      </w:r>
+      <w:r>
+        <w:rPr>
+          <w:rFonts w:ascii="Arial" w:hAnsi="Arial" w:cs="Arial"/>
+          <w:color w:val="000000" w:themeColor="text1"/>
+          <w:sz w:val="20"/>
+          <w:szCs w:val="20"/>
+        </w:rPr>
+        <w:tab/>
+      </w:r>
+      <w:r>
+        <w:rPr>
+          <w:rFonts w:ascii="Arial" w:hAnsi="Arial" w:cs="Arial"/>
+          <w:color w:val="000000" w:themeColor="text1"/>
+          <w:sz w:val="20"/>
+          <w:szCs w:val="20"/>
+          <w:u w:val="single"/>
+        </w:rPr>
+        <w:t>Grant of Copyright License</w:t>
+      </w:r>
+      <w:r>
+        <w:rPr>
+          <w:rFonts w:ascii="Arial" w:hAnsi="Arial" w:cs="Arial"/>
+          <w:color w:val="000000" w:themeColor="text1"/>
+          <w:sz w:val="20"/>
+          <w:szCs w:val="20"/>
+        </w:rPr>
+        <w:t xml:space="preserve">. Subject to the terms and conditions of this Agreement, You hereby grant to </w:t>
+      </w:r>
+      <w:r>
+        <w:rPr>
+          <w:rFonts w:ascii="Arial" w:hAnsi="Arial" w:cs="Arial"/>
+          <w:color w:val="000000" w:themeColor="text1"/>
+          <w:sz w:val="20"/>
+          <w:szCs w:val="20"/>
+        </w:rPr>
+        <w:t>Autodesk</w:t>
+      </w:r>
+      <w:r>
+        <w:rPr>
+          <w:rFonts w:ascii="Arial" w:hAnsi="Arial" w:cs="Arial"/>
+          <w:color w:val="000000" w:themeColor="text1"/>
+          <w:sz w:val="20"/>
+          <w:szCs w:val="20"/>
+        </w:rPr>
+        <w:t xml:space="preserve"> and the </w:t>
+      </w:r>
+      <w:r>
+        <w:rPr>
+          <w:rFonts w:ascii="Arial" w:hAnsi="Arial" w:cs="Arial"/>
+          <w:color w:val="000000" w:themeColor="text1"/>
+          <w:sz w:val="20"/>
+          <w:szCs w:val="20"/>
+        </w:rPr>
+        <w:t xml:space="preserve">other </w:t>
+      </w:r>
+      <w:r>
+        <w:rPr>
+          <w:rFonts w:ascii="Arial" w:hAnsi="Arial" w:cs="Arial"/>
+          <w:color w:val="000000" w:themeColor="text1"/>
+          <w:sz w:val="20"/>
+          <w:szCs w:val="20"/>
+        </w:rPr>
+        <w:t>Project</w:t>
+      </w:r>
+      <w:r>
+        <w:rPr>
+          <w:rFonts w:ascii="Arial" w:hAnsi="Arial" w:cs="Arial"/>
+          <w:color w:val="000000" w:themeColor="text1"/>
+          <w:sz w:val="20"/>
+          <w:szCs w:val="20"/>
+        </w:rPr>
+        <w:t xml:space="preserve"> users</w:t>
+      </w:r>
+      <w:r>
+        <w:rPr>
+          <w:rFonts w:ascii="Arial" w:hAnsi="Arial" w:cs="Arial"/>
+          <w:color w:val="000000" w:themeColor="text1"/>
+          <w:sz w:val="20"/>
+          <w:szCs w:val="20"/>
+        </w:rPr>
+        <w:t xml:space="preserve"> a perpetual, worldwide, non-exclusive, no-charge, royalty</w:t>
+      </w:r>
+      <w:r>
+        <w:rPr>
+          <w:rFonts w:ascii="Arial" w:hAnsi="Arial" w:cs="Arial"/>
+          <w:color w:val="000000" w:themeColor="text1"/>
+          <w:sz w:val="20"/>
+          <w:szCs w:val="20"/>
+        </w:rPr>
+        <w:t>-</w:t>
+      </w:r>
+      <w:r>
+        <w:rPr>
+          <w:rFonts w:ascii="Arial" w:hAnsi="Arial" w:cs="Arial"/>
+          <w:color w:val="000000" w:themeColor="text1"/>
+          <w:sz w:val="20"/>
+          <w:szCs w:val="20"/>
+        </w:rPr>
+        <w:t>free, irrevocable copyright license to reproduce, prepare derivative works of, publicly display, publicly perform, sublicense, and distribute Your Contributions and such derivative works.</w:t>
+      </w:r>
     </w:p>
     <w:p>
       <w:pPr>
@@ -838,34 +1390,6 @@
           <w:szCs w:val="20"/>
         </w:rPr>
       </w:pPr>
-      <w:r>
-        <w:rPr>
-          <w:rFonts w:ascii="Arial" w:hAnsi="Arial" w:cs="Arial"/>
-          <w:b/>
-          <w:color w:val="000000" w:themeColor="text1"/>
-          <w:sz w:val="20"/>
-          <w:szCs w:val="20"/>
-        </w:rPr>
-        <w:t>Address:</w:t>
-      </w:r>
-      <w:r>
-        <w:rPr>
-          <w:rFonts w:ascii="Arial" w:hAnsi="Arial" w:cs="Arial"/>
-          <w:color w:val="000000" w:themeColor="text1"/>
-          <w:sz w:val="20"/>
-          <w:szCs w:val="20"/>
-        </w:rPr>
-        <w:t xml:space="preserve"> _________________________________</w:t>
-      </w:r>
-      <w:r>
-        <w:rPr>
-          <w:rFonts w:ascii="Arial" w:hAnsi="Arial" w:cs="Arial"/>
-          <w:color w:val="000000" w:themeColor="text1"/>
-          <w:sz w:val="20"/>
-          <w:szCs w:val="20"/>
-        </w:rPr>
-        <w:t>_____________________________________</w:t>
-      </w:r>
     </w:p>
     <w:p>
       <w:pPr>
@@ -879,6 +1403,152 @@
           <w:szCs w:val="20"/>
         </w:rPr>
       </w:pPr>
+      <w:r>
+        <w:rPr>
+          <w:rFonts w:ascii="Arial" w:hAnsi="Arial" w:cs="Arial"/>
+          <w:color w:val="000000" w:themeColor="text1"/>
+          <w:sz w:val="20"/>
+          <w:szCs w:val="20"/>
+        </w:rPr>
+        <w:t xml:space="preserve">3. </w:t>
+      </w:r>
+      <w:r>
+        <w:rPr>
+          <w:rFonts w:ascii="Arial" w:hAnsi="Arial" w:cs="Arial"/>
+          <w:color w:val="000000" w:themeColor="text1"/>
+          <w:sz w:val="20"/>
+          <w:szCs w:val="20"/>
+        </w:rPr>
+        <w:tab/>
+      </w:r>
+      <w:r>
+        <w:rPr>
+          <w:rFonts w:ascii="Arial" w:hAnsi="Arial" w:cs="Arial"/>
+          <w:color w:val="000000" w:themeColor="text1"/>
+          <w:sz w:val="20"/>
+          <w:szCs w:val="20"/>
+          <w:u w:val="single"/>
+        </w:rPr>
+        <w:t>Grant of Patent License</w:t>
+      </w:r>
+      <w:r>
+        <w:rPr>
+          <w:rFonts w:ascii="Arial" w:hAnsi="Arial" w:cs="Arial"/>
+          <w:color w:val="000000" w:themeColor="text1"/>
+          <w:sz w:val="20"/>
+          <w:szCs w:val="20"/>
+        </w:rPr>
+        <w:t xml:space="preserve">. Subject to the terms and conditions of this Agreement, You hereby grant to </w:t>
+      </w:r>
+      <w:r>
+        <w:rPr>
+          <w:rFonts w:ascii="Arial" w:hAnsi="Arial" w:cs="Arial"/>
+          <w:color w:val="000000" w:themeColor="text1"/>
+          <w:sz w:val="20"/>
+          <w:szCs w:val="20"/>
+        </w:rPr>
+        <w:t>Autodesk</w:t>
+      </w:r>
+      <w:r>
+        <w:rPr>
+          <w:rFonts w:ascii="Arial" w:hAnsi="Arial" w:cs="Arial"/>
+          <w:color w:val="000000" w:themeColor="text1"/>
+          <w:sz w:val="20"/>
+          <w:szCs w:val="20"/>
+        </w:rPr>
+        <w:t xml:space="preserve"> and the </w:t>
+      </w:r>
+      <w:r>
+        <w:rPr>
+          <w:rFonts w:ascii="Arial" w:hAnsi="Arial" w:cs="Arial"/>
+          <w:color w:val="000000" w:themeColor="text1"/>
+          <w:sz w:val="20"/>
+          <w:szCs w:val="20"/>
+        </w:rPr>
+        <w:t xml:space="preserve">other </w:t>
+      </w:r>
+      <w:r>
+        <w:rPr>
+          <w:rFonts w:ascii="Arial" w:hAnsi="Arial" w:cs="Arial"/>
+          <w:color w:val="000000" w:themeColor="text1"/>
+          <w:sz w:val="20"/>
+          <w:szCs w:val="20"/>
+        </w:rPr>
+        <w:t>Project</w:t>
+      </w:r>
+      <w:r>
+        <w:rPr>
+          <w:rFonts w:ascii="Arial" w:hAnsi="Arial" w:cs="Arial"/>
+          <w:color w:val="000000" w:themeColor="text1"/>
+          <w:sz w:val="20"/>
+          <w:szCs w:val="20"/>
+        </w:rPr>
+        <w:t xml:space="preserve"> users</w:t>
+      </w:r>
+      <w:r>
+        <w:rPr>
+          <w:rFonts w:ascii="Arial" w:hAnsi="Arial" w:cs="Arial"/>
+          <w:color w:val="000000" w:themeColor="text1"/>
+          <w:sz w:val="20"/>
+          <w:szCs w:val="20"/>
+        </w:rPr>
+        <w:t xml:space="preserve"> a perpetual, worldwide, non-exclusive, fully-paid, royalty-free, irrevocable (except as stated in this section) patent license to have made, use, offer to sell, sell, import, and otherwise transfer the Work, where such license applies only to those patent claims licensable by You that are necessarily infringed by Your Contribution(s) alone or by combination of Your Contribution(s) with the Work to which such Contribution(s) were submitted, as such Work existed as of the date of your Contribution(s). This patent license </w:t>
+      </w:r>
+      <w:r>
+        <w:rPr>
+          <w:rFonts w:ascii="Arial" w:hAnsi="Arial" w:cs="Arial"/>
+          <w:color w:val="000000" w:themeColor="text1"/>
+          <w:sz w:val="20"/>
+          <w:szCs w:val="20"/>
+        </w:rPr>
+        <w:t>does</w:t>
+      </w:r>
+      <w:r>
+        <w:rPr>
+          <w:rFonts w:ascii="Arial" w:hAnsi="Arial" w:cs="Arial"/>
+          <w:color w:val="000000" w:themeColor="text1"/>
+          <w:sz w:val="20"/>
+          <w:szCs w:val="20"/>
+        </w:rPr>
+        <w:t xml:space="preserve"> not apply to any other combinations which include the Contribution(s). If any entity (a </w:t>
+      </w:r>
+      <w:r>
+        <w:rPr>
+          <w:rFonts w:ascii="Arial" w:hAnsi="Arial" w:cs="Arial"/>
+          <w:b/>
+          <w:color w:val="000000" w:themeColor="text1"/>
+          <w:sz w:val="20"/>
+          <w:szCs w:val="20"/>
+        </w:rPr>
+        <w:t>“Litigant”</w:t>
+      </w:r>
+      <w:r>
+        <w:rPr>
+          <w:rFonts w:ascii="Arial" w:hAnsi="Arial" w:cs="Arial"/>
+          <w:color w:val="000000" w:themeColor="text1"/>
+          <w:sz w:val="20"/>
+          <w:szCs w:val="20"/>
+        </w:rPr>
+        <w:t xml:space="preserve">) institutes patent litigation against You or any other entity (including a cross-claim or counterclaim in a lawsuit) alleging that your Contribution, or the Work to which you have contributed, constitutes direct or contributory patent infringement, then any patent licenses granted to that Litigant under this Agreement for that Contribution or Work </w:t>
+      </w:r>
+      <w:r>
+        <w:rPr>
+          <w:rFonts w:ascii="Arial" w:hAnsi="Arial" w:cs="Arial"/>
+          <w:color w:val="000000" w:themeColor="text1"/>
+          <w:sz w:val="20"/>
+          <w:szCs w:val="20"/>
+        </w:rPr>
+        <w:t>will</w:t>
+      </w:r>
+      <w:r>
+        <w:rPr>
+          <w:rFonts w:ascii="Arial" w:hAnsi="Arial" w:cs="Arial"/>
+          <w:color w:val="000000" w:themeColor="text1"/>
+          <w:sz w:val="20"/>
+          <w:szCs w:val="20"/>
+        </w:rPr>
+        <w:t xml:space="preserve"> terminate as of the date such litigation is filed.</w:t>
+      </w:r>
     </w:p>
     <w:p>
       <w:pPr>
@@ -892,108 +1562,6 @@
           <w:szCs w:val="20"/>
         </w:rPr>
       </w:pPr>
-      <w:r>
-        <w:rPr>
-          <w:rFonts w:ascii="Arial" w:hAnsi="Arial" w:cs="Arial"/>
-          <w:b/>
-          <w:color w:val="000000" w:themeColor="text1"/>
-          <w:sz w:val="20"/>
-          <w:szCs w:val="20"/>
-        </w:rPr>
-        <w:t>Telephone:</w:t>
-      </w:r>
-      <w:r>
-        <w:rPr>
-          <w:rFonts w:ascii="Arial" w:hAnsi="Arial" w:cs="Arial"/>
-          <w:color w:val="000000" w:themeColor="text1"/>
-          <w:sz w:val="20"/>
-          <w:szCs w:val="20"/>
-        </w:rPr>
-        <w:t xml:space="preserve"> </w:t>
-      </w:r>
-      <w:r>
-        <w:rPr>
-          <w:rFonts w:ascii="Arial" w:hAnsi="Arial" w:cs="Arial"/>
-          <w:color w:val="000000" w:themeColor="text1"/>
-          <w:sz w:val="20"/>
-          <w:szCs w:val="20"/>
-        </w:rPr>
-        <w:t xml:space="preserve">_______________ </w:t>
-      </w:r>
-      <w:r>
-        <w:rPr>
-          <w:rFonts w:ascii="Arial" w:hAnsi="Arial" w:cs="Arial"/>
-          <w:color w:val="000000" w:themeColor="text1"/>
-          <w:sz w:val="20"/>
-          <w:szCs w:val="20"/>
-        </w:rPr>
-        <w:tab/>
-      </w:r>
-      <w:r>
-        <w:rPr>
-          <w:rFonts w:ascii="Arial" w:hAnsi="Arial" w:cs="Arial"/>
-          <w:b/>
-          <w:color w:val="000000" w:themeColor="text1"/>
-          <w:sz w:val="20"/>
-          <w:szCs w:val="20"/>
-        </w:rPr>
-        <w:t>Facsimile:</w:t>
-      </w:r>
-      <w:r>
-        <w:rPr>
-          <w:rFonts w:ascii="Arial" w:hAnsi="Arial" w:cs="Arial"/>
-          <w:color w:val="000000" w:themeColor="text1"/>
-          <w:sz w:val="20"/>
-          <w:szCs w:val="20"/>
-        </w:rPr>
-        <w:t xml:space="preserve"> </w:t>
-      </w:r>
-      <w:r>
-        <w:rPr>
-          <w:rFonts w:ascii="Arial" w:hAnsi="Arial" w:cs="Arial"/>
-          <w:color w:val="000000" w:themeColor="text1"/>
-          <w:sz w:val="20"/>
-          <w:szCs w:val="20"/>
-        </w:rPr>
-        <w:t xml:space="preserve">________________ </w:t>
-      </w:r>
-      <w:r>
-        <w:rPr>
-          <w:rFonts w:ascii="Arial" w:hAnsi="Arial" w:cs="Arial"/>
-          <w:color w:val="000000" w:themeColor="text1"/>
-          <w:sz w:val="20"/>
-          <w:szCs w:val="20"/>
-        </w:rPr>
-        <w:tab/>
-      </w:r>
-      <w:r>
-        <w:rPr>
-          <w:rFonts w:ascii="Arial" w:hAnsi="Arial" w:cs="Arial"/>
-          <w:b/>
-          <w:color w:val="000000" w:themeColor="text1"/>
-          <w:sz w:val="20"/>
-          <w:szCs w:val="20"/>
-        </w:rPr>
-        <w:t>Country:</w:t>
-      </w:r>
-      <w:r>
-        <w:rPr>
-          <w:rFonts w:ascii="Arial" w:hAnsi="Arial" w:cs="Arial"/>
-          <w:color w:val="000000" w:themeColor="text1"/>
-          <w:sz w:val="20"/>
-          <w:szCs w:val="20"/>
-        </w:rPr>
-        <w:t xml:space="preserve"> _</w:t>
-      </w:r>
-      <w:r>
-        <w:rPr>
-          <w:rFonts w:ascii="Arial" w:hAnsi="Arial" w:cs="Arial"/>
-          <w:color w:val="000000" w:themeColor="text1"/>
-          <w:sz w:val="20"/>
-          <w:szCs w:val="20"/>
-        </w:rPr>
-        <w:t>_________________</w:t>
-      </w:r>
     </w:p>
     <w:p>
       <w:pPr>
@@ -1007,6 +1575,123 @@
           <w:szCs w:val="20"/>
         </w:rPr>
       </w:pPr>
+      <w:r>
+        <w:rPr>
+          <w:rFonts w:ascii="Arial" w:hAnsi="Arial" w:cs="Arial"/>
+          <w:color w:val="000000" w:themeColor="text1"/>
+          <w:sz w:val="20"/>
+          <w:szCs w:val="20"/>
+        </w:rPr>
+        <w:t xml:space="preserve">4. </w:t>
+      </w:r>
+      <w:r>
+        <w:rPr>
+          <w:rFonts w:ascii="Arial" w:hAnsi="Arial" w:cs="Arial"/>
+          <w:color w:val="000000" w:themeColor="text1"/>
+          <w:sz w:val="20"/>
+          <w:szCs w:val="20"/>
+        </w:rPr>
+        <w:tab/>
+      </w:r>
+      <w:r>
+        <w:rPr>
+          <w:rFonts w:ascii="Arial" w:hAnsi="Arial" w:cs="Arial"/>
+          <w:color w:val="000000" w:themeColor="text1"/>
+          <w:sz w:val="20"/>
+          <w:szCs w:val="20"/>
+        </w:rPr>
+        <w:t>You represent that you are legally entitled to grant the above license</w:t>
+      </w:r>
+      <w:r>
+        <w:rPr>
+          <w:rFonts w:ascii="Arial" w:hAnsi="Arial" w:cs="Arial"/>
+          <w:color w:val="000000" w:themeColor="text1"/>
+          <w:sz w:val="20"/>
+          <w:szCs w:val="20"/>
+        </w:rPr>
+        <w:t xml:space="preserve">s and agree that Autodesk may make use of Your Contributions in a version of the </w:t>
+      </w:r>
+      <w:r>
+        <w:rPr>
+          <w:rFonts w:ascii="Arial" w:hAnsi="Arial" w:cs="Arial"/>
+          <w:color w:val="000000" w:themeColor="text1"/>
+          <w:sz w:val="20"/>
+          <w:szCs w:val="20"/>
+        </w:rPr>
+        <w:t>Project</w:t>
+      </w:r>
+      <w:r>
+        <w:rPr>
+          <w:rFonts w:ascii="Arial" w:hAnsi="Arial" w:cs="Arial"/>
+          <w:color w:val="000000" w:themeColor="text1"/>
+          <w:sz w:val="20"/>
+          <w:szCs w:val="20"/>
+        </w:rPr>
+        <w:t xml:space="preserve"> software that Autodesk combines with its proprietary products and distributes under </w:t>
+      </w:r>
+      <w:r>
+        <w:rPr>
+          <w:rFonts w:ascii="Arial" w:hAnsi="Arial" w:cs="Arial"/>
+          <w:color w:val="000000" w:themeColor="text1"/>
+          <w:sz w:val="20"/>
+          <w:szCs w:val="20"/>
+        </w:rPr>
+        <w:t xml:space="preserve">license </w:t>
+      </w:r>
+      <w:r>
+        <w:rPr>
+          <w:rFonts w:ascii="Arial" w:hAnsi="Arial" w:cs="Arial"/>
+          <w:color w:val="000000" w:themeColor="text1"/>
+          <w:sz w:val="20"/>
+          <w:szCs w:val="20"/>
+        </w:rPr>
+        <w:t xml:space="preserve">terms other than the terms of the Project. </w:t>
+      </w:r>
+      <w:r>
+        <w:rPr>
+          <w:rFonts w:ascii="Arial" w:hAnsi="Arial" w:cs="Arial"/>
+          <w:color w:val="000000" w:themeColor="text1"/>
+          <w:sz w:val="20"/>
+          <w:szCs w:val="20"/>
+        </w:rPr>
+        <w:t xml:space="preserve">If your employer(s) has rights to intellectual property that you create that includes your Contributions to the Project, you represent that you have received permission to make Contributions to the Project on behalf of that employer, that your employer has waived such rights for your Contributions to </w:t>
+      </w:r>
+      <w:r>
+        <w:rPr>
+          <w:rFonts w:ascii="Arial" w:hAnsi="Arial" w:cs="Arial"/>
+          <w:color w:val="000000" w:themeColor="text1"/>
+          <w:sz w:val="20"/>
+          <w:szCs w:val="20"/>
+        </w:rPr>
+        <w:t>Autodesk</w:t>
+      </w:r>
+      <w:r>
+        <w:rPr>
+          <w:rFonts w:ascii="Arial" w:hAnsi="Arial" w:cs="Arial"/>
+          <w:color w:val="000000" w:themeColor="text1"/>
+          <w:sz w:val="20"/>
+          <w:szCs w:val="20"/>
+        </w:rPr>
+        <w:t xml:space="preserve"> and the Project, or that your employer has executed a separate Corporate CLA with </w:t>
+      </w:r>
+      <w:r>
+        <w:rPr>
+          <w:rFonts w:ascii="Arial" w:hAnsi="Arial" w:cs="Arial"/>
+          <w:color w:val="000000" w:themeColor="text1"/>
+          <w:sz w:val="20"/>
+          <w:szCs w:val="20"/>
+        </w:rPr>
+        <w:t>Autodesk</w:t>
+      </w:r>
+      <w:r>
+        <w:rPr>
+          <w:rFonts w:ascii="Arial" w:hAnsi="Arial" w:cs="Arial"/>
+          <w:color w:val="000000" w:themeColor="text1"/>
+          <w:sz w:val="20"/>
+          <w:szCs w:val="20"/>
+        </w:rPr>
+        <w:t>.</w:t>
+      </w:r>
     </w:p>
     <w:p>
       <w:pPr>
@@ -1040,115 +1725,25 @@
           <w:sz w:val="20"/>
           <w:szCs w:val="20"/>
         </w:rPr>
-        <w:t xml:space="preserve">You accept and agree to the following terms and conditions for </w:t>
-      </w:r>
-      <w:r>
-        <w:rPr>
-          <w:rFonts w:ascii="Arial" w:hAnsi="Arial" w:cs="Arial"/>
-          <w:color w:val="000000" w:themeColor="text1"/>
-          <w:sz w:val="20"/>
-          <w:szCs w:val="20"/>
-        </w:rPr>
-        <w:t>Y</w:t>
-      </w:r>
-      <w:r>
-        <w:rPr>
-          <w:rFonts w:ascii="Arial" w:hAnsi="Arial" w:cs="Arial"/>
-          <w:color w:val="000000" w:themeColor="text1"/>
-          <w:sz w:val="20"/>
-          <w:szCs w:val="20"/>
-        </w:rPr>
-        <w:t xml:space="preserve">our present and future Contributions submitted to </w:t>
-      </w:r>
-      <w:r>
-        <w:rPr>
-          <w:rFonts w:ascii="Arial" w:hAnsi="Arial" w:cs="Arial"/>
-          <w:color w:val="000000" w:themeColor="text1"/>
-          <w:sz w:val="20"/>
-          <w:szCs w:val="20"/>
-        </w:rPr>
-        <w:t xml:space="preserve">Autodesk </w:t>
-      </w:r>
-      <w:r>
-        <w:rPr>
-          <w:rFonts w:ascii="Arial" w:hAnsi="Arial" w:cs="Arial"/>
-          <w:color w:val="000000" w:themeColor="text1"/>
-          <w:sz w:val="20"/>
-          <w:szCs w:val="20"/>
-        </w:rPr>
-        <w:t>for use with the Project.</w:t>
-      </w:r>
-      <w:r>
-        <w:rPr>
-          <w:rFonts w:ascii="Arial" w:hAnsi="Arial" w:cs="Arial"/>
-          <w:color w:val="000000" w:themeColor="text1"/>
-          <w:sz w:val="20"/>
-          <w:szCs w:val="20"/>
-        </w:rPr>
-        <w:t xml:space="preserve"> </w:t>
-      </w:r>
-      <w:r>
-        <w:rPr>
-          <w:rFonts w:ascii="Arial" w:hAnsi="Arial" w:cs="Arial"/>
-          <w:color w:val="000000" w:themeColor="text1"/>
-          <w:sz w:val="20"/>
-          <w:szCs w:val="20"/>
-        </w:rPr>
-        <w:t xml:space="preserve">Except for the license granted herein to </w:t>
-      </w:r>
-      <w:r>
-        <w:rPr>
-          <w:rFonts w:ascii="Arial" w:hAnsi="Arial" w:cs="Arial"/>
-          <w:color w:val="000000" w:themeColor="text1"/>
-          <w:sz w:val="20"/>
-          <w:szCs w:val="20"/>
-        </w:rPr>
-        <w:t>Autodesk</w:t>
-      </w:r>
-      <w:r>
-        <w:rPr>
-          <w:rFonts w:ascii="Arial" w:hAnsi="Arial" w:cs="Arial"/>
-          <w:color w:val="000000" w:themeColor="text1"/>
-          <w:sz w:val="20"/>
-          <w:szCs w:val="20"/>
-        </w:rPr>
-        <w:t xml:space="preserve"> and the </w:t>
-      </w:r>
-      <w:r>
-        <w:rPr>
-          <w:rFonts w:ascii="Arial" w:hAnsi="Arial" w:cs="Arial"/>
-          <w:color w:val="000000" w:themeColor="text1"/>
-          <w:sz w:val="20"/>
-          <w:szCs w:val="20"/>
-        </w:rPr>
-        <w:t xml:space="preserve">other </w:t>
-      </w:r>
-      <w:r>
-        <w:rPr>
-          <w:rFonts w:ascii="Arial" w:hAnsi="Arial" w:cs="Arial"/>
-          <w:color w:val="000000" w:themeColor="text1"/>
-          <w:sz w:val="20"/>
-          <w:szCs w:val="20"/>
-        </w:rPr>
-        <w:t>Project</w:t>
-      </w:r>
-      <w:r>
-        <w:rPr>
-          <w:rFonts w:ascii="Arial" w:hAnsi="Arial" w:cs="Arial"/>
-          <w:color w:val="000000" w:themeColor="text1"/>
-          <w:sz w:val="20"/>
-          <w:szCs w:val="20"/>
-        </w:rPr>
-        <w:t xml:space="preserve"> users</w:t>
-      </w:r>
-      <w:r>
-        <w:rPr>
-          <w:rFonts w:ascii="Arial" w:hAnsi="Arial" w:cs="Arial"/>
-          <w:color w:val="000000" w:themeColor="text1"/>
-          <w:sz w:val="20"/>
-          <w:szCs w:val="20"/>
-        </w:rPr>
-        <w:t>, You reserve all right, title, and interest in and to Your Contributions.</w:t>
+        <w:t xml:space="preserve">5. </w:t>
+      </w:r>
+      <w:r>
+        <w:rPr>
+          <w:rFonts w:ascii="Arial" w:hAnsi="Arial" w:cs="Arial"/>
+          <w:color w:val="000000" w:themeColor="text1"/>
+          <w:sz w:val="20"/>
+          <w:szCs w:val="20"/>
+        </w:rPr>
+        <w:tab/>
+      </w:r>
+      <w:r>
+        <w:rPr>
+          <w:rFonts w:ascii="Arial" w:hAnsi="Arial" w:cs="Arial"/>
+          <w:color w:val="000000" w:themeColor="text1"/>
+          <w:sz w:val="20"/>
+          <w:szCs w:val="20"/>
+        </w:rPr>
+        <w:t>You represent that each of Your Contributions is Your original creation (see section 7 for submissions on behalf of others). You represent that Your Contribution submissions include complete details of any third-party license or other restriction (including, but not limited to, related patents and trademarks) of which you are personally aware and which are associated with any part of Your Contributions.</w:t>
       </w:r>
     </w:p>
     <w:p>
@@ -1183,7 +1778,7 @@
           <w:sz w:val="20"/>
           <w:szCs w:val="20"/>
         </w:rPr>
-        <w:t xml:space="preserve">1. </w:t>
+        <w:t xml:space="preserve">6. </w:t>
       </w:r>
       <w:r>
         <w:rPr>
@@ -1200,287 +1795,8 @@
           <w:color w:val="000000" w:themeColor="text1"/>
           <w:sz w:val="20"/>
           <w:szCs w:val="20"/>
-          <w:u w:val="single"/>
-        </w:rPr>
-        <w:t>Definitions</w:t>
-      </w:r>
-      <w:r>
-        <w:rPr>
-          <w:rFonts w:ascii="Arial" w:hAnsi="Arial" w:cs="Arial"/>
-          <w:color w:val="000000" w:themeColor="text1"/>
-          <w:sz w:val="20"/>
-          <w:szCs w:val="20"/>
-        </w:rPr>
-        <w:t xml:space="preserve">. </w:t>
-      </w:r>
-      <w:r>
-        <w:rPr>
-          <w:rFonts w:ascii="Arial" w:hAnsi="Arial" w:cs="Arial"/>
-          <w:b/>
-          <w:color w:val="000000" w:themeColor="text1"/>
-          <w:sz w:val="20"/>
-          <w:szCs w:val="20"/>
-        </w:rPr>
-        <w:t>"You"</w:t>
-      </w:r>
-      <w:r>
-        <w:rPr>
-          <w:rFonts w:ascii="Arial" w:hAnsi="Arial" w:cs="Arial"/>
-          <w:color w:val="000000" w:themeColor="text1"/>
-          <w:sz w:val="20"/>
-          <w:szCs w:val="20"/>
-        </w:rPr>
-        <w:t xml:space="preserve"> (or </w:t>
-      </w:r>
-      <w:r>
-        <w:rPr>
-          <w:rFonts w:ascii="Arial" w:hAnsi="Arial" w:cs="Arial"/>
-          <w:b/>
-          <w:color w:val="000000" w:themeColor="text1"/>
-          <w:sz w:val="20"/>
-          <w:szCs w:val="20"/>
-        </w:rPr>
-        <w:t>"Your"</w:t>
-      </w:r>
-      <w:r>
-        <w:rPr>
-          <w:rFonts w:ascii="Arial" w:hAnsi="Arial" w:cs="Arial"/>
-          <w:color w:val="000000" w:themeColor="text1"/>
-          <w:sz w:val="20"/>
-          <w:szCs w:val="20"/>
-        </w:rPr>
-        <w:t>) mean</w:t>
-      </w:r>
-      <w:r>
-        <w:rPr>
-          <w:rFonts w:ascii="Arial" w:hAnsi="Arial" w:cs="Arial"/>
-          <w:color w:val="000000" w:themeColor="text1"/>
-          <w:sz w:val="20"/>
-          <w:szCs w:val="20"/>
-        </w:rPr>
-        <w:t>s</w:t>
-      </w:r>
-      <w:r>
-        <w:rPr>
-          <w:rFonts w:ascii="Arial" w:hAnsi="Arial" w:cs="Arial"/>
-          <w:color w:val="000000" w:themeColor="text1"/>
-          <w:sz w:val="20"/>
-          <w:szCs w:val="20"/>
-        </w:rPr>
-        <w:t xml:space="preserve"> the copyright owner or legal entity authorized by the copyright owner that is making this Agreement with </w:t>
-      </w:r>
-      <w:r>
-        <w:rPr>
-          <w:rFonts w:ascii="Arial" w:hAnsi="Arial" w:cs="Arial"/>
-          <w:color w:val="000000" w:themeColor="text1"/>
-          <w:sz w:val="20"/>
-          <w:szCs w:val="20"/>
-        </w:rPr>
-        <w:t>Autodesk</w:t>
-      </w:r>
-      <w:r>
-        <w:rPr>
-          <w:rFonts w:ascii="Arial" w:hAnsi="Arial" w:cs="Arial"/>
-          <w:color w:val="000000" w:themeColor="text1"/>
-          <w:sz w:val="20"/>
-          <w:szCs w:val="20"/>
-        </w:rPr>
-        <w:t xml:space="preserve">. For legal entities, the entity making a Contribution and all other entities that control, are controlled by, or are under common control with that entity are considered to be a single Contributor. For the purposes of this definition, </w:t>
-      </w:r>
-      <w:r>
-        <w:rPr>
-          <w:rFonts w:ascii="Arial" w:hAnsi="Arial" w:cs="Arial"/>
-          <w:b/>
-          <w:color w:val="000000" w:themeColor="text1"/>
-          <w:sz w:val="20"/>
-          <w:szCs w:val="20"/>
-        </w:rPr>
-        <w:t>"control"</w:t>
-      </w:r>
-      <w:r>
-        <w:rPr>
-          <w:rFonts w:ascii="Arial" w:hAnsi="Arial" w:cs="Arial"/>
-          <w:color w:val="000000" w:themeColor="text1"/>
-          <w:sz w:val="20"/>
-          <w:szCs w:val="20"/>
-        </w:rPr>
-        <w:t xml:space="preserve"> means (</w:t>
-      </w:r>
-      <w:proofErr w:type="spellStart"/>
-      <w:r>
-        <w:rPr>
-          <w:rFonts w:ascii="Arial" w:hAnsi="Arial" w:cs="Arial"/>
-          <w:color w:val="000000" w:themeColor="text1"/>
-          <w:sz w:val="20"/>
-          <w:szCs w:val="20"/>
-        </w:rPr>
-        <w:t>i</w:t>
-      </w:r>
-      <w:proofErr w:type="spellEnd"/>
-      <w:r>
-        <w:rPr>
-          <w:rFonts w:ascii="Arial" w:hAnsi="Arial" w:cs="Arial"/>
-          <w:color w:val="000000" w:themeColor="text1"/>
-          <w:sz w:val="20"/>
-          <w:szCs w:val="20"/>
-        </w:rPr>
-        <w:t xml:space="preserve">) the power, direct or indirect, to cause the direction or management of such entity, whether by contract or otherwise, or (ii) ownership of fifty percent (50%) or more of the outstanding shares, or (iii) beneficial ownership of such entity. </w:t>
-      </w:r>
-      <w:r>
-        <w:rPr>
-          <w:rFonts w:ascii="Arial" w:hAnsi="Arial" w:cs="Arial"/>
-          <w:b/>
-          <w:color w:val="000000" w:themeColor="text1"/>
-          <w:sz w:val="20"/>
-          <w:szCs w:val="20"/>
-        </w:rPr>
-        <w:t>"Contribution"</w:t>
-      </w:r>
-      <w:r>
-        <w:rPr>
-          <w:rFonts w:ascii="Arial" w:hAnsi="Arial" w:cs="Arial"/>
-          <w:color w:val="000000" w:themeColor="text1"/>
-          <w:sz w:val="20"/>
-          <w:szCs w:val="20"/>
-        </w:rPr>
-        <w:t xml:space="preserve"> mean</w:t>
-      </w:r>
-      <w:r>
-        <w:rPr>
-          <w:rFonts w:ascii="Arial" w:hAnsi="Arial" w:cs="Arial"/>
-          <w:color w:val="000000" w:themeColor="text1"/>
-          <w:sz w:val="20"/>
-          <w:szCs w:val="20"/>
-        </w:rPr>
-        <w:t>s</w:t>
-      </w:r>
-      <w:r>
-        <w:rPr>
-          <w:rFonts w:ascii="Arial" w:hAnsi="Arial" w:cs="Arial"/>
-          <w:color w:val="000000" w:themeColor="text1"/>
-          <w:sz w:val="20"/>
-          <w:szCs w:val="20"/>
-        </w:rPr>
-        <w:t xml:space="preserve"> any original work of authorship, including any modifications or additions to an existing work, that</w:t>
-      </w:r>
-      <w:r>
-        <w:rPr>
-          <w:rFonts w:ascii="Arial" w:hAnsi="Arial" w:cs="Arial"/>
-          <w:color w:val="000000" w:themeColor="text1"/>
-          <w:sz w:val="20"/>
-          <w:szCs w:val="20"/>
-        </w:rPr>
-        <w:t xml:space="preserve"> </w:t>
-      </w:r>
-      <w:r>
-        <w:rPr>
-          <w:rFonts w:ascii="Arial" w:hAnsi="Arial" w:cs="Arial"/>
-          <w:color w:val="000000" w:themeColor="text1"/>
-          <w:sz w:val="20"/>
-          <w:szCs w:val="20"/>
-        </w:rPr>
-        <w:t xml:space="preserve">is intentionally submitted by You to </w:t>
-      </w:r>
-      <w:r>
-        <w:rPr>
-          <w:rFonts w:ascii="Arial" w:hAnsi="Arial" w:cs="Arial"/>
-          <w:color w:val="000000" w:themeColor="text1"/>
-          <w:sz w:val="20"/>
-          <w:szCs w:val="20"/>
-        </w:rPr>
-        <w:t>Autodesk</w:t>
-      </w:r>
-      <w:r>
-        <w:rPr>
-          <w:rFonts w:ascii="Arial" w:hAnsi="Arial" w:cs="Arial"/>
-          <w:color w:val="000000" w:themeColor="text1"/>
-          <w:sz w:val="20"/>
-          <w:szCs w:val="20"/>
-        </w:rPr>
-        <w:t xml:space="preserve"> for inclusion in, or documentation of, the Project (the </w:t>
-      </w:r>
-      <w:r>
-        <w:rPr>
-          <w:rFonts w:ascii="Arial" w:hAnsi="Arial" w:cs="Arial"/>
-          <w:b/>
-          <w:color w:val="000000" w:themeColor="text1"/>
-          <w:sz w:val="20"/>
-          <w:szCs w:val="20"/>
-        </w:rPr>
-        <w:t>"Work"</w:t>
-      </w:r>
-      <w:r>
-        <w:rPr>
-          <w:rFonts w:ascii="Arial" w:hAnsi="Arial" w:cs="Arial"/>
-          <w:color w:val="000000" w:themeColor="text1"/>
-          <w:sz w:val="20"/>
-          <w:szCs w:val="20"/>
-        </w:rPr>
-        <w:t xml:space="preserve">). For the purposes of this definition, </w:t>
-      </w:r>
-      <w:r>
-        <w:rPr>
-          <w:rFonts w:ascii="Arial" w:hAnsi="Arial" w:cs="Arial"/>
-          <w:b/>
-          <w:color w:val="000000" w:themeColor="text1"/>
-          <w:sz w:val="20"/>
-          <w:szCs w:val="20"/>
-        </w:rPr>
-        <w:t>"submitted"</w:t>
-      </w:r>
-      <w:r>
-        <w:rPr>
-          <w:rFonts w:ascii="Arial" w:hAnsi="Arial" w:cs="Arial"/>
-          <w:color w:val="000000" w:themeColor="text1"/>
-          <w:sz w:val="20"/>
-          <w:szCs w:val="20"/>
-        </w:rPr>
-        <w:t xml:space="preserve"> means any form of electronic, verbal, or written communication sent to </w:t>
-      </w:r>
-      <w:r>
-        <w:rPr>
-          <w:rFonts w:ascii="Arial" w:hAnsi="Arial" w:cs="Arial"/>
-          <w:color w:val="000000" w:themeColor="text1"/>
-          <w:sz w:val="20"/>
-          <w:szCs w:val="20"/>
-        </w:rPr>
-        <w:t>Autodesk</w:t>
-      </w:r>
-      <w:r>
-        <w:rPr>
-          <w:rFonts w:ascii="Arial" w:hAnsi="Arial" w:cs="Arial"/>
-          <w:color w:val="000000" w:themeColor="text1"/>
-          <w:sz w:val="20"/>
-          <w:szCs w:val="20"/>
-        </w:rPr>
-        <w:t xml:space="preserve"> (including to the Project) or its representatives relating explicitly or implicitly to the Project, including but not limited to communication on electronic mailing lists, source code control systems, and issue tracking systems that are managed by, or on behalf of, </w:t>
-      </w:r>
-      <w:r>
-        <w:rPr>
-          <w:rFonts w:ascii="Arial" w:hAnsi="Arial" w:cs="Arial"/>
-          <w:color w:val="000000" w:themeColor="text1"/>
-          <w:sz w:val="20"/>
-          <w:szCs w:val="20"/>
-        </w:rPr>
-        <w:t>Autodesk</w:t>
-      </w:r>
-      <w:r>
-        <w:rPr>
-          <w:rFonts w:ascii="Arial" w:hAnsi="Arial" w:cs="Arial"/>
-          <w:color w:val="000000" w:themeColor="text1"/>
-          <w:sz w:val="20"/>
-          <w:szCs w:val="20"/>
-        </w:rPr>
-        <w:t xml:space="preserve"> for the purpose of discussing and improving the Work, but excluding communication that is conspicuously marked or otherwise designated in writing by You as "Not a Contribution."</w:t>
-      </w:r>
-      <w:r>
-        <w:rPr>
-          <w:rFonts w:ascii="Arial" w:hAnsi="Arial" w:cs="Arial"/>
-          <w:color w:val="000000" w:themeColor="text1"/>
-          <w:sz w:val="20"/>
-          <w:szCs w:val="20"/>
-        </w:rPr>
-        <w:t xml:space="preserve">  </w:t>
+        </w:rPr>
+        <w:t>You are not expected to provide support for Your Contributions, except to the extent You desire to provide support. You may provide support for free, for a fee, or not at all. Unless required by applicable law or agreed to in writing, You provide Your Contributions on an "AS IS" BASIS, WITHOUT WARRANTIES OR CONDITIONS OF ANY KIND, either express or implied, including, without limitation, any warranties or conditions of TITLE, NONINFRINGEMENT, MERCHANTABILITY, or FITNESS FOR A PARTICULAR PURPOSE.</w:t>
       </w:r>
     </w:p>
     <w:p>
@@ -1515,7 +1831,7 @@
           <w:sz w:val="20"/>
           <w:szCs w:val="20"/>
         </w:rPr>
-        <w:t xml:space="preserve">2. </w:t>
+        <w:t xml:space="preserve">7. </w:t>
       </w:r>
       <w:r>
         <w:rPr>
@@ -1532,18 +1848,8 @@
           <w:color w:val="000000" w:themeColor="text1"/>
           <w:sz w:val="20"/>
           <w:szCs w:val="20"/>
-          <w:u w:val="single"/>
-        </w:rPr>
-        <w:t>Grant of Copyright License</w:t>
-      </w:r>
-      <w:r>
-        <w:rPr>
-          <w:rFonts w:ascii="Arial" w:hAnsi="Arial" w:cs="Arial"/>
-          <w:color w:val="000000" w:themeColor="text1"/>
-          <w:sz w:val="20"/>
-          <w:szCs w:val="20"/>
-        </w:rPr>
-        <w:t xml:space="preserve">. Subject to the terms and conditions of this Agreement, You hereby grant to </w:t>
+        </w:rPr>
+        <w:t xml:space="preserve">Should You wish to submit work that is not Your original creation, You may submit it to </w:t>
       </w:r>
       <w:r>
         <w:rPr>
@@ -1561,61 +1867,7 @@
           <w:sz w:val="20"/>
           <w:szCs w:val="20"/>
         </w:rPr>
-        <w:t xml:space="preserve"> and the </w:t>
-      </w:r>
-      <w:r>
-        <w:rPr>
-          <w:rFonts w:ascii="Arial" w:hAnsi="Arial" w:cs="Arial"/>
-          <w:color w:val="000000" w:themeColor="text1"/>
-          <w:sz w:val="20"/>
-          <w:szCs w:val="20"/>
-        </w:rPr>
-        <w:t xml:space="preserve">other </w:t>
-      </w:r>
-      <w:r>
-        <w:rPr>
-          <w:rFonts w:ascii="Arial" w:hAnsi="Arial" w:cs="Arial"/>
-          <w:color w:val="000000" w:themeColor="text1"/>
-          <w:sz w:val="20"/>
-          <w:szCs w:val="20"/>
-        </w:rPr>
-        <w:t>Project</w:t>
-      </w:r>
-      <w:r>
-        <w:rPr>
-          <w:rFonts w:ascii="Arial" w:hAnsi="Arial" w:cs="Arial"/>
-          <w:color w:val="000000" w:themeColor="text1"/>
-          <w:sz w:val="20"/>
-          <w:szCs w:val="20"/>
-        </w:rPr>
-        <w:t xml:space="preserve"> users</w:t>
-      </w:r>
-      <w:r>
-        <w:rPr>
-          <w:rFonts w:ascii="Arial" w:hAnsi="Arial" w:cs="Arial"/>
-          <w:color w:val="000000" w:themeColor="text1"/>
-          <w:sz w:val="20"/>
-          <w:szCs w:val="20"/>
-        </w:rPr>
-        <w:t xml:space="preserve"> a perpetual, worldwide, non-exclusive, no-charge, royalty</w:t>
-      </w:r>
-      <w:r>
-        <w:rPr>
-          <w:rFonts w:ascii="Arial" w:hAnsi="Arial" w:cs="Arial"/>
-          <w:color w:val="000000" w:themeColor="text1"/>
-          <w:sz w:val="20"/>
-          <w:szCs w:val="20"/>
-        </w:rPr>
-        <w:t>-</w:t>
-      </w:r>
-      <w:r>
-        <w:rPr>
-          <w:rFonts w:ascii="Arial" w:hAnsi="Arial" w:cs="Arial"/>
-          <w:color w:val="000000" w:themeColor="text1"/>
-          <w:sz w:val="20"/>
-          <w:szCs w:val="20"/>
-        </w:rPr>
-        <w:t>free, irrevocable copyright license to reproduce, prepare derivative works of, publicly display, publicly perform, sublicense, and distribute Your Contributions and such derivative works.</w:t>
+        <w:t xml:space="preserve"> separately from any Contribution, identifying the complete details of its source and of any license or other restriction (including, but not limited to, related patents, trademarks, and license agreements) of which you are personally aware, and conspicuously marking the work as "Submitted on behalf of a third-party: [named here]".</w:t>
       </w:r>
     </w:p>
     <w:p>
@@ -1650,7 +1902,7 @@
           <w:sz w:val="20"/>
           <w:szCs w:val="20"/>
         </w:rPr>
-        <w:t xml:space="preserve">3. </w:t>
+        <w:t xml:space="preserve">8. </w:t>
       </w:r>
       <w:r>
         <w:rPr>
@@ -1667,18 +1919,8 @@
           <w:color w:val="000000" w:themeColor="text1"/>
           <w:sz w:val="20"/>
           <w:szCs w:val="20"/>
-          <w:u w:val="single"/>
-        </w:rPr>
-        <w:t>Grant of Patent License</w:t>
-      </w:r>
-      <w:r>
-        <w:rPr>
-          <w:rFonts w:ascii="Arial" w:hAnsi="Arial" w:cs="Arial"/>
-          <w:color w:val="000000" w:themeColor="text1"/>
-          <w:sz w:val="20"/>
-          <w:szCs w:val="20"/>
-        </w:rPr>
-        <w:t xml:space="preserve">. Subject to the terms and conditions of this Agreement, You hereby grant to </w:t>
+        </w:rPr>
+        <w:t xml:space="preserve">You agree to notify </w:t>
       </w:r>
       <w:r>
         <w:rPr>
@@ -1696,133 +1938,64 @@
           <w:sz w:val="20"/>
           <w:szCs w:val="20"/>
         </w:rPr>
-        <w:t xml:space="preserve"> and the </w:t>
-      </w:r>
-      <w:r>
-        <w:rPr>
-          <w:rFonts w:ascii="Arial" w:hAnsi="Arial" w:cs="Arial"/>
-          <w:color w:val="000000" w:themeColor="text1"/>
-          <w:sz w:val="20"/>
-          <w:szCs w:val="20"/>
-        </w:rPr>
-        <w:t xml:space="preserve">other </w:t>
-      </w:r>
-      <w:r>
-        <w:rPr>
-          <w:rFonts w:ascii="Arial" w:hAnsi="Arial" w:cs="Arial"/>
-          <w:color w:val="000000" w:themeColor="text1"/>
-          <w:sz w:val="20"/>
-          <w:szCs w:val="20"/>
-        </w:rPr>
-        <w:t>Project</w:t>
-      </w:r>
-      <w:r>
-        <w:rPr>
-          <w:rFonts w:ascii="Arial" w:hAnsi="Arial" w:cs="Arial"/>
-          <w:color w:val="000000" w:themeColor="text1"/>
-          <w:sz w:val="20"/>
-          <w:szCs w:val="20"/>
-        </w:rPr>
-        <w:t xml:space="preserve"> users</w:t>
-      </w:r>
-      <w:r>
-        <w:rPr>
-          <w:rFonts w:ascii="Arial" w:hAnsi="Arial" w:cs="Arial"/>
-          <w:color w:val="000000" w:themeColor="text1"/>
-          <w:sz w:val="20"/>
-          <w:szCs w:val="20"/>
-        </w:rPr>
-        <w:t xml:space="preserve"> a perpetual, worldwide, non-exclusive, fully-paid, royalty-free, irrevocable (except as stated in this section) patent license to have made, use, offer to sell, sell, import, and otherwise transfer the Work, where such license applies only to those patent claims licensable by You that are necessarily infringed by Your Contribution(s) alone or by combination of Your Contribution(s) with the Work to which such Contribution(s) were submitted, as such Work existed as of the date of your Contribution(s). This patent license </w:t>
-      </w:r>
-      <w:r>
-        <w:rPr>
-          <w:rFonts w:ascii="Arial" w:hAnsi="Arial" w:cs="Arial"/>
-          <w:color w:val="000000" w:themeColor="text1"/>
-          <w:sz w:val="20"/>
-          <w:szCs w:val="20"/>
-        </w:rPr>
-        <w:t>does</w:t>
-      </w:r>
-      <w:r>
-        <w:rPr>
-          <w:rFonts w:ascii="Arial" w:hAnsi="Arial" w:cs="Arial"/>
-          <w:color w:val="000000" w:themeColor="text1"/>
-          <w:sz w:val="20"/>
-          <w:szCs w:val="20"/>
-        </w:rPr>
-        <w:t xml:space="preserve"> not apply to any other combinations which include the Contribution(s). If any entity (a </w:t>
-      </w:r>
-      <w:r>
-        <w:rPr>
-          <w:rFonts w:ascii="Arial" w:hAnsi="Arial" w:cs="Arial"/>
-          <w:b/>
-          <w:color w:val="000000" w:themeColor="text1"/>
-          <w:sz w:val="20"/>
-          <w:szCs w:val="20"/>
-        </w:rPr>
-        <w:t>“Litigant”</w:t>
-      </w:r>
-      <w:r>
-        <w:rPr>
-          <w:rFonts w:ascii="Arial" w:hAnsi="Arial" w:cs="Arial"/>
-          <w:color w:val="000000" w:themeColor="text1"/>
-          <w:sz w:val="20"/>
-          <w:szCs w:val="20"/>
-        </w:rPr>
-        <w:t xml:space="preserve">) institutes patent litigation against You or any other entity (including a cross-claim or counterclaim in a lawsuit) alleging that your Contribution, or the Work to which you have contributed, constitutes direct or contributory patent infringement, then any patent licenses granted to that Litigant under this Agreement for that Contribution or Work </w:t>
-      </w:r>
-      <w:r>
-        <w:rPr>
-          <w:rFonts w:ascii="Arial" w:hAnsi="Arial" w:cs="Arial"/>
-          <w:color w:val="000000" w:themeColor="text1"/>
-          <w:sz w:val="20"/>
-          <w:szCs w:val="20"/>
-        </w:rPr>
-        <w:t>will</w:t>
-      </w:r>
-      <w:r>
-        <w:rPr>
-          <w:rFonts w:ascii="Arial" w:hAnsi="Arial" w:cs="Arial"/>
-          <w:color w:val="000000" w:themeColor="text1"/>
-          <w:sz w:val="20"/>
-          <w:szCs w:val="20"/>
-        </w:rPr>
-        <w:t xml:space="preserve"> terminate as of the date such litigation is filed.</w:t>
-      </w:r>
-    </w:p>
-    <w:p>
-      <w:pPr>
-        <w:autoSpaceDE w:val="0"/>
-        <w:autoSpaceDN w:val="0"/>
-        <w:adjustRightInd w:val="0"/>
-        <w:rPr>
-          <w:rFonts w:ascii="Arial" w:hAnsi="Arial" w:cs="Arial"/>
-          <w:color w:val="000000" w:themeColor="text1"/>
-          <w:sz w:val="20"/>
-          <w:szCs w:val="20"/>
-        </w:rPr>
-      </w:pPr>
-    </w:p>
-    <w:p>
-      <w:pPr>
-        <w:autoSpaceDE w:val="0"/>
-        <w:autoSpaceDN w:val="0"/>
-        <w:adjustRightInd w:val="0"/>
-        <w:rPr>
-          <w:rFonts w:ascii="Arial" w:hAnsi="Arial" w:cs="Arial"/>
-          <w:color w:val="000000" w:themeColor="text1"/>
-          <w:sz w:val="20"/>
-          <w:szCs w:val="20"/>
-        </w:rPr>
-      </w:pPr>
-      <w:r>
-        <w:rPr>
-          <w:rFonts w:ascii="Arial" w:hAnsi="Arial" w:cs="Arial"/>
-          <w:color w:val="000000" w:themeColor="text1"/>
-          <w:sz w:val="20"/>
-          <w:szCs w:val="20"/>
-        </w:rPr>
-        <w:t xml:space="preserve">4. </w:t>
+        <w:t xml:space="preserve"> of any facts or circumstances of which you become aware that would make these representations inaccurate in any respect.</w:t>
+      </w:r>
+    </w:p>
+    <w:p>
+      <w:pPr>
+        <w:rPr>
+          <w:rFonts w:ascii="Arial" w:hAnsi="Arial" w:cs="Arial"/>
+          <w:color w:val="000000" w:themeColor="text1"/>
+          <w:sz w:val="20"/>
+          <w:szCs w:val="20"/>
+        </w:rPr>
+      </w:pPr>
+    </w:p>
+    <w:p>
+      <w:pPr>
+        <w:rPr>
+          <w:rFonts w:ascii="Arial" w:hAnsi="Arial" w:cs="Arial"/>
+          <w:color w:val="000000" w:themeColor="text1"/>
+          <w:sz w:val="20"/>
+          <w:szCs w:val="20"/>
+        </w:rPr>
+      </w:pPr>
+    </w:p>
+    <w:p>
+      <w:pPr>
+        <w:rPr>
+          <w:rFonts w:ascii="Arial" w:hAnsi="Arial" w:cs="Arial"/>
+          <w:color w:val="000000" w:themeColor="text1"/>
+          <w:sz w:val="20"/>
+          <w:szCs w:val="20"/>
+        </w:rPr>
+      </w:pPr>
+      <w:r>
+        <w:rPr>
+          <w:rFonts w:ascii="Arial" w:hAnsi="Arial" w:cs="Arial"/>
+          <w:color w:val="000000" w:themeColor="text1"/>
+          <w:sz w:val="20"/>
+          <w:szCs w:val="20"/>
+        </w:rPr>
+        <w:t xml:space="preserve">Please Sign: </w:t>
+      </w:r>
+      <w:r>
+        <w:rPr>
+          <w:rFonts w:ascii="Arial" w:hAnsi="Arial" w:cs="Arial"/>
+          <w:color w:val="000000" w:themeColor="text1"/>
+          <w:sz w:val="20"/>
+          <w:szCs w:val="20"/>
+        </w:rPr>
+        <w:t xml:space="preserve"> ________</w:t>
+      </w:r>
+      <w:r>
+        <w:rPr>
+          <w:rFonts w:ascii="Arial" w:hAnsi="Arial" w:cs="Arial"/>
+          <w:color w:val="000000" w:themeColor="text1"/>
+          <w:sz w:val="20"/>
+          <w:szCs w:val="20"/>
+        </w:rPr>
+        <w:t>__________________________________</w:t>
       </w:r>
       <w:r>
         <w:rPr>
@@ -1840,419 +2013,6 @@
           <w:sz w:val="20"/>
           <w:szCs w:val="20"/>
         </w:rPr>
-        <w:t>You represent that you are legally entitled to grant the above license</w:t>
-      </w:r>
-      <w:r>
-        <w:rPr>
-          <w:rFonts w:ascii="Arial" w:hAnsi="Arial" w:cs="Arial"/>
-          <w:color w:val="000000" w:themeColor="text1"/>
-          <w:sz w:val="20"/>
-          <w:szCs w:val="20"/>
-        </w:rPr>
-        <w:t xml:space="preserve">s and agree that Autodesk may make use of Your Contributions in a version of the </w:t>
-      </w:r>
-      <w:r>
-        <w:rPr>
-          <w:rFonts w:ascii="Arial" w:hAnsi="Arial" w:cs="Arial"/>
-          <w:color w:val="000000" w:themeColor="text1"/>
-          <w:sz w:val="20"/>
-          <w:szCs w:val="20"/>
-        </w:rPr>
-        <w:t>Project</w:t>
-      </w:r>
-      <w:r>
-        <w:rPr>
-          <w:rFonts w:ascii="Arial" w:hAnsi="Arial" w:cs="Arial"/>
-          <w:color w:val="000000" w:themeColor="text1"/>
-          <w:sz w:val="20"/>
-          <w:szCs w:val="20"/>
-        </w:rPr>
-        <w:t xml:space="preserve"> software that Autodesk combines with its proprietary products and distributes under </w:t>
-      </w:r>
-      <w:r>
-        <w:rPr>
-          <w:rFonts w:ascii="Arial" w:hAnsi="Arial" w:cs="Arial"/>
-          <w:color w:val="000000" w:themeColor="text1"/>
-          <w:sz w:val="20"/>
-          <w:szCs w:val="20"/>
-        </w:rPr>
-        <w:t xml:space="preserve">license </w:t>
-      </w:r>
-      <w:r>
-        <w:rPr>
-          <w:rFonts w:ascii="Arial" w:hAnsi="Arial" w:cs="Arial"/>
-          <w:color w:val="000000" w:themeColor="text1"/>
-          <w:sz w:val="20"/>
-          <w:szCs w:val="20"/>
-        </w:rPr>
-        <w:t xml:space="preserve">terms other than the terms of the Project. </w:t>
-      </w:r>
-      <w:r>
-        <w:rPr>
-          <w:rFonts w:ascii="Arial" w:hAnsi="Arial" w:cs="Arial"/>
-          <w:color w:val="000000" w:themeColor="text1"/>
-          <w:sz w:val="20"/>
-          <w:szCs w:val="20"/>
-        </w:rPr>
-        <w:t xml:space="preserve">If your employer(s) has rights to intellectual property that you create that includes your Contributions to the Project, you represent that you have received permission to make Contributions to the Project on behalf of that employer, that your employer has waived such rights for your Contributions to </w:t>
-      </w:r>
-      <w:r>
-        <w:rPr>
-          <w:rFonts w:ascii="Arial" w:hAnsi="Arial" w:cs="Arial"/>
-          <w:color w:val="000000" w:themeColor="text1"/>
-          <w:sz w:val="20"/>
-          <w:szCs w:val="20"/>
-        </w:rPr>
-        <w:t>Autodesk</w:t>
-      </w:r>
-      <w:r>
-        <w:rPr>
-          <w:rFonts w:ascii="Arial" w:hAnsi="Arial" w:cs="Arial"/>
-          <w:color w:val="000000" w:themeColor="text1"/>
-          <w:sz w:val="20"/>
-          <w:szCs w:val="20"/>
-        </w:rPr>
-        <w:t xml:space="preserve"> and the Project, or that your employer has executed a separate Corporate CLA with </w:t>
-      </w:r>
-      <w:r>
-        <w:rPr>
-          <w:rFonts w:ascii="Arial" w:hAnsi="Arial" w:cs="Arial"/>
-          <w:color w:val="000000" w:themeColor="text1"/>
-          <w:sz w:val="20"/>
-          <w:szCs w:val="20"/>
-        </w:rPr>
-        <w:t>Autodesk</w:t>
-      </w:r>
-      <w:r>
-        <w:rPr>
-          <w:rFonts w:ascii="Arial" w:hAnsi="Arial" w:cs="Arial"/>
-          <w:color w:val="000000" w:themeColor="text1"/>
-          <w:sz w:val="20"/>
-          <w:szCs w:val="20"/>
-        </w:rPr>
-        <w:t>.</w:t>
-      </w:r>
-    </w:p>
-    <w:p>
-      <w:pPr>
-        <w:autoSpaceDE w:val="0"/>
-        <w:autoSpaceDN w:val="0"/>
-        <w:adjustRightInd w:val="0"/>
-        <w:rPr>
-          <w:rFonts w:ascii="Arial" w:hAnsi="Arial" w:cs="Arial"/>
-          <w:color w:val="000000" w:themeColor="text1"/>
-          <w:sz w:val="20"/>
-          <w:szCs w:val="20"/>
-        </w:rPr>
-      </w:pPr>
-    </w:p>
-    <w:p>
-      <w:pPr>
-        <w:autoSpaceDE w:val="0"/>
-        <w:autoSpaceDN w:val="0"/>
-        <w:adjustRightInd w:val="0"/>
-        <w:rPr>
-          <w:rFonts w:ascii="Arial" w:hAnsi="Arial" w:cs="Arial"/>
-          <w:color w:val="000000" w:themeColor="text1"/>
-          <w:sz w:val="20"/>
-          <w:szCs w:val="20"/>
-        </w:rPr>
-      </w:pPr>
-      <w:r>
-        <w:rPr>
-          <w:rFonts w:ascii="Arial" w:hAnsi="Arial" w:cs="Arial"/>
-          <w:color w:val="000000" w:themeColor="text1"/>
-          <w:sz w:val="20"/>
-          <w:szCs w:val="20"/>
-        </w:rPr>
-        <w:t xml:space="preserve">5. </w:t>
-      </w:r>
-      <w:r>
-        <w:rPr>
-          <w:rFonts w:ascii="Arial" w:hAnsi="Arial" w:cs="Arial"/>
-          <w:color w:val="000000" w:themeColor="text1"/>
-          <w:sz w:val="20"/>
-          <w:szCs w:val="20"/>
-        </w:rPr>
-        <w:tab/>
-      </w:r>
-      <w:r>
-        <w:rPr>
-          <w:rFonts w:ascii="Arial" w:hAnsi="Arial" w:cs="Arial"/>
-          <w:color w:val="000000" w:themeColor="text1"/>
-          <w:sz w:val="20"/>
-          <w:szCs w:val="20"/>
-        </w:rPr>
-        <w:t>You represent that each of Your Contributions is Your original creation (see section 7 for submissions on behalf of others). You represent that Your Contribution submissions include complete details of any third-party license or other restriction (including, but not limited to, related patents and trademarks) of which you are personally aware and which are associated with any part of Your Contributions.</w:t>
-      </w:r>
-    </w:p>
-    <w:p>
-      <w:pPr>
-        <w:autoSpaceDE w:val="0"/>
-        <w:autoSpaceDN w:val="0"/>
-        <w:adjustRightInd w:val="0"/>
-        <w:rPr>
-          <w:rFonts w:ascii="Arial" w:hAnsi="Arial" w:cs="Arial"/>
-          <w:color w:val="000000" w:themeColor="text1"/>
-          <w:sz w:val="20"/>
-          <w:szCs w:val="20"/>
-        </w:rPr>
-      </w:pPr>
-    </w:p>
-    <w:p>
-      <w:pPr>
-        <w:autoSpaceDE w:val="0"/>
-        <w:autoSpaceDN w:val="0"/>
-        <w:adjustRightInd w:val="0"/>
-        <w:rPr>
-          <w:rFonts w:ascii="Arial" w:hAnsi="Arial" w:cs="Arial"/>
-          <w:color w:val="000000" w:themeColor="text1"/>
-          <w:sz w:val="20"/>
-          <w:szCs w:val="20"/>
-        </w:rPr>
-      </w:pPr>
-      <w:r>
-        <w:rPr>
-          <w:rFonts w:ascii="Arial" w:hAnsi="Arial" w:cs="Arial"/>
-          <w:color w:val="000000" w:themeColor="text1"/>
-          <w:sz w:val="20"/>
-          <w:szCs w:val="20"/>
-        </w:rPr>
-        <w:t xml:space="preserve">6. </w:t>
-      </w:r>
-      <w:r>
-        <w:rPr>
-          <w:rFonts w:ascii="Arial" w:hAnsi="Arial" w:cs="Arial"/>
-          <w:color w:val="000000" w:themeColor="text1"/>
-          <w:sz w:val="20"/>
-          <w:szCs w:val="20"/>
-        </w:rPr>
-        <w:tab/>
-      </w:r>
-      <w:r>
-        <w:rPr>
-          <w:rFonts w:ascii="Arial" w:hAnsi="Arial" w:cs="Arial"/>
-          <w:color w:val="000000" w:themeColor="text1"/>
-          <w:sz w:val="20"/>
-          <w:szCs w:val="20"/>
-        </w:rPr>
-        <w:t>You are not expected to provide support for Your Contributions, except to the extent You desire to provide support. You may provide support for free, for a fee, or not at all. Unless required by applicable law or agreed to in writing, You provide Your Contributions on an "AS IS" BASIS, WITHOUT WARRANTIES OR CONDITIONS OF ANY KIND, either express or implied, including, without limitation, any warranties or conditions of TITLE, NONINFRINGEMENT, MERCHANTABILITY, or FITNESS FOR A PARTICULAR PURPOSE.</w:t>
-      </w:r>
-    </w:p>
-    <w:p>
-      <w:pPr>
-        <w:autoSpaceDE w:val="0"/>
-        <w:autoSpaceDN w:val="0"/>
-        <w:adjustRightInd w:val="0"/>
-        <w:rPr>
-          <w:rFonts w:ascii="Arial" w:hAnsi="Arial" w:cs="Arial"/>
-          <w:color w:val="000000" w:themeColor="text1"/>
-          <w:sz w:val="20"/>
-          <w:szCs w:val="20"/>
-        </w:rPr>
-      </w:pPr>
-    </w:p>
-    <w:p>
-      <w:pPr>
-        <w:autoSpaceDE w:val="0"/>
-        <w:autoSpaceDN w:val="0"/>
-        <w:adjustRightInd w:val="0"/>
-        <w:rPr>
-          <w:rFonts w:ascii="Arial" w:hAnsi="Arial" w:cs="Arial"/>
-          <w:color w:val="000000" w:themeColor="text1"/>
-          <w:sz w:val="20"/>
-          <w:szCs w:val="20"/>
-        </w:rPr>
-      </w:pPr>
-      <w:r>
-        <w:rPr>
-          <w:rFonts w:ascii="Arial" w:hAnsi="Arial" w:cs="Arial"/>
-          <w:color w:val="000000" w:themeColor="text1"/>
-          <w:sz w:val="20"/>
-          <w:szCs w:val="20"/>
-        </w:rPr>
-        <w:t xml:space="preserve">7. </w:t>
-      </w:r>
-      <w:r>
-        <w:rPr>
-          <w:rFonts w:ascii="Arial" w:hAnsi="Arial" w:cs="Arial"/>
-          <w:color w:val="000000" w:themeColor="text1"/>
-          <w:sz w:val="20"/>
-          <w:szCs w:val="20"/>
-        </w:rPr>
-        <w:tab/>
-      </w:r>
-      <w:r>
-        <w:rPr>
-          <w:rFonts w:ascii="Arial" w:hAnsi="Arial" w:cs="Arial"/>
-          <w:color w:val="000000" w:themeColor="text1"/>
-          <w:sz w:val="20"/>
-          <w:szCs w:val="20"/>
-        </w:rPr>
-        <w:t xml:space="preserve">Should You wish to submit work that is not Your original creation, You may submit it to </w:t>
-      </w:r>
-      <w:r>
-        <w:rPr>
-          <w:rFonts w:ascii="Arial" w:hAnsi="Arial" w:cs="Arial"/>
-          <w:color w:val="000000" w:themeColor="text1"/>
-          <w:sz w:val="20"/>
-          <w:szCs w:val="20"/>
-        </w:rPr>
-        <w:t>Autodesk</w:t>
-      </w:r>
-      <w:r>
-        <w:rPr>
-          <w:rFonts w:ascii="Arial" w:hAnsi="Arial" w:cs="Arial"/>
-          <w:color w:val="000000" w:themeColor="text1"/>
-          <w:sz w:val="20"/>
-          <w:szCs w:val="20"/>
-        </w:rPr>
-        <w:t xml:space="preserve"> separately from any Contribution, identifying the complete details of its source and of any license or other restriction (including, but not limited to, related patents, trademarks, and license agreements) of which you are personally aware, and conspicuously marking the work as "Submitted on behalf of a third-party: [named here]".</w:t>
-      </w:r>
-    </w:p>
-    <w:p>
-      <w:pPr>
-        <w:autoSpaceDE w:val="0"/>
-        <w:autoSpaceDN w:val="0"/>
-        <w:adjustRightInd w:val="0"/>
-        <w:rPr>
-          <w:rFonts w:ascii="Arial" w:hAnsi="Arial" w:cs="Arial"/>
-          <w:color w:val="000000" w:themeColor="text1"/>
-          <w:sz w:val="20"/>
-          <w:szCs w:val="20"/>
-        </w:rPr>
-      </w:pPr>
-    </w:p>
-    <w:p>
-      <w:pPr>
-        <w:autoSpaceDE w:val="0"/>
-        <w:autoSpaceDN w:val="0"/>
-        <w:adjustRightInd w:val="0"/>
-        <w:rPr>
-          <w:rFonts w:ascii="Arial" w:hAnsi="Arial" w:cs="Arial"/>
-          <w:color w:val="000000" w:themeColor="text1"/>
-          <w:sz w:val="20"/>
-          <w:szCs w:val="20"/>
-        </w:rPr>
-      </w:pPr>
-      <w:r>
-        <w:rPr>
-          <w:rFonts w:ascii="Arial" w:hAnsi="Arial" w:cs="Arial"/>
-          <w:color w:val="000000" w:themeColor="text1"/>
-          <w:sz w:val="20"/>
-          <w:szCs w:val="20"/>
-        </w:rPr>
-        <w:t xml:space="preserve">8. </w:t>
-      </w:r>
-      <w:r>
-        <w:rPr>
-          <w:rFonts w:ascii="Arial" w:hAnsi="Arial" w:cs="Arial"/>
-          <w:color w:val="000000" w:themeColor="text1"/>
-          <w:sz w:val="20"/>
-          <w:szCs w:val="20"/>
-        </w:rPr>
-        <w:tab/>
-      </w:r>
-      <w:r>
-        <w:rPr>
-          <w:rFonts w:ascii="Arial" w:hAnsi="Arial" w:cs="Arial"/>
-          <w:color w:val="000000" w:themeColor="text1"/>
-          <w:sz w:val="20"/>
-          <w:szCs w:val="20"/>
-        </w:rPr>
-        <w:t xml:space="preserve">You agree to notify </w:t>
-      </w:r>
-      <w:r>
-        <w:rPr>
-          <w:rFonts w:ascii="Arial" w:hAnsi="Arial" w:cs="Arial"/>
-          <w:color w:val="000000" w:themeColor="text1"/>
-          <w:sz w:val="20"/>
-          <w:szCs w:val="20"/>
-        </w:rPr>
-        <w:t>Autodesk</w:t>
-      </w:r>
-      <w:r>
-        <w:rPr>
-          <w:rFonts w:ascii="Arial" w:hAnsi="Arial" w:cs="Arial"/>
-          <w:color w:val="000000" w:themeColor="text1"/>
-          <w:sz w:val="20"/>
-          <w:szCs w:val="20"/>
-        </w:rPr>
-        <w:t xml:space="preserve"> of any facts or circumstances of which you become aware that would make these representations inaccurate in any respect.</w:t>
-      </w:r>
-    </w:p>
-    <w:p>
-      <w:pPr>
-        <w:rPr>
-          <w:rFonts w:ascii="Arial" w:hAnsi="Arial" w:cs="Arial"/>
-          <w:color w:val="000000" w:themeColor="text1"/>
-          <w:sz w:val="20"/>
-          <w:szCs w:val="20"/>
-        </w:rPr>
-      </w:pPr>
-    </w:p>
-    <w:p>
-      <w:pPr>
-        <w:rPr>
-          <w:rFonts w:ascii="Arial" w:hAnsi="Arial" w:cs="Arial"/>
-          <w:color w:val="000000" w:themeColor="text1"/>
-          <w:sz w:val="20"/>
-          <w:szCs w:val="20"/>
-        </w:rPr>
-      </w:pPr>
-    </w:p>
-    <w:p>
-      <w:pPr>
-        <w:rPr>
-          <w:rFonts w:ascii="Arial" w:hAnsi="Arial" w:cs="Arial"/>
-          <w:color w:val="000000" w:themeColor="text1"/>
-          <w:sz w:val="20"/>
-          <w:szCs w:val="20"/>
-        </w:rPr>
-      </w:pPr>
-      <w:r>
-        <w:rPr>
-          <w:rFonts w:ascii="Arial" w:hAnsi="Arial" w:cs="Arial"/>
-          <w:color w:val="000000" w:themeColor="text1"/>
-          <w:sz w:val="20"/>
-          <w:szCs w:val="20"/>
-        </w:rPr>
-        <w:t xml:space="preserve">Please Sign: </w:t>
-      </w:r>
-      <w:r>
-        <w:rPr>
-          <w:rFonts w:ascii="Arial" w:hAnsi="Arial" w:cs="Arial"/>
-          <w:color w:val="000000" w:themeColor="text1"/>
-          <w:sz w:val="20"/>
-          <w:szCs w:val="20"/>
-        </w:rPr>
-        <w:t xml:space="preserve"> ________</w:t>
-      </w:r>
-      <w:r>
-        <w:rPr>
-          <w:rFonts w:ascii="Arial" w:hAnsi="Arial" w:cs="Arial"/>
-          <w:color w:val="000000" w:themeColor="text1"/>
-          <w:sz w:val="20"/>
-          <w:szCs w:val="20"/>
-        </w:rPr>
-        <w:t>__________________________________</w:t>
-      </w:r>
-      <w:r>
-        <w:rPr>
-          <w:rFonts w:ascii="Arial" w:hAnsi="Arial" w:cs="Arial"/>
-          <w:color w:val="000000" w:themeColor="text1"/>
-          <w:sz w:val="20"/>
-          <w:szCs w:val="20"/>
-        </w:rPr>
-        <w:tab/>
-      </w:r>
-      <w:r>
-        <w:rPr>
-          <w:rFonts w:ascii="Arial" w:hAnsi="Arial" w:cs="Arial"/>
-          <w:color w:val="000000" w:themeColor="text1"/>
-          <w:sz w:val="20"/>
-          <w:szCs w:val="20"/>
-        </w:rPr>
         <w:t>Date:</w:t>
       </w:r>
       <w:r>
@@ -2266,8 +2026,8 @@
       </w:r>
     </w:p>
     <w:sectPr>
-      <w:headerReference w:type="default" r:id="rId10"/>
-      <w:footerReference w:type="default" r:id="rId11"/>
+      <w:headerReference w:type="default" r:id="rId11"/>
+      <w:footerReference w:type="default" r:id="rId12"/>
       <w:pgSz w:w="12240" w:h="15840"/>
       <w:pgMar w:top="1440" w:right="1440" w:bottom="1440" w:left="1440" w:header="720" w:footer="720" w:gutter="0"/>
       <w:cols w:space="720"/>

</xml_diff>

<commit_message>
Updated individual contribution form (#4)
</commit_message>
<xml_diff>
--- a/doc/AutodeskFormIndContribAgmtForOpenSource.docx
+++ b/doc/AutodeskFormIndContribAgmtForOpenSource.docx
@@ -11,8 +11,8 @@
           <w:rFonts w:ascii="Arial" w:hAnsi="Arial" w:cs="Arial"/>
           <w:b/>
           <w:color w:val="000000" w:themeColor="text1"/>
-          <w:sz w:val="28"/>
-          <w:szCs w:val="28"/>
+          <w:sz w:val="36"/>
+          <w:szCs w:val="36"/>
         </w:rPr>
       </w:pPr>
       <w:r>
@@ -20,8 +20,8 @@
           <w:rFonts w:ascii="Arial" w:hAnsi="Arial" w:cs="Arial"/>
           <w:b/>
           <w:color w:val="000000" w:themeColor="text1"/>
-          <w:sz w:val="28"/>
-          <w:szCs w:val="28"/>
+          <w:sz w:val="36"/>
+          <w:szCs w:val="36"/>
         </w:rPr>
         <w:t>Unreal Live Link</w:t>
       </w:r>
@@ -30,8 +30,8 @@
           <w:rFonts w:ascii="Arial" w:hAnsi="Arial" w:cs="Arial"/>
           <w:b/>
           <w:color w:val="000000" w:themeColor="text1"/>
-          <w:sz w:val="28"/>
-          <w:szCs w:val="28"/>
+          <w:sz w:val="36"/>
+          <w:szCs w:val="36"/>
         </w:rPr>
         <w:t xml:space="preserve"> for Maya </w:t>
       </w:r>
@@ -401,6 +401,37 @@
         </w:rPr>
         <w:t>signed Agreement to:</w:t>
       </w:r>
+    </w:p>
+    <w:p>
+      <w:pPr>
+        <w:autoSpaceDE w:val="0"/>
+        <w:autoSpaceDN w:val="0"/>
+        <w:adjustRightInd w:val="0"/>
+        <w:rPr>
+          <w:rFonts w:ascii="Arial" w:hAnsi="Arial" w:cs="Arial"/>
+          <w:color w:val="000000" w:themeColor="text1"/>
+          <w:sz w:val="20"/>
+          <w:szCs w:val="20"/>
+        </w:rPr>
+      </w:pPr>
+    </w:p>
+    <w:p>
+      <w:pPr>
+        <w:ind w:left="720"/>
+        <w:rPr>
+          <w:rFonts w:eastAsia="Calibri"/>
+        </w:rPr>
+      </w:pPr>
+      <w:hyperlink r:id="rId10">
+        <w:r>
+          <w:rPr>
+            <w:rStyle w:val="Hyperlink"/>
+            <w:rFonts w:eastAsia="Calibri"/>
+            <w:lang w:val="en-CA"/>
+          </w:rPr>
+          <w:t>ems.contributor.agreements@autodesk.com</w:t>
+        </w:r>
+      </w:hyperlink>
     </w:p>
     <w:p>
       <w:pPr>
@@ -428,18 +459,6 @@
           <w:szCs w:val="20"/>
         </w:rPr>
       </w:pPr>
-      <w:r>
-        <w:rPr>
-          <w:rStyle w:val="Hyperlink"/>
-        </w:rPr>
-        <w:t>livelink</w:t>
-      </w:r>
-      <w:r>
-        <w:rPr>
-          <w:rStyle w:val="Hyperlink"/>
-        </w:rPr>
-        <w:t>formaya.contributor.agreements@autodesk.com</w:t>
-      </w:r>
     </w:p>
     <w:p>
       <w:pPr>
@@ -453,6 +472,15 @@
           <w:szCs w:val="20"/>
         </w:rPr>
       </w:pPr>
+      <w:r>
+        <w:rPr>
+          <w:rFonts w:ascii="Arial" w:hAnsi="Arial" w:cs="Arial"/>
+          <w:color w:val="000000" w:themeColor="text1"/>
+          <w:sz w:val="20"/>
+          <w:szCs w:val="20"/>
+        </w:rPr>
+        <w:t>Please read this document carefully before signing and keep a copy for your records.</w:t>
+      </w:r>
     </w:p>
     <w:p>
       <w:pPr>
@@ -466,33 +494,6 @@
           <w:szCs w:val="20"/>
         </w:rPr>
       </w:pPr>
-      <w:r>
-        <w:rPr>
-          <w:rFonts w:ascii="Arial" w:hAnsi="Arial" w:cs="Arial"/>
-          <w:color w:val="000000" w:themeColor="text1"/>
-          <w:sz w:val="20"/>
-          <w:szCs w:val="20"/>
-        </w:rPr>
-        <w:t xml:space="preserve">Alternatively, you may </w:t>
-      </w:r>
-      <w:r>
-        <w:rPr>
-          <w:rFonts w:ascii="Arial" w:hAnsi="Arial" w:cs="Arial"/>
-          <w:color w:val="000000" w:themeColor="text1"/>
-          <w:sz w:val="20"/>
-          <w:szCs w:val="20"/>
-        </w:rPr>
-        <w:t>mail</w:t>
-      </w:r>
-      <w:r>
-        <w:rPr>
-          <w:rFonts w:ascii="Arial" w:hAnsi="Arial" w:cs="Arial"/>
-          <w:color w:val="000000" w:themeColor="text1"/>
-          <w:sz w:val="20"/>
-          <w:szCs w:val="20"/>
-        </w:rPr>
-        <w:t xml:space="preserve"> the original of the signed Agreement to:</w:t>
-      </w:r>
     </w:p>
     <w:p>
       <w:pPr>
@@ -506,45 +507,124 @@
           <w:szCs w:val="20"/>
         </w:rPr>
       </w:pPr>
+      <w:r>
+        <w:rPr>
+          <w:rFonts w:ascii="Arial" w:hAnsi="Arial" w:cs="Arial"/>
+          <w:b/>
+          <w:color w:val="000000" w:themeColor="text1"/>
+          <w:sz w:val="20"/>
+          <w:szCs w:val="20"/>
+        </w:rPr>
+        <w:t>Full name:</w:t>
+      </w:r>
+      <w:r>
+        <w:rPr>
+          <w:rFonts w:ascii="Arial" w:hAnsi="Arial" w:cs="Arial"/>
+          <w:color w:val="000000" w:themeColor="text1"/>
+          <w:sz w:val="20"/>
+          <w:szCs w:val="20"/>
+        </w:rPr>
+        <w:t xml:space="preserve"> </w:t>
+      </w:r>
+      <w:r>
+        <w:rPr>
+          <w:rFonts w:ascii="Arial" w:hAnsi="Arial" w:cs="Arial"/>
+          <w:color w:val="000000" w:themeColor="text1"/>
+          <w:sz w:val="20"/>
+          <w:szCs w:val="20"/>
+        </w:rPr>
+        <w:t>________________________________</w:t>
+      </w:r>
+      <w:r>
+        <w:rPr>
+          <w:rFonts w:ascii="Arial" w:hAnsi="Arial" w:cs="Arial"/>
+          <w:color w:val="000000" w:themeColor="text1"/>
+          <w:sz w:val="20"/>
+          <w:szCs w:val="20"/>
+        </w:rPr>
+        <w:tab/>
+      </w:r>
+      <w:r>
+        <w:rPr>
+          <w:rFonts w:ascii="Arial" w:hAnsi="Arial" w:cs="Arial"/>
+          <w:b/>
+          <w:color w:val="000000" w:themeColor="text1"/>
+          <w:sz w:val="20"/>
+          <w:szCs w:val="20"/>
+        </w:rPr>
+        <w:t>E-mail:</w:t>
+      </w:r>
+      <w:r>
+        <w:rPr>
+          <w:rFonts w:ascii="Arial" w:hAnsi="Arial" w:cs="Arial"/>
+          <w:color w:val="000000" w:themeColor="text1"/>
+          <w:sz w:val="20"/>
+          <w:szCs w:val="20"/>
+        </w:rPr>
+        <w:t>___</w:t>
+      </w:r>
+      <w:r>
+        <w:rPr>
+          <w:rFonts w:ascii="Arial" w:hAnsi="Arial" w:cs="Arial"/>
+          <w:color w:val="000000" w:themeColor="text1"/>
+          <w:sz w:val="20"/>
+          <w:szCs w:val="20"/>
+        </w:rPr>
+        <w:t>_______________________</w:t>
+      </w:r>
     </w:p>
     <w:p>
       <w:pPr>
         <w:autoSpaceDE w:val="0"/>
         <w:autoSpaceDN w:val="0"/>
         <w:adjustRightInd w:val="0"/>
-        <w:ind w:left="720"/>
-        <w:rPr>
-          <w:color w:val="548DD4" w:themeColor="text2" w:themeTint="99"/>
-        </w:rPr>
-      </w:pPr>
-      <w:r>
-        <w:rPr>
-          <w:color w:val="548DD4" w:themeColor="text2" w:themeTint="99"/>
-        </w:rPr>
-        <w:t>Autodesk Canada Co.</w:t>
-      </w:r>
+        <w:rPr>
+          <w:rFonts w:ascii="Arial" w:hAnsi="Arial" w:cs="Arial"/>
+          <w:color w:val="000000" w:themeColor="text1"/>
+          <w:sz w:val="20"/>
+          <w:szCs w:val="20"/>
+        </w:rPr>
+      </w:pPr>
     </w:p>
     <w:p>
       <w:pPr>
         <w:autoSpaceDE w:val="0"/>
         <w:autoSpaceDN w:val="0"/>
         <w:adjustRightInd w:val="0"/>
-        <w:ind w:left="720"/>
-        <w:rPr>
-          <w:rFonts w:ascii="Arial" w:hAnsi="Arial" w:cs="Arial"/>
-          <w:color w:val="548DD4" w:themeColor="text2" w:themeTint="99"/>
-          <w:sz w:val="20"/>
-          <w:szCs w:val="20"/>
-        </w:rPr>
-      </w:pPr>
-      <w:r>
-        <w:rPr>
-          <w:rFonts w:ascii="Arial" w:hAnsi="Arial" w:cs="Arial"/>
-          <w:color w:val="548DD4" w:themeColor="text2" w:themeTint="99"/>
-          <w:sz w:val="20"/>
-          <w:szCs w:val="20"/>
-        </w:rPr>
-        <w:t>661 University Ave Suite 200, West Tower</w:t>
+        <w:rPr>
+          <w:rFonts w:ascii="Arial" w:hAnsi="Arial" w:cs="Arial"/>
+          <w:color w:val="000000" w:themeColor="text1"/>
+          <w:sz w:val="20"/>
+          <w:szCs w:val="20"/>
+        </w:rPr>
+      </w:pPr>
+      <w:r>
+        <w:rPr>
+          <w:rFonts w:ascii="Arial" w:hAnsi="Arial" w:cs="Arial"/>
+          <w:b/>
+          <w:color w:val="000000" w:themeColor="text1"/>
+          <w:sz w:val="20"/>
+          <w:szCs w:val="20"/>
+        </w:rPr>
+        <w:t>Address:</w:t>
+      </w:r>
+      <w:r>
+        <w:rPr>
+          <w:rFonts w:ascii="Arial" w:hAnsi="Arial" w:cs="Arial"/>
+          <w:color w:val="000000" w:themeColor="text1"/>
+          <w:sz w:val="20"/>
+          <w:szCs w:val="20"/>
+        </w:rPr>
+        <w:t xml:space="preserve"> _________________________________</w:t>
+      </w:r>
+      <w:r>
+        <w:rPr>
+          <w:rFonts w:ascii="Arial" w:hAnsi="Arial" w:cs="Arial"/>
+          <w:color w:val="000000" w:themeColor="text1"/>
+          <w:sz w:val="20"/>
+          <w:szCs w:val="20"/>
+        </w:rPr>
+        <w:t>_____________________________________</w:t>
       </w:r>
     </w:p>
     <w:p>
@@ -552,45 +632,127 @@
         <w:autoSpaceDE w:val="0"/>
         <w:autoSpaceDN w:val="0"/>
         <w:adjustRightInd w:val="0"/>
-        <w:ind w:left="720"/>
-        <w:rPr>
-          <w:rFonts w:ascii="Arial" w:hAnsi="Arial" w:cs="Arial"/>
-          <w:color w:val="548DD4" w:themeColor="text2" w:themeTint="99"/>
-          <w:sz w:val="20"/>
-          <w:szCs w:val="20"/>
-        </w:rPr>
-      </w:pPr>
-      <w:r>
-        <w:rPr>
-          <w:rFonts w:ascii="Arial" w:hAnsi="Arial" w:cs="Arial"/>
-          <w:color w:val="548DD4" w:themeColor="text2" w:themeTint="99"/>
-          <w:sz w:val="20"/>
-          <w:szCs w:val="20"/>
-        </w:rPr>
-        <w:t>Toronto, Ontario M5G 1M1</w:t>
-      </w:r>
+        <w:rPr>
+          <w:rFonts w:ascii="Arial" w:hAnsi="Arial" w:cs="Arial"/>
+          <w:color w:val="000000" w:themeColor="text1"/>
+          <w:sz w:val="20"/>
+          <w:szCs w:val="20"/>
+        </w:rPr>
+      </w:pPr>
     </w:p>
     <w:p>
       <w:pPr>
         <w:autoSpaceDE w:val="0"/>
         <w:autoSpaceDN w:val="0"/>
         <w:adjustRightInd w:val="0"/>
-        <w:ind w:left="720"/>
-        <w:rPr>
-          <w:rFonts w:ascii="Arial" w:hAnsi="Arial" w:cs="Arial"/>
-          <w:color w:val="548DD4" w:themeColor="text2" w:themeTint="99"/>
-          <w:sz w:val="20"/>
-          <w:szCs w:val="20"/>
-        </w:rPr>
-      </w:pPr>
-      <w:r>
-        <w:rPr>
-          <w:rFonts w:ascii="Arial" w:hAnsi="Arial" w:cs="Arial"/>
-          <w:color w:val="548DD4" w:themeColor="text2" w:themeTint="99"/>
-          <w:sz w:val="20"/>
-          <w:szCs w:val="20"/>
-        </w:rPr>
-        <w:t xml:space="preserve">Canada </w:t>
+        <w:rPr>
+          <w:rFonts w:ascii="Arial" w:hAnsi="Arial" w:cs="Arial"/>
+          <w:color w:val="000000" w:themeColor="text1"/>
+          <w:sz w:val="20"/>
+          <w:szCs w:val="20"/>
+        </w:rPr>
+      </w:pPr>
+      <w:r>
+        <w:rPr>
+          <w:rFonts w:ascii="Arial" w:hAnsi="Arial" w:cs="Arial"/>
+          <w:b/>
+          <w:color w:val="000000" w:themeColor="text1"/>
+          <w:sz w:val="20"/>
+          <w:szCs w:val="20"/>
+        </w:rPr>
+        <w:t>Telephone:</w:t>
+      </w:r>
+      <w:r>
+        <w:rPr>
+          <w:rFonts w:ascii="Arial" w:hAnsi="Arial" w:cs="Arial"/>
+          <w:color w:val="000000" w:themeColor="text1"/>
+          <w:sz w:val="20"/>
+          <w:szCs w:val="20"/>
+        </w:rPr>
+        <w:t xml:space="preserve"> </w:t>
+      </w:r>
+      <w:r>
+        <w:rPr>
+          <w:rFonts w:ascii="Arial" w:hAnsi="Arial" w:cs="Arial"/>
+          <w:color w:val="000000" w:themeColor="text1"/>
+          <w:sz w:val="20"/>
+          <w:szCs w:val="20"/>
+        </w:rPr>
+        <w:t xml:space="preserve">_______________ </w:t>
+      </w:r>
+      <w:r>
+        <w:rPr>
+          <w:rFonts w:ascii="Arial" w:hAnsi="Arial" w:cs="Arial"/>
+          <w:color w:val="000000" w:themeColor="text1"/>
+          <w:sz w:val="20"/>
+          <w:szCs w:val="20"/>
+        </w:rPr>
+        <w:tab/>
+      </w:r>
+      <w:r>
+        <w:rPr>
+          <w:rFonts w:ascii="Arial" w:hAnsi="Arial" w:cs="Arial"/>
+          <w:b/>
+          <w:color w:val="000000" w:themeColor="text1"/>
+          <w:sz w:val="20"/>
+          <w:szCs w:val="20"/>
+        </w:rPr>
+        <w:t>Facsimile:</w:t>
+      </w:r>
+      <w:r>
+        <w:rPr>
+          <w:rFonts w:ascii="Arial" w:hAnsi="Arial" w:cs="Arial"/>
+          <w:color w:val="000000" w:themeColor="text1"/>
+          <w:sz w:val="20"/>
+          <w:szCs w:val="20"/>
+        </w:rPr>
+        <w:t xml:space="preserve"> </w:t>
+      </w:r>
+      <w:r>
+        <w:rPr>
+          <w:rFonts w:ascii="Arial" w:hAnsi="Arial" w:cs="Arial"/>
+          <w:color w:val="000000" w:themeColor="text1"/>
+          <w:sz w:val="20"/>
+          <w:szCs w:val="20"/>
+        </w:rPr>
+        <w:t xml:space="preserve">________________ </w:t>
+      </w:r>
+      <w:r>
+        <w:rPr>
+          <w:rFonts w:ascii="Arial" w:hAnsi="Arial" w:cs="Arial"/>
+          <w:color w:val="000000" w:themeColor="text1"/>
+          <w:sz w:val="20"/>
+          <w:szCs w:val="20"/>
+        </w:rPr>
+        <w:tab/>
+      </w:r>
+      <w:r>
+        <w:rPr>
+          <w:rFonts w:ascii="Arial" w:hAnsi="Arial" w:cs="Arial"/>
+          <w:b/>
+          <w:color w:val="000000" w:themeColor="text1"/>
+          <w:sz w:val="20"/>
+          <w:szCs w:val="20"/>
+        </w:rPr>
+        <w:t>Country:</w:t>
+      </w:r>
+      <w:r>
+        <w:rPr>
+          <w:rFonts w:ascii="Arial" w:hAnsi="Arial" w:cs="Arial"/>
+          <w:color w:val="000000" w:themeColor="text1"/>
+          <w:sz w:val="20"/>
+          <w:szCs w:val="20"/>
+        </w:rPr>
+        <w:t xml:space="preserve"> _</w:t>
+      </w:r>
+      <w:r>
+        <w:rPr>
+          <w:rFonts w:ascii="Arial" w:hAnsi="Arial" w:cs="Arial"/>
+          <w:color w:val="000000" w:themeColor="text1"/>
+          <w:sz w:val="20"/>
+          <w:szCs w:val="20"/>
+        </w:rPr>
+        <w:t>_________________</w:t>
       </w:r>
     </w:p>
     <w:p>
@@ -598,107 +760,156 @@
         <w:autoSpaceDE w:val="0"/>
         <w:autoSpaceDN w:val="0"/>
         <w:adjustRightInd w:val="0"/>
-        <w:ind w:left="720"/>
-        <w:rPr>
-          <w:rFonts w:ascii="Arial" w:hAnsi="Arial" w:cs="Arial"/>
-          <w:color w:val="548DD4" w:themeColor="text2" w:themeTint="99"/>
-          <w:sz w:val="20"/>
-          <w:szCs w:val="20"/>
-          <w:highlight w:val="yellow"/>
-        </w:rPr>
-      </w:pPr>
-      <w:r>
-        <w:rPr>
-          <w:rFonts w:ascii="Arial" w:hAnsi="Arial" w:cs="Arial"/>
-          <w:color w:val="548DD4" w:themeColor="text2" w:themeTint="99"/>
-          <w:sz w:val="20"/>
-          <w:szCs w:val="20"/>
-        </w:rPr>
-        <w:t>Attention:</w:t>
-      </w:r>
-      <w:r>
-        <w:rPr>
-          <w:rFonts w:ascii="Arial" w:hAnsi="Arial" w:cs="Arial"/>
-          <w:color w:val="548DD4" w:themeColor="text2" w:themeTint="99"/>
-          <w:sz w:val="20"/>
-          <w:szCs w:val="20"/>
-        </w:rPr>
-        <w:tab/>
-      </w:r>
-      <w:r>
-        <w:rPr>
-          <w:rFonts w:ascii="Arial" w:hAnsi="Arial" w:cs="Arial"/>
-          <w:color w:val="548DD4" w:themeColor="text2" w:themeTint="99"/>
-          <w:sz w:val="20"/>
-          <w:szCs w:val="20"/>
-          <w:u w:val="single"/>
-        </w:rPr>
-        <w:t>Martin De Lasa</w:t>
-      </w:r>
+        <w:rPr>
+          <w:rFonts w:ascii="Arial" w:hAnsi="Arial" w:cs="Arial"/>
+          <w:color w:val="000000" w:themeColor="text1"/>
+          <w:sz w:val="20"/>
+          <w:szCs w:val="20"/>
+        </w:rPr>
+      </w:pPr>
     </w:p>
     <w:p>
       <w:pPr>
         <w:autoSpaceDE w:val="0"/>
         <w:autoSpaceDN w:val="0"/>
         <w:adjustRightInd w:val="0"/>
-        <w:ind w:left="1440" w:firstLine="720"/>
-        <w:rPr>
-          <w:rFonts w:ascii="Arial" w:hAnsi="Arial" w:cs="Arial"/>
-          <w:color w:val="548DD4" w:themeColor="text2" w:themeTint="99"/>
-          <w:sz w:val="20"/>
-          <w:szCs w:val="20"/>
-        </w:rPr>
-      </w:pPr>
-      <w:r>
-        <w:rPr>
-          <w:rFonts w:ascii="Arial" w:hAnsi="Arial" w:cs="Arial"/>
-          <w:color w:val="548DD4" w:themeColor="text2" w:themeTint="99"/>
-          <w:sz w:val="20"/>
-          <w:szCs w:val="20"/>
-        </w:rPr>
-        <w:t xml:space="preserve">Unreal Live Link </w:t>
-      </w:r>
-      <w:r>
-        <w:rPr>
-          <w:rFonts w:ascii="Arial" w:hAnsi="Arial" w:cs="Arial"/>
-          <w:color w:val="548DD4" w:themeColor="text2" w:themeTint="99"/>
-          <w:sz w:val="20"/>
-          <w:szCs w:val="20"/>
-        </w:rPr>
-        <w:t>for Maya</w:t>
-      </w:r>
-      <w:r>
-        <w:rPr>
-          <w:rFonts w:ascii="Arial" w:hAnsi="Arial" w:cs="Arial"/>
-          <w:color w:val="548DD4" w:themeColor="text2" w:themeTint="99"/>
-          <w:sz w:val="20"/>
-          <w:szCs w:val="20"/>
-        </w:rPr>
-        <w:t xml:space="preserve"> </w:t>
-      </w:r>
-      <w:r>
-        <w:rPr>
-          <w:rFonts w:ascii="Arial" w:hAnsi="Arial" w:cs="Arial"/>
-          <w:color w:val="548DD4" w:themeColor="text2" w:themeTint="99"/>
-          <w:sz w:val="20"/>
-          <w:szCs w:val="20"/>
-        </w:rPr>
-        <w:t>Open Source Project</w:t>
-      </w:r>
+        <w:rPr>
+          <w:rFonts w:ascii="Arial" w:hAnsi="Arial" w:cs="Arial"/>
+          <w:color w:val="000000" w:themeColor="text1"/>
+          <w:sz w:val="20"/>
+          <w:szCs w:val="20"/>
+        </w:rPr>
+      </w:pPr>
     </w:p>
     <w:p>
       <w:pPr>
         <w:autoSpaceDE w:val="0"/>
         <w:autoSpaceDN w:val="0"/>
         <w:adjustRightInd w:val="0"/>
-        <w:ind w:left="720"/>
-        <w:rPr>
-          <w:rFonts w:ascii="Arial" w:hAnsi="Arial" w:cs="Arial"/>
-          <w:color w:val="000000" w:themeColor="text1"/>
-          <w:sz w:val="20"/>
-          <w:szCs w:val="20"/>
-        </w:rPr>
-      </w:pPr>
+        <w:rPr>
+          <w:rFonts w:ascii="Arial" w:hAnsi="Arial" w:cs="Arial"/>
+          <w:color w:val="000000" w:themeColor="text1"/>
+          <w:sz w:val="20"/>
+          <w:szCs w:val="20"/>
+        </w:rPr>
+      </w:pPr>
+      <w:r>
+        <w:rPr>
+          <w:rFonts w:ascii="Arial" w:hAnsi="Arial" w:cs="Arial"/>
+          <w:color w:val="000000" w:themeColor="text1"/>
+          <w:sz w:val="20"/>
+          <w:szCs w:val="20"/>
+        </w:rPr>
+        <w:t xml:space="preserve">You accept and agree to the following terms and conditions for </w:t>
+      </w:r>
+      <w:r>
+        <w:rPr>
+          <w:rFonts w:ascii="Arial" w:hAnsi="Arial" w:cs="Arial"/>
+          <w:color w:val="000000" w:themeColor="text1"/>
+          <w:sz w:val="20"/>
+          <w:szCs w:val="20"/>
+        </w:rPr>
+        <w:t>Y</w:t>
+      </w:r>
+      <w:r>
+        <w:rPr>
+          <w:rFonts w:ascii="Arial" w:hAnsi="Arial" w:cs="Arial"/>
+          <w:color w:val="000000" w:themeColor="text1"/>
+          <w:sz w:val="20"/>
+          <w:szCs w:val="20"/>
+        </w:rPr>
+        <w:t xml:space="preserve">our present and future Contributions submitted to </w:t>
+      </w:r>
+      <w:r>
+        <w:rPr>
+          <w:rFonts w:ascii="Arial" w:hAnsi="Arial" w:cs="Arial"/>
+          <w:color w:val="000000" w:themeColor="text1"/>
+          <w:sz w:val="20"/>
+          <w:szCs w:val="20"/>
+        </w:rPr>
+        <w:t xml:space="preserve">Autodesk </w:t>
+      </w:r>
+      <w:r>
+        <w:rPr>
+          <w:rFonts w:ascii="Arial" w:hAnsi="Arial" w:cs="Arial"/>
+          <w:color w:val="000000" w:themeColor="text1"/>
+          <w:sz w:val="20"/>
+          <w:szCs w:val="20"/>
+        </w:rPr>
+        <w:t>for use with the Project.</w:t>
+      </w:r>
+      <w:r>
+        <w:rPr>
+          <w:rFonts w:ascii="Arial" w:hAnsi="Arial" w:cs="Arial"/>
+          <w:color w:val="000000" w:themeColor="text1"/>
+          <w:sz w:val="20"/>
+          <w:szCs w:val="20"/>
+        </w:rPr>
+        <w:t xml:space="preserve"> </w:t>
+      </w:r>
+      <w:r>
+        <w:rPr>
+          <w:rFonts w:ascii="Arial" w:hAnsi="Arial" w:cs="Arial"/>
+          <w:color w:val="000000" w:themeColor="text1"/>
+          <w:sz w:val="20"/>
+          <w:szCs w:val="20"/>
+        </w:rPr>
+        <w:t xml:space="preserve">Except for the license granted herein to </w:t>
+      </w:r>
+      <w:r>
+        <w:rPr>
+          <w:rFonts w:ascii="Arial" w:hAnsi="Arial" w:cs="Arial"/>
+          <w:color w:val="000000" w:themeColor="text1"/>
+          <w:sz w:val="20"/>
+          <w:szCs w:val="20"/>
+        </w:rPr>
+        <w:t>Autodesk</w:t>
+      </w:r>
+      <w:r>
+        <w:rPr>
+          <w:rFonts w:ascii="Arial" w:hAnsi="Arial" w:cs="Arial"/>
+          <w:color w:val="000000" w:themeColor="text1"/>
+          <w:sz w:val="20"/>
+          <w:szCs w:val="20"/>
+        </w:rPr>
+        <w:t xml:space="preserve"> and the </w:t>
+      </w:r>
+      <w:r>
+        <w:rPr>
+          <w:rFonts w:ascii="Arial" w:hAnsi="Arial" w:cs="Arial"/>
+          <w:color w:val="000000" w:themeColor="text1"/>
+          <w:sz w:val="20"/>
+          <w:szCs w:val="20"/>
+        </w:rPr>
+        <w:t xml:space="preserve">other </w:t>
+      </w:r>
+      <w:r>
+        <w:rPr>
+          <w:rFonts w:ascii="Arial" w:hAnsi="Arial" w:cs="Arial"/>
+          <w:color w:val="000000" w:themeColor="text1"/>
+          <w:sz w:val="20"/>
+          <w:szCs w:val="20"/>
+        </w:rPr>
+        <w:t>Project</w:t>
+      </w:r>
+      <w:r>
+        <w:rPr>
+          <w:rFonts w:ascii="Arial" w:hAnsi="Arial" w:cs="Arial"/>
+          <w:color w:val="000000" w:themeColor="text1"/>
+          <w:sz w:val="20"/>
+          <w:szCs w:val="20"/>
+        </w:rPr>
+        <w:t xml:space="preserve"> users</w:t>
+      </w:r>
+      <w:r>
+        <w:rPr>
+          <w:rFonts w:ascii="Arial" w:hAnsi="Arial" w:cs="Arial"/>
+          <w:color w:val="000000" w:themeColor="text1"/>
+          <w:sz w:val="20"/>
+          <w:szCs w:val="20"/>
+        </w:rPr>
+        <w:t>, You reserve all right, title, and interest in and to Your Contributions.</w:t>
+      </w:r>
     </w:p>
     <w:p>
       <w:pPr>
@@ -712,15 +923,6 @@
           <w:szCs w:val="20"/>
         </w:rPr>
       </w:pPr>
-      <w:r>
-        <w:rPr>
-          <w:rFonts w:ascii="Arial" w:hAnsi="Arial" w:cs="Arial"/>
-          <w:color w:val="000000" w:themeColor="text1"/>
-          <w:sz w:val="20"/>
-          <w:szCs w:val="20"/>
-        </w:rPr>
-        <w:t>Please read this document carefully before signing and keep a copy for your records.</w:t>
-      </w:r>
     </w:p>
     <w:p>
       <w:pPr>
@@ -734,6 +936,312 @@
           <w:szCs w:val="20"/>
         </w:rPr>
       </w:pPr>
+      <w:r>
+        <w:rPr>
+          <w:rFonts w:ascii="Arial" w:hAnsi="Arial" w:cs="Arial"/>
+          <w:color w:val="000000" w:themeColor="text1"/>
+          <w:sz w:val="20"/>
+          <w:szCs w:val="20"/>
+        </w:rPr>
+        <w:t xml:space="preserve">1. </w:t>
+      </w:r>
+      <w:r>
+        <w:rPr>
+          <w:rFonts w:ascii="Arial" w:hAnsi="Arial" w:cs="Arial"/>
+          <w:color w:val="000000" w:themeColor="text1"/>
+          <w:sz w:val="20"/>
+          <w:szCs w:val="20"/>
+        </w:rPr>
+        <w:tab/>
+      </w:r>
+      <w:r>
+        <w:rPr>
+          <w:rFonts w:ascii="Arial" w:hAnsi="Arial" w:cs="Arial"/>
+          <w:color w:val="000000" w:themeColor="text1"/>
+          <w:sz w:val="20"/>
+          <w:szCs w:val="20"/>
+          <w:u w:val="single"/>
+        </w:rPr>
+        <w:t>Definitions</w:t>
+      </w:r>
+      <w:r>
+        <w:rPr>
+          <w:rFonts w:ascii="Arial" w:hAnsi="Arial" w:cs="Arial"/>
+          <w:color w:val="000000" w:themeColor="text1"/>
+          <w:sz w:val="20"/>
+          <w:szCs w:val="20"/>
+        </w:rPr>
+        <w:t xml:space="preserve">. </w:t>
+      </w:r>
+      <w:r>
+        <w:rPr>
+          <w:rFonts w:ascii="Arial" w:hAnsi="Arial" w:cs="Arial"/>
+          <w:b/>
+          <w:color w:val="000000" w:themeColor="text1"/>
+          <w:sz w:val="20"/>
+          <w:szCs w:val="20"/>
+        </w:rPr>
+        <w:t>"You"</w:t>
+      </w:r>
+      <w:r>
+        <w:rPr>
+          <w:rFonts w:ascii="Arial" w:hAnsi="Arial" w:cs="Arial"/>
+          <w:color w:val="000000" w:themeColor="text1"/>
+          <w:sz w:val="20"/>
+          <w:szCs w:val="20"/>
+        </w:rPr>
+        <w:t xml:space="preserve"> (or </w:t>
+      </w:r>
+      <w:r>
+        <w:rPr>
+          <w:rFonts w:ascii="Arial" w:hAnsi="Arial" w:cs="Arial"/>
+          <w:b/>
+          <w:color w:val="000000" w:themeColor="text1"/>
+          <w:sz w:val="20"/>
+          <w:szCs w:val="20"/>
+        </w:rPr>
+        <w:t>"Your"</w:t>
+      </w:r>
+      <w:r>
+        <w:rPr>
+          <w:rFonts w:ascii="Arial" w:hAnsi="Arial" w:cs="Arial"/>
+          <w:color w:val="000000" w:themeColor="text1"/>
+          <w:sz w:val="20"/>
+          <w:szCs w:val="20"/>
+        </w:rPr>
+        <w:t>) mean</w:t>
+      </w:r>
+      <w:r>
+        <w:rPr>
+          <w:rFonts w:ascii="Arial" w:hAnsi="Arial" w:cs="Arial"/>
+          <w:color w:val="000000" w:themeColor="text1"/>
+          <w:sz w:val="20"/>
+          <w:szCs w:val="20"/>
+        </w:rPr>
+        <w:t>s</w:t>
+      </w:r>
+      <w:r>
+        <w:rPr>
+          <w:rFonts w:ascii="Arial" w:hAnsi="Arial" w:cs="Arial"/>
+          <w:color w:val="000000" w:themeColor="text1"/>
+          <w:sz w:val="20"/>
+          <w:szCs w:val="20"/>
+        </w:rPr>
+        <w:t xml:space="preserve"> the copyright owner or legal entity authorized by the copyright owner that is making this Agreement with </w:t>
+      </w:r>
+      <w:r>
+        <w:rPr>
+          <w:rFonts w:ascii="Arial" w:hAnsi="Arial" w:cs="Arial"/>
+          <w:color w:val="000000" w:themeColor="text1"/>
+          <w:sz w:val="20"/>
+          <w:szCs w:val="20"/>
+        </w:rPr>
+        <w:t>Autodesk</w:t>
+      </w:r>
+      <w:r>
+        <w:rPr>
+          <w:rFonts w:ascii="Arial" w:hAnsi="Arial" w:cs="Arial"/>
+          <w:color w:val="000000" w:themeColor="text1"/>
+          <w:sz w:val="20"/>
+          <w:szCs w:val="20"/>
+        </w:rPr>
+        <w:t xml:space="preserve">. For legal entities, the entity making a Contribution and all other entities that control, are controlled by, or are under common control with that entity are considered to be a single Contributor. For the purposes of this definition, </w:t>
+      </w:r>
+      <w:r>
+        <w:rPr>
+          <w:rFonts w:ascii="Arial" w:hAnsi="Arial" w:cs="Arial"/>
+          <w:b/>
+          <w:color w:val="000000" w:themeColor="text1"/>
+          <w:sz w:val="20"/>
+          <w:szCs w:val="20"/>
+        </w:rPr>
+        <w:t>"control"</w:t>
+      </w:r>
+      <w:r>
+        <w:rPr>
+          <w:rFonts w:ascii="Arial" w:hAnsi="Arial" w:cs="Arial"/>
+          <w:color w:val="000000" w:themeColor="text1"/>
+          <w:sz w:val="20"/>
+          <w:szCs w:val="20"/>
+        </w:rPr>
+        <w:t xml:space="preserve"> means (</w:t>
+      </w:r>
+      <w:proofErr w:type="spellStart"/>
+      <w:r>
+        <w:rPr>
+          <w:rFonts w:ascii="Arial" w:hAnsi="Arial" w:cs="Arial"/>
+          <w:color w:val="000000" w:themeColor="text1"/>
+          <w:sz w:val="20"/>
+          <w:szCs w:val="20"/>
+        </w:rPr>
+        <w:t>i</w:t>
+      </w:r>
+      <w:proofErr w:type="spellEnd"/>
+      <w:r>
+        <w:rPr>
+          <w:rFonts w:ascii="Arial" w:hAnsi="Arial" w:cs="Arial"/>
+          <w:color w:val="000000" w:themeColor="text1"/>
+          <w:sz w:val="20"/>
+          <w:szCs w:val="20"/>
+        </w:rPr>
+        <w:t xml:space="preserve">) the power, direct or indirect, to cause the direction or management of such entity, whether by contract or otherwise, or (ii) ownership of fifty percent (50%) or more of the outstanding shares, or (iii) beneficial ownership of such entity. </w:t>
+      </w:r>
+      <w:r>
+        <w:rPr>
+          <w:rFonts w:ascii="Arial" w:hAnsi="Arial" w:cs="Arial"/>
+          <w:b/>
+          <w:color w:val="000000" w:themeColor="text1"/>
+          <w:sz w:val="20"/>
+          <w:szCs w:val="20"/>
+        </w:rPr>
+        <w:t>"Contribution"</w:t>
+      </w:r>
+      <w:r>
+        <w:rPr>
+          <w:rFonts w:ascii="Arial" w:hAnsi="Arial" w:cs="Arial"/>
+          <w:color w:val="000000" w:themeColor="text1"/>
+          <w:sz w:val="20"/>
+          <w:szCs w:val="20"/>
+        </w:rPr>
+        <w:t xml:space="preserve"> mean</w:t>
+      </w:r>
+      <w:r>
+        <w:rPr>
+          <w:rFonts w:ascii="Arial" w:hAnsi="Arial" w:cs="Arial"/>
+          <w:color w:val="000000" w:themeColor="text1"/>
+          <w:sz w:val="20"/>
+          <w:szCs w:val="20"/>
+        </w:rPr>
+        <w:t>s</w:t>
+      </w:r>
+      <w:r>
+        <w:rPr>
+          <w:rFonts w:ascii="Arial" w:hAnsi="Arial" w:cs="Arial"/>
+          <w:color w:val="000000" w:themeColor="text1"/>
+          <w:sz w:val="20"/>
+          <w:szCs w:val="20"/>
+        </w:rPr>
+        <w:t xml:space="preserve"> any original work of authorship, including any modifications or additions to an existing work, that</w:t>
+      </w:r>
+      <w:r>
+        <w:rPr>
+          <w:rFonts w:ascii="Arial" w:hAnsi="Arial" w:cs="Arial"/>
+          <w:color w:val="000000" w:themeColor="text1"/>
+          <w:sz w:val="20"/>
+          <w:szCs w:val="20"/>
+        </w:rPr>
+        <w:t xml:space="preserve"> </w:t>
+      </w:r>
+      <w:r>
+        <w:rPr>
+          <w:rFonts w:ascii="Arial" w:hAnsi="Arial" w:cs="Arial"/>
+          <w:color w:val="000000" w:themeColor="text1"/>
+          <w:sz w:val="20"/>
+          <w:szCs w:val="20"/>
+        </w:rPr>
+        <w:t xml:space="preserve">is intentionally submitted by You to </w:t>
+      </w:r>
+      <w:r>
+        <w:rPr>
+          <w:rFonts w:ascii="Arial" w:hAnsi="Arial" w:cs="Arial"/>
+          <w:color w:val="000000" w:themeColor="text1"/>
+          <w:sz w:val="20"/>
+          <w:szCs w:val="20"/>
+        </w:rPr>
+        <w:t>Autodesk</w:t>
+      </w:r>
+      <w:r>
+        <w:rPr>
+          <w:rFonts w:ascii="Arial" w:hAnsi="Arial" w:cs="Arial"/>
+          <w:color w:val="000000" w:themeColor="text1"/>
+          <w:sz w:val="20"/>
+          <w:szCs w:val="20"/>
+        </w:rPr>
+        <w:t xml:space="preserve"> for inclusion in, or documentation of, the Project (the </w:t>
+      </w:r>
+      <w:r>
+        <w:rPr>
+          <w:rFonts w:ascii="Arial" w:hAnsi="Arial" w:cs="Arial"/>
+          <w:b/>
+          <w:color w:val="000000" w:themeColor="text1"/>
+          <w:sz w:val="20"/>
+          <w:szCs w:val="20"/>
+        </w:rPr>
+        <w:t>"Work"</w:t>
+      </w:r>
+      <w:r>
+        <w:rPr>
+          <w:rFonts w:ascii="Arial" w:hAnsi="Arial" w:cs="Arial"/>
+          <w:color w:val="000000" w:themeColor="text1"/>
+          <w:sz w:val="20"/>
+          <w:szCs w:val="20"/>
+        </w:rPr>
+        <w:t xml:space="preserve">). For the purposes of this definition, </w:t>
+      </w:r>
+      <w:r>
+        <w:rPr>
+          <w:rFonts w:ascii="Arial" w:hAnsi="Arial" w:cs="Arial"/>
+          <w:b/>
+          <w:color w:val="000000" w:themeColor="text1"/>
+          <w:sz w:val="20"/>
+          <w:szCs w:val="20"/>
+        </w:rPr>
+        <w:t>"submitted"</w:t>
+      </w:r>
+      <w:r>
+        <w:rPr>
+          <w:rFonts w:ascii="Arial" w:hAnsi="Arial" w:cs="Arial"/>
+          <w:color w:val="000000" w:themeColor="text1"/>
+          <w:sz w:val="20"/>
+          <w:szCs w:val="20"/>
+        </w:rPr>
+        <w:t xml:space="preserve"> means any form of electronic, verbal, or written communication sent to </w:t>
+      </w:r>
+      <w:r>
+        <w:rPr>
+          <w:rFonts w:ascii="Arial" w:hAnsi="Arial" w:cs="Arial"/>
+          <w:color w:val="000000" w:themeColor="text1"/>
+          <w:sz w:val="20"/>
+          <w:szCs w:val="20"/>
+        </w:rPr>
+        <w:t>Autodesk</w:t>
+      </w:r>
+      <w:r>
+        <w:rPr>
+          <w:rFonts w:ascii="Arial" w:hAnsi="Arial" w:cs="Arial"/>
+          <w:color w:val="000000" w:themeColor="text1"/>
+          <w:sz w:val="20"/>
+          <w:szCs w:val="20"/>
+        </w:rPr>
+        <w:t xml:space="preserve"> (including to the Project) or its representatives relating explicitly or implicitly to the Project, including but not limited to communication on electronic mailing lists, source code control systems, and issue tracking systems that are managed by, or on behalf of, </w:t>
+      </w:r>
+      <w:r>
+        <w:rPr>
+          <w:rFonts w:ascii="Arial" w:hAnsi="Arial" w:cs="Arial"/>
+          <w:color w:val="000000" w:themeColor="text1"/>
+          <w:sz w:val="20"/>
+          <w:szCs w:val="20"/>
+        </w:rPr>
+        <w:t>Autodesk</w:t>
+      </w:r>
+      <w:r>
+        <w:rPr>
+          <w:rFonts w:ascii="Arial" w:hAnsi="Arial" w:cs="Arial"/>
+          <w:color w:val="000000" w:themeColor="text1"/>
+          <w:sz w:val="20"/>
+          <w:szCs w:val="20"/>
+        </w:rPr>
+        <w:t xml:space="preserve"> for the purpose of discussing and improving the Work, but excluding communication that is conspicuously marked or otherwise designated in writing by You as "Not a Contribution."</w:t>
+      </w:r>
+      <w:r>
+        <w:rPr>
+          <w:rFonts w:ascii="Arial" w:hAnsi="Arial" w:cs="Arial"/>
+          <w:color w:val="000000" w:themeColor="text1"/>
+          <w:sz w:val="20"/>
+          <w:szCs w:val="20"/>
+        </w:rPr>
+        <w:t xml:space="preserve">  </w:t>
+      </w:r>
     </w:p>
     <w:p>
       <w:pPr>
@@ -747,71 +1255,6 @@
           <w:szCs w:val="20"/>
         </w:rPr>
       </w:pPr>
-      <w:r>
-        <w:rPr>
-          <w:rFonts w:ascii="Arial" w:hAnsi="Arial" w:cs="Arial"/>
-          <w:b/>
-          <w:color w:val="000000" w:themeColor="text1"/>
-          <w:sz w:val="20"/>
-          <w:szCs w:val="20"/>
-        </w:rPr>
-        <w:t>Full name:</w:t>
-      </w:r>
-      <w:r>
-        <w:rPr>
-          <w:rFonts w:ascii="Arial" w:hAnsi="Arial" w:cs="Arial"/>
-          <w:color w:val="000000" w:themeColor="text1"/>
-          <w:sz w:val="20"/>
-          <w:szCs w:val="20"/>
-        </w:rPr>
-        <w:t xml:space="preserve"> </w:t>
-      </w:r>
-      <w:r>
-        <w:rPr>
-          <w:rFonts w:ascii="Arial" w:hAnsi="Arial" w:cs="Arial"/>
-          <w:color w:val="000000" w:themeColor="text1"/>
-          <w:sz w:val="20"/>
-          <w:szCs w:val="20"/>
-        </w:rPr>
-        <w:t>________________________________</w:t>
-      </w:r>
-      <w:r>
-        <w:rPr>
-          <w:rFonts w:ascii="Arial" w:hAnsi="Arial" w:cs="Arial"/>
-          <w:color w:val="000000" w:themeColor="text1"/>
-          <w:sz w:val="20"/>
-          <w:szCs w:val="20"/>
-        </w:rPr>
-        <w:tab/>
-      </w:r>
-      <w:r>
-        <w:rPr>
-          <w:rFonts w:ascii="Arial" w:hAnsi="Arial" w:cs="Arial"/>
-          <w:b/>
-          <w:color w:val="000000" w:themeColor="text1"/>
-          <w:sz w:val="20"/>
-          <w:szCs w:val="20"/>
-        </w:rPr>
-        <w:t>E-mail:</w:t>
-      </w:r>
-      <w:r>
-        <w:rPr>
-          <w:rFonts w:ascii="Arial" w:hAnsi="Arial" w:cs="Arial"/>
-          <w:color w:val="000000" w:themeColor="text1"/>
-          <w:sz w:val="20"/>
-          <w:szCs w:val="20"/>
-        </w:rPr>
-        <w:t>___</w:t>
-      </w:r>
-      <w:r>
-        <w:rPr>
-          <w:rFonts w:ascii="Arial" w:hAnsi="Arial" w:cs="Arial"/>
-          <w:color w:val="000000" w:themeColor="text1"/>
-          <w:sz w:val="20"/>
-          <w:szCs w:val="20"/>
-        </w:rPr>
-        <w:t>_______________________</w:t>
-      </w:r>
     </w:p>
     <w:p>
       <w:pPr>
@@ -825,6 +1268,115 @@
           <w:szCs w:val="20"/>
         </w:rPr>
       </w:pPr>
+      <w:r>
+        <w:rPr>
+          <w:rFonts w:ascii="Arial" w:hAnsi="Arial" w:cs="Arial"/>
+          <w:color w:val="000000" w:themeColor="text1"/>
+          <w:sz w:val="20"/>
+          <w:szCs w:val="20"/>
+        </w:rPr>
+        <w:t xml:space="preserve">2. </w:t>
+      </w:r>
+      <w:r>
+        <w:rPr>
+          <w:rFonts w:ascii="Arial" w:hAnsi="Arial" w:cs="Arial"/>
+          <w:color w:val="000000" w:themeColor="text1"/>
+          <w:sz w:val="20"/>
+          <w:szCs w:val="20"/>
+        </w:rPr>
+        <w:tab/>
+      </w:r>
+      <w:r>
+        <w:rPr>
+          <w:rFonts w:ascii="Arial" w:hAnsi="Arial" w:cs="Arial"/>
+          <w:color w:val="000000" w:themeColor="text1"/>
+          <w:sz w:val="20"/>
+          <w:szCs w:val="20"/>
+          <w:u w:val="single"/>
+        </w:rPr>
+        <w:t>Grant of Copyright License</w:t>
+      </w:r>
+      <w:r>
+        <w:rPr>
+          <w:rFonts w:ascii="Arial" w:hAnsi="Arial" w:cs="Arial"/>
+          <w:color w:val="000000" w:themeColor="text1"/>
+          <w:sz w:val="20"/>
+          <w:szCs w:val="20"/>
+        </w:rPr>
+        <w:t xml:space="preserve">. Subject to the terms and conditions of this Agreement, You hereby grant to </w:t>
+      </w:r>
+      <w:r>
+        <w:rPr>
+          <w:rFonts w:ascii="Arial" w:hAnsi="Arial" w:cs="Arial"/>
+          <w:color w:val="000000" w:themeColor="text1"/>
+          <w:sz w:val="20"/>
+          <w:szCs w:val="20"/>
+        </w:rPr>
+        <w:t>Autodesk</w:t>
+      </w:r>
+      <w:r>
+        <w:rPr>
+          <w:rFonts w:ascii="Arial" w:hAnsi="Arial" w:cs="Arial"/>
+          <w:color w:val="000000" w:themeColor="text1"/>
+          <w:sz w:val="20"/>
+          <w:szCs w:val="20"/>
+        </w:rPr>
+        <w:t xml:space="preserve"> and the </w:t>
+      </w:r>
+      <w:r>
+        <w:rPr>
+          <w:rFonts w:ascii="Arial" w:hAnsi="Arial" w:cs="Arial"/>
+          <w:color w:val="000000" w:themeColor="text1"/>
+          <w:sz w:val="20"/>
+          <w:szCs w:val="20"/>
+        </w:rPr>
+        <w:t xml:space="preserve">other </w:t>
+      </w:r>
+      <w:r>
+        <w:rPr>
+          <w:rFonts w:ascii="Arial" w:hAnsi="Arial" w:cs="Arial"/>
+          <w:color w:val="000000" w:themeColor="text1"/>
+          <w:sz w:val="20"/>
+          <w:szCs w:val="20"/>
+        </w:rPr>
+        <w:t>Project</w:t>
+      </w:r>
+      <w:r>
+        <w:rPr>
+          <w:rFonts w:ascii="Arial" w:hAnsi="Arial" w:cs="Arial"/>
+          <w:color w:val="000000" w:themeColor="text1"/>
+          <w:sz w:val="20"/>
+          <w:szCs w:val="20"/>
+        </w:rPr>
+        <w:t xml:space="preserve"> users</w:t>
+      </w:r>
+      <w:r>
+        <w:rPr>
+          <w:rFonts w:ascii="Arial" w:hAnsi="Arial" w:cs="Arial"/>
+          <w:color w:val="000000" w:themeColor="text1"/>
+          <w:sz w:val="20"/>
+          <w:szCs w:val="20"/>
+        </w:rPr>
+        <w:t xml:space="preserve"> a perpetual, worldwide, non-exclusive, no-charge, royalty</w:t>
+      </w:r>
+      <w:r>
+        <w:rPr>
+          <w:rFonts w:ascii="Arial" w:hAnsi="Arial" w:cs="Arial"/>
+          <w:color w:val="000000" w:themeColor="text1"/>
+          <w:sz w:val="20"/>
+          <w:szCs w:val="20"/>
+        </w:rPr>
+        <w:t>-</w:t>
+      </w:r>
+      <w:r>
+        <w:rPr>
+          <w:rFonts w:ascii="Arial" w:hAnsi="Arial" w:cs="Arial"/>
+          <w:color w:val="000000" w:themeColor="text1"/>
+          <w:sz w:val="20"/>
+          <w:szCs w:val="20"/>
+        </w:rPr>
+        <w:t>free, irrevocable copyright license to reproduce, prepare derivative works of, publicly display, publicly perform, sublicense, and distribute Your Contributions and such derivative works.</w:t>
+      </w:r>
     </w:p>
     <w:p>
       <w:pPr>
@@ -838,34 +1390,6 @@
           <w:szCs w:val="20"/>
         </w:rPr>
       </w:pPr>
-      <w:r>
-        <w:rPr>
-          <w:rFonts w:ascii="Arial" w:hAnsi="Arial" w:cs="Arial"/>
-          <w:b/>
-          <w:color w:val="000000" w:themeColor="text1"/>
-          <w:sz w:val="20"/>
-          <w:szCs w:val="20"/>
-        </w:rPr>
-        <w:t>Address:</w:t>
-      </w:r>
-      <w:r>
-        <w:rPr>
-          <w:rFonts w:ascii="Arial" w:hAnsi="Arial" w:cs="Arial"/>
-          <w:color w:val="000000" w:themeColor="text1"/>
-          <w:sz w:val="20"/>
-          <w:szCs w:val="20"/>
-        </w:rPr>
-        <w:t xml:space="preserve"> _________________________________</w:t>
-      </w:r>
-      <w:r>
-        <w:rPr>
-          <w:rFonts w:ascii="Arial" w:hAnsi="Arial" w:cs="Arial"/>
-          <w:color w:val="000000" w:themeColor="text1"/>
-          <w:sz w:val="20"/>
-          <w:szCs w:val="20"/>
-        </w:rPr>
-        <w:t>_____________________________________</w:t>
-      </w:r>
     </w:p>
     <w:p>
       <w:pPr>
@@ -879,6 +1403,152 @@
           <w:szCs w:val="20"/>
         </w:rPr>
       </w:pPr>
+      <w:r>
+        <w:rPr>
+          <w:rFonts w:ascii="Arial" w:hAnsi="Arial" w:cs="Arial"/>
+          <w:color w:val="000000" w:themeColor="text1"/>
+          <w:sz w:val="20"/>
+          <w:szCs w:val="20"/>
+        </w:rPr>
+        <w:t xml:space="preserve">3. </w:t>
+      </w:r>
+      <w:r>
+        <w:rPr>
+          <w:rFonts w:ascii="Arial" w:hAnsi="Arial" w:cs="Arial"/>
+          <w:color w:val="000000" w:themeColor="text1"/>
+          <w:sz w:val="20"/>
+          <w:szCs w:val="20"/>
+        </w:rPr>
+        <w:tab/>
+      </w:r>
+      <w:r>
+        <w:rPr>
+          <w:rFonts w:ascii="Arial" w:hAnsi="Arial" w:cs="Arial"/>
+          <w:color w:val="000000" w:themeColor="text1"/>
+          <w:sz w:val="20"/>
+          <w:szCs w:val="20"/>
+          <w:u w:val="single"/>
+        </w:rPr>
+        <w:t>Grant of Patent License</w:t>
+      </w:r>
+      <w:r>
+        <w:rPr>
+          <w:rFonts w:ascii="Arial" w:hAnsi="Arial" w:cs="Arial"/>
+          <w:color w:val="000000" w:themeColor="text1"/>
+          <w:sz w:val="20"/>
+          <w:szCs w:val="20"/>
+        </w:rPr>
+        <w:t xml:space="preserve">. Subject to the terms and conditions of this Agreement, You hereby grant to </w:t>
+      </w:r>
+      <w:r>
+        <w:rPr>
+          <w:rFonts w:ascii="Arial" w:hAnsi="Arial" w:cs="Arial"/>
+          <w:color w:val="000000" w:themeColor="text1"/>
+          <w:sz w:val="20"/>
+          <w:szCs w:val="20"/>
+        </w:rPr>
+        <w:t>Autodesk</w:t>
+      </w:r>
+      <w:r>
+        <w:rPr>
+          <w:rFonts w:ascii="Arial" w:hAnsi="Arial" w:cs="Arial"/>
+          <w:color w:val="000000" w:themeColor="text1"/>
+          <w:sz w:val="20"/>
+          <w:szCs w:val="20"/>
+        </w:rPr>
+        <w:t xml:space="preserve"> and the </w:t>
+      </w:r>
+      <w:r>
+        <w:rPr>
+          <w:rFonts w:ascii="Arial" w:hAnsi="Arial" w:cs="Arial"/>
+          <w:color w:val="000000" w:themeColor="text1"/>
+          <w:sz w:val="20"/>
+          <w:szCs w:val="20"/>
+        </w:rPr>
+        <w:t xml:space="preserve">other </w:t>
+      </w:r>
+      <w:r>
+        <w:rPr>
+          <w:rFonts w:ascii="Arial" w:hAnsi="Arial" w:cs="Arial"/>
+          <w:color w:val="000000" w:themeColor="text1"/>
+          <w:sz w:val="20"/>
+          <w:szCs w:val="20"/>
+        </w:rPr>
+        <w:t>Project</w:t>
+      </w:r>
+      <w:r>
+        <w:rPr>
+          <w:rFonts w:ascii="Arial" w:hAnsi="Arial" w:cs="Arial"/>
+          <w:color w:val="000000" w:themeColor="text1"/>
+          <w:sz w:val="20"/>
+          <w:szCs w:val="20"/>
+        </w:rPr>
+        <w:t xml:space="preserve"> users</w:t>
+      </w:r>
+      <w:r>
+        <w:rPr>
+          <w:rFonts w:ascii="Arial" w:hAnsi="Arial" w:cs="Arial"/>
+          <w:color w:val="000000" w:themeColor="text1"/>
+          <w:sz w:val="20"/>
+          <w:szCs w:val="20"/>
+        </w:rPr>
+        <w:t xml:space="preserve"> a perpetual, worldwide, non-exclusive, fully-paid, royalty-free, irrevocable (except as stated in this section) patent license to have made, use, offer to sell, sell, import, and otherwise transfer the Work, where such license applies only to those patent claims licensable by You that are necessarily infringed by Your Contribution(s) alone or by combination of Your Contribution(s) with the Work to which such Contribution(s) were submitted, as such Work existed as of the date of your Contribution(s). This patent license </w:t>
+      </w:r>
+      <w:r>
+        <w:rPr>
+          <w:rFonts w:ascii="Arial" w:hAnsi="Arial" w:cs="Arial"/>
+          <w:color w:val="000000" w:themeColor="text1"/>
+          <w:sz w:val="20"/>
+          <w:szCs w:val="20"/>
+        </w:rPr>
+        <w:t>does</w:t>
+      </w:r>
+      <w:r>
+        <w:rPr>
+          <w:rFonts w:ascii="Arial" w:hAnsi="Arial" w:cs="Arial"/>
+          <w:color w:val="000000" w:themeColor="text1"/>
+          <w:sz w:val="20"/>
+          <w:szCs w:val="20"/>
+        </w:rPr>
+        <w:t xml:space="preserve"> not apply to any other combinations which include the Contribution(s). If any entity (a </w:t>
+      </w:r>
+      <w:r>
+        <w:rPr>
+          <w:rFonts w:ascii="Arial" w:hAnsi="Arial" w:cs="Arial"/>
+          <w:b/>
+          <w:color w:val="000000" w:themeColor="text1"/>
+          <w:sz w:val="20"/>
+          <w:szCs w:val="20"/>
+        </w:rPr>
+        <w:t>“Litigant”</w:t>
+      </w:r>
+      <w:r>
+        <w:rPr>
+          <w:rFonts w:ascii="Arial" w:hAnsi="Arial" w:cs="Arial"/>
+          <w:color w:val="000000" w:themeColor="text1"/>
+          <w:sz w:val="20"/>
+          <w:szCs w:val="20"/>
+        </w:rPr>
+        <w:t xml:space="preserve">) institutes patent litigation against You or any other entity (including a cross-claim or counterclaim in a lawsuit) alleging that your Contribution, or the Work to which you have contributed, constitutes direct or contributory patent infringement, then any patent licenses granted to that Litigant under this Agreement for that Contribution or Work </w:t>
+      </w:r>
+      <w:r>
+        <w:rPr>
+          <w:rFonts w:ascii="Arial" w:hAnsi="Arial" w:cs="Arial"/>
+          <w:color w:val="000000" w:themeColor="text1"/>
+          <w:sz w:val="20"/>
+          <w:szCs w:val="20"/>
+        </w:rPr>
+        <w:t>will</w:t>
+      </w:r>
+      <w:r>
+        <w:rPr>
+          <w:rFonts w:ascii="Arial" w:hAnsi="Arial" w:cs="Arial"/>
+          <w:color w:val="000000" w:themeColor="text1"/>
+          <w:sz w:val="20"/>
+          <w:szCs w:val="20"/>
+        </w:rPr>
+        <w:t xml:space="preserve"> terminate as of the date such litigation is filed.</w:t>
+      </w:r>
     </w:p>
     <w:p>
       <w:pPr>
@@ -892,108 +1562,6 @@
           <w:szCs w:val="20"/>
         </w:rPr>
       </w:pPr>
-      <w:r>
-        <w:rPr>
-          <w:rFonts w:ascii="Arial" w:hAnsi="Arial" w:cs="Arial"/>
-          <w:b/>
-          <w:color w:val="000000" w:themeColor="text1"/>
-          <w:sz w:val="20"/>
-          <w:szCs w:val="20"/>
-        </w:rPr>
-        <w:t>Telephone:</w:t>
-      </w:r>
-      <w:r>
-        <w:rPr>
-          <w:rFonts w:ascii="Arial" w:hAnsi="Arial" w:cs="Arial"/>
-          <w:color w:val="000000" w:themeColor="text1"/>
-          <w:sz w:val="20"/>
-          <w:szCs w:val="20"/>
-        </w:rPr>
-        <w:t xml:space="preserve"> </w:t>
-      </w:r>
-      <w:r>
-        <w:rPr>
-          <w:rFonts w:ascii="Arial" w:hAnsi="Arial" w:cs="Arial"/>
-          <w:color w:val="000000" w:themeColor="text1"/>
-          <w:sz w:val="20"/>
-          <w:szCs w:val="20"/>
-        </w:rPr>
-        <w:t xml:space="preserve">_______________ </w:t>
-      </w:r>
-      <w:r>
-        <w:rPr>
-          <w:rFonts w:ascii="Arial" w:hAnsi="Arial" w:cs="Arial"/>
-          <w:color w:val="000000" w:themeColor="text1"/>
-          <w:sz w:val="20"/>
-          <w:szCs w:val="20"/>
-        </w:rPr>
-        <w:tab/>
-      </w:r>
-      <w:r>
-        <w:rPr>
-          <w:rFonts w:ascii="Arial" w:hAnsi="Arial" w:cs="Arial"/>
-          <w:b/>
-          <w:color w:val="000000" w:themeColor="text1"/>
-          <w:sz w:val="20"/>
-          <w:szCs w:val="20"/>
-        </w:rPr>
-        <w:t>Facsimile:</w:t>
-      </w:r>
-      <w:r>
-        <w:rPr>
-          <w:rFonts w:ascii="Arial" w:hAnsi="Arial" w:cs="Arial"/>
-          <w:color w:val="000000" w:themeColor="text1"/>
-          <w:sz w:val="20"/>
-          <w:szCs w:val="20"/>
-        </w:rPr>
-        <w:t xml:space="preserve"> </w:t>
-      </w:r>
-      <w:r>
-        <w:rPr>
-          <w:rFonts w:ascii="Arial" w:hAnsi="Arial" w:cs="Arial"/>
-          <w:color w:val="000000" w:themeColor="text1"/>
-          <w:sz w:val="20"/>
-          <w:szCs w:val="20"/>
-        </w:rPr>
-        <w:t xml:space="preserve">________________ </w:t>
-      </w:r>
-      <w:r>
-        <w:rPr>
-          <w:rFonts w:ascii="Arial" w:hAnsi="Arial" w:cs="Arial"/>
-          <w:color w:val="000000" w:themeColor="text1"/>
-          <w:sz w:val="20"/>
-          <w:szCs w:val="20"/>
-        </w:rPr>
-        <w:tab/>
-      </w:r>
-      <w:r>
-        <w:rPr>
-          <w:rFonts w:ascii="Arial" w:hAnsi="Arial" w:cs="Arial"/>
-          <w:b/>
-          <w:color w:val="000000" w:themeColor="text1"/>
-          <w:sz w:val="20"/>
-          <w:szCs w:val="20"/>
-        </w:rPr>
-        <w:t>Country:</w:t>
-      </w:r>
-      <w:r>
-        <w:rPr>
-          <w:rFonts w:ascii="Arial" w:hAnsi="Arial" w:cs="Arial"/>
-          <w:color w:val="000000" w:themeColor="text1"/>
-          <w:sz w:val="20"/>
-          <w:szCs w:val="20"/>
-        </w:rPr>
-        <w:t xml:space="preserve"> _</w:t>
-      </w:r>
-      <w:r>
-        <w:rPr>
-          <w:rFonts w:ascii="Arial" w:hAnsi="Arial" w:cs="Arial"/>
-          <w:color w:val="000000" w:themeColor="text1"/>
-          <w:sz w:val="20"/>
-          <w:szCs w:val="20"/>
-        </w:rPr>
-        <w:t>_________________</w:t>
-      </w:r>
     </w:p>
     <w:p>
       <w:pPr>
@@ -1007,6 +1575,123 @@
           <w:szCs w:val="20"/>
         </w:rPr>
       </w:pPr>
+      <w:r>
+        <w:rPr>
+          <w:rFonts w:ascii="Arial" w:hAnsi="Arial" w:cs="Arial"/>
+          <w:color w:val="000000" w:themeColor="text1"/>
+          <w:sz w:val="20"/>
+          <w:szCs w:val="20"/>
+        </w:rPr>
+        <w:t xml:space="preserve">4. </w:t>
+      </w:r>
+      <w:r>
+        <w:rPr>
+          <w:rFonts w:ascii="Arial" w:hAnsi="Arial" w:cs="Arial"/>
+          <w:color w:val="000000" w:themeColor="text1"/>
+          <w:sz w:val="20"/>
+          <w:szCs w:val="20"/>
+        </w:rPr>
+        <w:tab/>
+      </w:r>
+      <w:r>
+        <w:rPr>
+          <w:rFonts w:ascii="Arial" w:hAnsi="Arial" w:cs="Arial"/>
+          <w:color w:val="000000" w:themeColor="text1"/>
+          <w:sz w:val="20"/>
+          <w:szCs w:val="20"/>
+        </w:rPr>
+        <w:t>You represent that you are legally entitled to grant the above license</w:t>
+      </w:r>
+      <w:r>
+        <w:rPr>
+          <w:rFonts w:ascii="Arial" w:hAnsi="Arial" w:cs="Arial"/>
+          <w:color w:val="000000" w:themeColor="text1"/>
+          <w:sz w:val="20"/>
+          <w:szCs w:val="20"/>
+        </w:rPr>
+        <w:t xml:space="preserve">s and agree that Autodesk may make use of Your Contributions in a version of the </w:t>
+      </w:r>
+      <w:r>
+        <w:rPr>
+          <w:rFonts w:ascii="Arial" w:hAnsi="Arial" w:cs="Arial"/>
+          <w:color w:val="000000" w:themeColor="text1"/>
+          <w:sz w:val="20"/>
+          <w:szCs w:val="20"/>
+        </w:rPr>
+        <w:t>Project</w:t>
+      </w:r>
+      <w:r>
+        <w:rPr>
+          <w:rFonts w:ascii="Arial" w:hAnsi="Arial" w:cs="Arial"/>
+          <w:color w:val="000000" w:themeColor="text1"/>
+          <w:sz w:val="20"/>
+          <w:szCs w:val="20"/>
+        </w:rPr>
+        <w:t xml:space="preserve"> software that Autodesk combines with its proprietary products and distributes under </w:t>
+      </w:r>
+      <w:r>
+        <w:rPr>
+          <w:rFonts w:ascii="Arial" w:hAnsi="Arial" w:cs="Arial"/>
+          <w:color w:val="000000" w:themeColor="text1"/>
+          <w:sz w:val="20"/>
+          <w:szCs w:val="20"/>
+        </w:rPr>
+        <w:t xml:space="preserve">license </w:t>
+      </w:r>
+      <w:r>
+        <w:rPr>
+          <w:rFonts w:ascii="Arial" w:hAnsi="Arial" w:cs="Arial"/>
+          <w:color w:val="000000" w:themeColor="text1"/>
+          <w:sz w:val="20"/>
+          <w:szCs w:val="20"/>
+        </w:rPr>
+        <w:t xml:space="preserve">terms other than the terms of the Project. </w:t>
+      </w:r>
+      <w:r>
+        <w:rPr>
+          <w:rFonts w:ascii="Arial" w:hAnsi="Arial" w:cs="Arial"/>
+          <w:color w:val="000000" w:themeColor="text1"/>
+          <w:sz w:val="20"/>
+          <w:szCs w:val="20"/>
+        </w:rPr>
+        <w:t xml:space="preserve">If your employer(s) has rights to intellectual property that you create that includes your Contributions to the Project, you represent that you have received permission to make Contributions to the Project on behalf of that employer, that your employer has waived such rights for your Contributions to </w:t>
+      </w:r>
+      <w:r>
+        <w:rPr>
+          <w:rFonts w:ascii="Arial" w:hAnsi="Arial" w:cs="Arial"/>
+          <w:color w:val="000000" w:themeColor="text1"/>
+          <w:sz w:val="20"/>
+          <w:szCs w:val="20"/>
+        </w:rPr>
+        <w:t>Autodesk</w:t>
+      </w:r>
+      <w:r>
+        <w:rPr>
+          <w:rFonts w:ascii="Arial" w:hAnsi="Arial" w:cs="Arial"/>
+          <w:color w:val="000000" w:themeColor="text1"/>
+          <w:sz w:val="20"/>
+          <w:szCs w:val="20"/>
+        </w:rPr>
+        <w:t xml:space="preserve"> and the Project, or that your employer has executed a separate Corporate CLA with </w:t>
+      </w:r>
+      <w:r>
+        <w:rPr>
+          <w:rFonts w:ascii="Arial" w:hAnsi="Arial" w:cs="Arial"/>
+          <w:color w:val="000000" w:themeColor="text1"/>
+          <w:sz w:val="20"/>
+          <w:szCs w:val="20"/>
+        </w:rPr>
+        <w:t>Autodesk</w:t>
+      </w:r>
+      <w:r>
+        <w:rPr>
+          <w:rFonts w:ascii="Arial" w:hAnsi="Arial" w:cs="Arial"/>
+          <w:color w:val="000000" w:themeColor="text1"/>
+          <w:sz w:val="20"/>
+          <w:szCs w:val="20"/>
+        </w:rPr>
+        <w:t>.</w:t>
+      </w:r>
     </w:p>
     <w:p>
       <w:pPr>
@@ -1040,115 +1725,25 @@
           <w:sz w:val="20"/>
           <w:szCs w:val="20"/>
         </w:rPr>
-        <w:t xml:space="preserve">You accept and agree to the following terms and conditions for </w:t>
-      </w:r>
-      <w:r>
-        <w:rPr>
-          <w:rFonts w:ascii="Arial" w:hAnsi="Arial" w:cs="Arial"/>
-          <w:color w:val="000000" w:themeColor="text1"/>
-          <w:sz w:val="20"/>
-          <w:szCs w:val="20"/>
-        </w:rPr>
-        <w:t>Y</w:t>
-      </w:r>
-      <w:r>
-        <w:rPr>
-          <w:rFonts w:ascii="Arial" w:hAnsi="Arial" w:cs="Arial"/>
-          <w:color w:val="000000" w:themeColor="text1"/>
-          <w:sz w:val="20"/>
-          <w:szCs w:val="20"/>
-        </w:rPr>
-        <w:t xml:space="preserve">our present and future Contributions submitted to </w:t>
-      </w:r>
-      <w:r>
-        <w:rPr>
-          <w:rFonts w:ascii="Arial" w:hAnsi="Arial" w:cs="Arial"/>
-          <w:color w:val="000000" w:themeColor="text1"/>
-          <w:sz w:val="20"/>
-          <w:szCs w:val="20"/>
-        </w:rPr>
-        <w:t xml:space="preserve">Autodesk </w:t>
-      </w:r>
-      <w:r>
-        <w:rPr>
-          <w:rFonts w:ascii="Arial" w:hAnsi="Arial" w:cs="Arial"/>
-          <w:color w:val="000000" w:themeColor="text1"/>
-          <w:sz w:val="20"/>
-          <w:szCs w:val="20"/>
-        </w:rPr>
-        <w:t>for use with the Project.</w:t>
-      </w:r>
-      <w:r>
-        <w:rPr>
-          <w:rFonts w:ascii="Arial" w:hAnsi="Arial" w:cs="Arial"/>
-          <w:color w:val="000000" w:themeColor="text1"/>
-          <w:sz w:val="20"/>
-          <w:szCs w:val="20"/>
-        </w:rPr>
-        <w:t xml:space="preserve"> </w:t>
-      </w:r>
-      <w:r>
-        <w:rPr>
-          <w:rFonts w:ascii="Arial" w:hAnsi="Arial" w:cs="Arial"/>
-          <w:color w:val="000000" w:themeColor="text1"/>
-          <w:sz w:val="20"/>
-          <w:szCs w:val="20"/>
-        </w:rPr>
-        <w:t xml:space="preserve">Except for the license granted herein to </w:t>
-      </w:r>
-      <w:r>
-        <w:rPr>
-          <w:rFonts w:ascii="Arial" w:hAnsi="Arial" w:cs="Arial"/>
-          <w:color w:val="000000" w:themeColor="text1"/>
-          <w:sz w:val="20"/>
-          <w:szCs w:val="20"/>
-        </w:rPr>
-        <w:t>Autodesk</w:t>
-      </w:r>
-      <w:r>
-        <w:rPr>
-          <w:rFonts w:ascii="Arial" w:hAnsi="Arial" w:cs="Arial"/>
-          <w:color w:val="000000" w:themeColor="text1"/>
-          <w:sz w:val="20"/>
-          <w:szCs w:val="20"/>
-        </w:rPr>
-        <w:t xml:space="preserve"> and the </w:t>
-      </w:r>
-      <w:r>
-        <w:rPr>
-          <w:rFonts w:ascii="Arial" w:hAnsi="Arial" w:cs="Arial"/>
-          <w:color w:val="000000" w:themeColor="text1"/>
-          <w:sz w:val="20"/>
-          <w:szCs w:val="20"/>
-        </w:rPr>
-        <w:t xml:space="preserve">other </w:t>
-      </w:r>
-      <w:r>
-        <w:rPr>
-          <w:rFonts w:ascii="Arial" w:hAnsi="Arial" w:cs="Arial"/>
-          <w:color w:val="000000" w:themeColor="text1"/>
-          <w:sz w:val="20"/>
-          <w:szCs w:val="20"/>
-        </w:rPr>
-        <w:t>Project</w:t>
-      </w:r>
-      <w:r>
-        <w:rPr>
-          <w:rFonts w:ascii="Arial" w:hAnsi="Arial" w:cs="Arial"/>
-          <w:color w:val="000000" w:themeColor="text1"/>
-          <w:sz w:val="20"/>
-          <w:szCs w:val="20"/>
-        </w:rPr>
-        <w:t xml:space="preserve"> users</w:t>
-      </w:r>
-      <w:r>
-        <w:rPr>
-          <w:rFonts w:ascii="Arial" w:hAnsi="Arial" w:cs="Arial"/>
-          <w:color w:val="000000" w:themeColor="text1"/>
-          <w:sz w:val="20"/>
-          <w:szCs w:val="20"/>
-        </w:rPr>
-        <w:t>, You reserve all right, title, and interest in and to Your Contributions.</w:t>
+        <w:t xml:space="preserve">5. </w:t>
+      </w:r>
+      <w:r>
+        <w:rPr>
+          <w:rFonts w:ascii="Arial" w:hAnsi="Arial" w:cs="Arial"/>
+          <w:color w:val="000000" w:themeColor="text1"/>
+          <w:sz w:val="20"/>
+          <w:szCs w:val="20"/>
+        </w:rPr>
+        <w:tab/>
+      </w:r>
+      <w:r>
+        <w:rPr>
+          <w:rFonts w:ascii="Arial" w:hAnsi="Arial" w:cs="Arial"/>
+          <w:color w:val="000000" w:themeColor="text1"/>
+          <w:sz w:val="20"/>
+          <w:szCs w:val="20"/>
+        </w:rPr>
+        <w:t>You represent that each of Your Contributions is Your original creation (see section 7 for submissions on behalf of others). You represent that Your Contribution submissions include complete details of any third-party license or other restriction (including, but not limited to, related patents and trademarks) of which you are personally aware and which are associated with any part of Your Contributions.</w:t>
       </w:r>
     </w:p>
     <w:p>
@@ -1183,7 +1778,7 @@
           <w:sz w:val="20"/>
           <w:szCs w:val="20"/>
         </w:rPr>
-        <w:t xml:space="preserve">1. </w:t>
+        <w:t xml:space="preserve">6. </w:t>
       </w:r>
       <w:r>
         <w:rPr>
@@ -1200,287 +1795,8 @@
           <w:color w:val="000000" w:themeColor="text1"/>
           <w:sz w:val="20"/>
           <w:szCs w:val="20"/>
-          <w:u w:val="single"/>
-        </w:rPr>
-        <w:t>Definitions</w:t>
-      </w:r>
-      <w:r>
-        <w:rPr>
-          <w:rFonts w:ascii="Arial" w:hAnsi="Arial" w:cs="Arial"/>
-          <w:color w:val="000000" w:themeColor="text1"/>
-          <w:sz w:val="20"/>
-          <w:szCs w:val="20"/>
-        </w:rPr>
-        <w:t xml:space="preserve">. </w:t>
-      </w:r>
-      <w:r>
-        <w:rPr>
-          <w:rFonts w:ascii="Arial" w:hAnsi="Arial" w:cs="Arial"/>
-          <w:b/>
-          <w:color w:val="000000" w:themeColor="text1"/>
-          <w:sz w:val="20"/>
-          <w:szCs w:val="20"/>
-        </w:rPr>
-        <w:t>"You"</w:t>
-      </w:r>
-      <w:r>
-        <w:rPr>
-          <w:rFonts w:ascii="Arial" w:hAnsi="Arial" w:cs="Arial"/>
-          <w:color w:val="000000" w:themeColor="text1"/>
-          <w:sz w:val="20"/>
-          <w:szCs w:val="20"/>
-        </w:rPr>
-        <w:t xml:space="preserve"> (or </w:t>
-      </w:r>
-      <w:r>
-        <w:rPr>
-          <w:rFonts w:ascii="Arial" w:hAnsi="Arial" w:cs="Arial"/>
-          <w:b/>
-          <w:color w:val="000000" w:themeColor="text1"/>
-          <w:sz w:val="20"/>
-          <w:szCs w:val="20"/>
-        </w:rPr>
-        <w:t>"Your"</w:t>
-      </w:r>
-      <w:r>
-        <w:rPr>
-          <w:rFonts w:ascii="Arial" w:hAnsi="Arial" w:cs="Arial"/>
-          <w:color w:val="000000" w:themeColor="text1"/>
-          <w:sz w:val="20"/>
-          <w:szCs w:val="20"/>
-        </w:rPr>
-        <w:t>) mean</w:t>
-      </w:r>
-      <w:r>
-        <w:rPr>
-          <w:rFonts w:ascii="Arial" w:hAnsi="Arial" w:cs="Arial"/>
-          <w:color w:val="000000" w:themeColor="text1"/>
-          <w:sz w:val="20"/>
-          <w:szCs w:val="20"/>
-        </w:rPr>
-        <w:t>s</w:t>
-      </w:r>
-      <w:r>
-        <w:rPr>
-          <w:rFonts w:ascii="Arial" w:hAnsi="Arial" w:cs="Arial"/>
-          <w:color w:val="000000" w:themeColor="text1"/>
-          <w:sz w:val="20"/>
-          <w:szCs w:val="20"/>
-        </w:rPr>
-        <w:t xml:space="preserve"> the copyright owner or legal entity authorized by the copyright owner that is making this Agreement with </w:t>
-      </w:r>
-      <w:r>
-        <w:rPr>
-          <w:rFonts w:ascii="Arial" w:hAnsi="Arial" w:cs="Arial"/>
-          <w:color w:val="000000" w:themeColor="text1"/>
-          <w:sz w:val="20"/>
-          <w:szCs w:val="20"/>
-        </w:rPr>
-        <w:t>Autodesk</w:t>
-      </w:r>
-      <w:r>
-        <w:rPr>
-          <w:rFonts w:ascii="Arial" w:hAnsi="Arial" w:cs="Arial"/>
-          <w:color w:val="000000" w:themeColor="text1"/>
-          <w:sz w:val="20"/>
-          <w:szCs w:val="20"/>
-        </w:rPr>
-        <w:t xml:space="preserve">. For legal entities, the entity making a Contribution and all other entities that control, are controlled by, or are under common control with that entity are considered to be a single Contributor. For the purposes of this definition, </w:t>
-      </w:r>
-      <w:r>
-        <w:rPr>
-          <w:rFonts w:ascii="Arial" w:hAnsi="Arial" w:cs="Arial"/>
-          <w:b/>
-          <w:color w:val="000000" w:themeColor="text1"/>
-          <w:sz w:val="20"/>
-          <w:szCs w:val="20"/>
-        </w:rPr>
-        <w:t>"control"</w:t>
-      </w:r>
-      <w:r>
-        <w:rPr>
-          <w:rFonts w:ascii="Arial" w:hAnsi="Arial" w:cs="Arial"/>
-          <w:color w:val="000000" w:themeColor="text1"/>
-          <w:sz w:val="20"/>
-          <w:szCs w:val="20"/>
-        </w:rPr>
-        <w:t xml:space="preserve"> means (</w:t>
-      </w:r>
-      <w:proofErr w:type="spellStart"/>
-      <w:r>
-        <w:rPr>
-          <w:rFonts w:ascii="Arial" w:hAnsi="Arial" w:cs="Arial"/>
-          <w:color w:val="000000" w:themeColor="text1"/>
-          <w:sz w:val="20"/>
-          <w:szCs w:val="20"/>
-        </w:rPr>
-        <w:t>i</w:t>
-      </w:r>
-      <w:proofErr w:type="spellEnd"/>
-      <w:r>
-        <w:rPr>
-          <w:rFonts w:ascii="Arial" w:hAnsi="Arial" w:cs="Arial"/>
-          <w:color w:val="000000" w:themeColor="text1"/>
-          <w:sz w:val="20"/>
-          <w:szCs w:val="20"/>
-        </w:rPr>
-        <w:t xml:space="preserve">) the power, direct or indirect, to cause the direction or management of such entity, whether by contract or otherwise, or (ii) ownership of fifty percent (50%) or more of the outstanding shares, or (iii) beneficial ownership of such entity. </w:t>
-      </w:r>
-      <w:r>
-        <w:rPr>
-          <w:rFonts w:ascii="Arial" w:hAnsi="Arial" w:cs="Arial"/>
-          <w:b/>
-          <w:color w:val="000000" w:themeColor="text1"/>
-          <w:sz w:val="20"/>
-          <w:szCs w:val="20"/>
-        </w:rPr>
-        <w:t>"Contribution"</w:t>
-      </w:r>
-      <w:r>
-        <w:rPr>
-          <w:rFonts w:ascii="Arial" w:hAnsi="Arial" w:cs="Arial"/>
-          <w:color w:val="000000" w:themeColor="text1"/>
-          <w:sz w:val="20"/>
-          <w:szCs w:val="20"/>
-        </w:rPr>
-        <w:t xml:space="preserve"> mean</w:t>
-      </w:r>
-      <w:r>
-        <w:rPr>
-          <w:rFonts w:ascii="Arial" w:hAnsi="Arial" w:cs="Arial"/>
-          <w:color w:val="000000" w:themeColor="text1"/>
-          <w:sz w:val="20"/>
-          <w:szCs w:val="20"/>
-        </w:rPr>
-        <w:t>s</w:t>
-      </w:r>
-      <w:r>
-        <w:rPr>
-          <w:rFonts w:ascii="Arial" w:hAnsi="Arial" w:cs="Arial"/>
-          <w:color w:val="000000" w:themeColor="text1"/>
-          <w:sz w:val="20"/>
-          <w:szCs w:val="20"/>
-        </w:rPr>
-        <w:t xml:space="preserve"> any original work of authorship, including any modifications or additions to an existing work, that</w:t>
-      </w:r>
-      <w:r>
-        <w:rPr>
-          <w:rFonts w:ascii="Arial" w:hAnsi="Arial" w:cs="Arial"/>
-          <w:color w:val="000000" w:themeColor="text1"/>
-          <w:sz w:val="20"/>
-          <w:szCs w:val="20"/>
-        </w:rPr>
-        <w:t xml:space="preserve"> </w:t>
-      </w:r>
-      <w:r>
-        <w:rPr>
-          <w:rFonts w:ascii="Arial" w:hAnsi="Arial" w:cs="Arial"/>
-          <w:color w:val="000000" w:themeColor="text1"/>
-          <w:sz w:val="20"/>
-          <w:szCs w:val="20"/>
-        </w:rPr>
-        <w:t xml:space="preserve">is intentionally submitted by You to </w:t>
-      </w:r>
-      <w:r>
-        <w:rPr>
-          <w:rFonts w:ascii="Arial" w:hAnsi="Arial" w:cs="Arial"/>
-          <w:color w:val="000000" w:themeColor="text1"/>
-          <w:sz w:val="20"/>
-          <w:szCs w:val="20"/>
-        </w:rPr>
-        <w:t>Autodesk</w:t>
-      </w:r>
-      <w:r>
-        <w:rPr>
-          <w:rFonts w:ascii="Arial" w:hAnsi="Arial" w:cs="Arial"/>
-          <w:color w:val="000000" w:themeColor="text1"/>
-          <w:sz w:val="20"/>
-          <w:szCs w:val="20"/>
-        </w:rPr>
-        <w:t xml:space="preserve"> for inclusion in, or documentation of, the Project (the </w:t>
-      </w:r>
-      <w:r>
-        <w:rPr>
-          <w:rFonts w:ascii="Arial" w:hAnsi="Arial" w:cs="Arial"/>
-          <w:b/>
-          <w:color w:val="000000" w:themeColor="text1"/>
-          <w:sz w:val="20"/>
-          <w:szCs w:val="20"/>
-        </w:rPr>
-        <w:t>"Work"</w:t>
-      </w:r>
-      <w:r>
-        <w:rPr>
-          <w:rFonts w:ascii="Arial" w:hAnsi="Arial" w:cs="Arial"/>
-          <w:color w:val="000000" w:themeColor="text1"/>
-          <w:sz w:val="20"/>
-          <w:szCs w:val="20"/>
-        </w:rPr>
-        <w:t xml:space="preserve">). For the purposes of this definition, </w:t>
-      </w:r>
-      <w:r>
-        <w:rPr>
-          <w:rFonts w:ascii="Arial" w:hAnsi="Arial" w:cs="Arial"/>
-          <w:b/>
-          <w:color w:val="000000" w:themeColor="text1"/>
-          <w:sz w:val="20"/>
-          <w:szCs w:val="20"/>
-        </w:rPr>
-        <w:t>"submitted"</w:t>
-      </w:r>
-      <w:r>
-        <w:rPr>
-          <w:rFonts w:ascii="Arial" w:hAnsi="Arial" w:cs="Arial"/>
-          <w:color w:val="000000" w:themeColor="text1"/>
-          <w:sz w:val="20"/>
-          <w:szCs w:val="20"/>
-        </w:rPr>
-        <w:t xml:space="preserve"> means any form of electronic, verbal, or written communication sent to </w:t>
-      </w:r>
-      <w:r>
-        <w:rPr>
-          <w:rFonts w:ascii="Arial" w:hAnsi="Arial" w:cs="Arial"/>
-          <w:color w:val="000000" w:themeColor="text1"/>
-          <w:sz w:val="20"/>
-          <w:szCs w:val="20"/>
-        </w:rPr>
-        <w:t>Autodesk</w:t>
-      </w:r>
-      <w:r>
-        <w:rPr>
-          <w:rFonts w:ascii="Arial" w:hAnsi="Arial" w:cs="Arial"/>
-          <w:color w:val="000000" w:themeColor="text1"/>
-          <w:sz w:val="20"/>
-          <w:szCs w:val="20"/>
-        </w:rPr>
-        <w:t xml:space="preserve"> (including to the Project) or its representatives relating explicitly or implicitly to the Project, including but not limited to communication on electronic mailing lists, source code control systems, and issue tracking systems that are managed by, or on behalf of, </w:t>
-      </w:r>
-      <w:r>
-        <w:rPr>
-          <w:rFonts w:ascii="Arial" w:hAnsi="Arial" w:cs="Arial"/>
-          <w:color w:val="000000" w:themeColor="text1"/>
-          <w:sz w:val="20"/>
-          <w:szCs w:val="20"/>
-        </w:rPr>
-        <w:t>Autodesk</w:t>
-      </w:r>
-      <w:r>
-        <w:rPr>
-          <w:rFonts w:ascii="Arial" w:hAnsi="Arial" w:cs="Arial"/>
-          <w:color w:val="000000" w:themeColor="text1"/>
-          <w:sz w:val="20"/>
-          <w:szCs w:val="20"/>
-        </w:rPr>
-        <w:t xml:space="preserve"> for the purpose of discussing and improving the Work, but excluding communication that is conspicuously marked or otherwise designated in writing by You as "Not a Contribution."</w:t>
-      </w:r>
-      <w:r>
-        <w:rPr>
-          <w:rFonts w:ascii="Arial" w:hAnsi="Arial" w:cs="Arial"/>
-          <w:color w:val="000000" w:themeColor="text1"/>
-          <w:sz w:val="20"/>
-          <w:szCs w:val="20"/>
-        </w:rPr>
-        <w:t xml:space="preserve">  </w:t>
+        </w:rPr>
+        <w:t>You are not expected to provide support for Your Contributions, except to the extent You desire to provide support. You may provide support for free, for a fee, or not at all. Unless required by applicable law or agreed to in writing, You provide Your Contributions on an "AS IS" BASIS, WITHOUT WARRANTIES OR CONDITIONS OF ANY KIND, either express or implied, including, without limitation, any warranties or conditions of TITLE, NONINFRINGEMENT, MERCHANTABILITY, or FITNESS FOR A PARTICULAR PURPOSE.</w:t>
       </w:r>
     </w:p>
     <w:p>
@@ -1515,7 +1831,7 @@
           <w:sz w:val="20"/>
           <w:szCs w:val="20"/>
         </w:rPr>
-        <w:t xml:space="preserve">2. </w:t>
+        <w:t xml:space="preserve">7. </w:t>
       </w:r>
       <w:r>
         <w:rPr>
@@ -1532,18 +1848,8 @@
           <w:color w:val="000000" w:themeColor="text1"/>
           <w:sz w:val="20"/>
           <w:szCs w:val="20"/>
-          <w:u w:val="single"/>
-        </w:rPr>
-        <w:t>Grant of Copyright License</w:t>
-      </w:r>
-      <w:r>
-        <w:rPr>
-          <w:rFonts w:ascii="Arial" w:hAnsi="Arial" w:cs="Arial"/>
-          <w:color w:val="000000" w:themeColor="text1"/>
-          <w:sz w:val="20"/>
-          <w:szCs w:val="20"/>
-        </w:rPr>
-        <w:t xml:space="preserve">. Subject to the terms and conditions of this Agreement, You hereby grant to </w:t>
+        </w:rPr>
+        <w:t xml:space="preserve">Should You wish to submit work that is not Your original creation, You may submit it to </w:t>
       </w:r>
       <w:r>
         <w:rPr>
@@ -1561,61 +1867,7 @@
           <w:sz w:val="20"/>
           <w:szCs w:val="20"/>
         </w:rPr>
-        <w:t xml:space="preserve"> and the </w:t>
-      </w:r>
-      <w:r>
-        <w:rPr>
-          <w:rFonts w:ascii="Arial" w:hAnsi="Arial" w:cs="Arial"/>
-          <w:color w:val="000000" w:themeColor="text1"/>
-          <w:sz w:val="20"/>
-          <w:szCs w:val="20"/>
-        </w:rPr>
-        <w:t xml:space="preserve">other </w:t>
-      </w:r>
-      <w:r>
-        <w:rPr>
-          <w:rFonts w:ascii="Arial" w:hAnsi="Arial" w:cs="Arial"/>
-          <w:color w:val="000000" w:themeColor="text1"/>
-          <w:sz w:val="20"/>
-          <w:szCs w:val="20"/>
-        </w:rPr>
-        <w:t>Project</w:t>
-      </w:r>
-      <w:r>
-        <w:rPr>
-          <w:rFonts w:ascii="Arial" w:hAnsi="Arial" w:cs="Arial"/>
-          <w:color w:val="000000" w:themeColor="text1"/>
-          <w:sz w:val="20"/>
-          <w:szCs w:val="20"/>
-        </w:rPr>
-        <w:t xml:space="preserve"> users</w:t>
-      </w:r>
-      <w:r>
-        <w:rPr>
-          <w:rFonts w:ascii="Arial" w:hAnsi="Arial" w:cs="Arial"/>
-          <w:color w:val="000000" w:themeColor="text1"/>
-          <w:sz w:val="20"/>
-          <w:szCs w:val="20"/>
-        </w:rPr>
-        <w:t xml:space="preserve"> a perpetual, worldwide, non-exclusive, no-charge, royalty</w:t>
-      </w:r>
-      <w:r>
-        <w:rPr>
-          <w:rFonts w:ascii="Arial" w:hAnsi="Arial" w:cs="Arial"/>
-          <w:color w:val="000000" w:themeColor="text1"/>
-          <w:sz w:val="20"/>
-          <w:szCs w:val="20"/>
-        </w:rPr>
-        <w:t>-</w:t>
-      </w:r>
-      <w:r>
-        <w:rPr>
-          <w:rFonts w:ascii="Arial" w:hAnsi="Arial" w:cs="Arial"/>
-          <w:color w:val="000000" w:themeColor="text1"/>
-          <w:sz w:val="20"/>
-          <w:szCs w:val="20"/>
-        </w:rPr>
-        <w:t>free, irrevocable copyright license to reproduce, prepare derivative works of, publicly display, publicly perform, sublicense, and distribute Your Contributions and such derivative works.</w:t>
+        <w:t xml:space="preserve"> separately from any Contribution, identifying the complete details of its source and of any license or other restriction (including, but not limited to, related patents, trademarks, and license agreements) of which you are personally aware, and conspicuously marking the work as "Submitted on behalf of a third-party: [named here]".</w:t>
       </w:r>
     </w:p>
     <w:p>
@@ -1650,7 +1902,7 @@
           <w:sz w:val="20"/>
           <w:szCs w:val="20"/>
         </w:rPr>
-        <w:t xml:space="preserve">3. </w:t>
+        <w:t xml:space="preserve">8. </w:t>
       </w:r>
       <w:r>
         <w:rPr>
@@ -1667,18 +1919,8 @@
           <w:color w:val="000000" w:themeColor="text1"/>
           <w:sz w:val="20"/>
           <w:szCs w:val="20"/>
-          <w:u w:val="single"/>
-        </w:rPr>
-        <w:t>Grant of Patent License</w:t>
-      </w:r>
-      <w:r>
-        <w:rPr>
-          <w:rFonts w:ascii="Arial" w:hAnsi="Arial" w:cs="Arial"/>
-          <w:color w:val="000000" w:themeColor="text1"/>
-          <w:sz w:val="20"/>
-          <w:szCs w:val="20"/>
-        </w:rPr>
-        <w:t xml:space="preserve">. Subject to the terms and conditions of this Agreement, You hereby grant to </w:t>
+        </w:rPr>
+        <w:t xml:space="preserve">You agree to notify </w:t>
       </w:r>
       <w:r>
         <w:rPr>
@@ -1696,133 +1938,64 @@
           <w:sz w:val="20"/>
           <w:szCs w:val="20"/>
         </w:rPr>
-        <w:t xml:space="preserve"> and the </w:t>
-      </w:r>
-      <w:r>
-        <w:rPr>
-          <w:rFonts w:ascii="Arial" w:hAnsi="Arial" w:cs="Arial"/>
-          <w:color w:val="000000" w:themeColor="text1"/>
-          <w:sz w:val="20"/>
-          <w:szCs w:val="20"/>
-        </w:rPr>
-        <w:t xml:space="preserve">other </w:t>
-      </w:r>
-      <w:r>
-        <w:rPr>
-          <w:rFonts w:ascii="Arial" w:hAnsi="Arial" w:cs="Arial"/>
-          <w:color w:val="000000" w:themeColor="text1"/>
-          <w:sz w:val="20"/>
-          <w:szCs w:val="20"/>
-        </w:rPr>
-        <w:t>Project</w:t>
-      </w:r>
-      <w:r>
-        <w:rPr>
-          <w:rFonts w:ascii="Arial" w:hAnsi="Arial" w:cs="Arial"/>
-          <w:color w:val="000000" w:themeColor="text1"/>
-          <w:sz w:val="20"/>
-          <w:szCs w:val="20"/>
-        </w:rPr>
-        <w:t xml:space="preserve"> users</w:t>
-      </w:r>
-      <w:r>
-        <w:rPr>
-          <w:rFonts w:ascii="Arial" w:hAnsi="Arial" w:cs="Arial"/>
-          <w:color w:val="000000" w:themeColor="text1"/>
-          <w:sz w:val="20"/>
-          <w:szCs w:val="20"/>
-        </w:rPr>
-        <w:t xml:space="preserve"> a perpetual, worldwide, non-exclusive, fully-paid, royalty-free, irrevocable (except as stated in this section) patent license to have made, use, offer to sell, sell, import, and otherwise transfer the Work, where such license applies only to those patent claims licensable by You that are necessarily infringed by Your Contribution(s) alone or by combination of Your Contribution(s) with the Work to which such Contribution(s) were submitted, as such Work existed as of the date of your Contribution(s). This patent license </w:t>
-      </w:r>
-      <w:r>
-        <w:rPr>
-          <w:rFonts w:ascii="Arial" w:hAnsi="Arial" w:cs="Arial"/>
-          <w:color w:val="000000" w:themeColor="text1"/>
-          <w:sz w:val="20"/>
-          <w:szCs w:val="20"/>
-        </w:rPr>
-        <w:t>does</w:t>
-      </w:r>
-      <w:r>
-        <w:rPr>
-          <w:rFonts w:ascii="Arial" w:hAnsi="Arial" w:cs="Arial"/>
-          <w:color w:val="000000" w:themeColor="text1"/>
-          <w:sz w:val="20"/>
-          <w:szCs w:val="20"/>
-        </w:rPr>
-        <w:t xml:space="preserve"> not apply to any other combinations which include the Contribution(s). If any entity (a </w:t>
-      </w:r>
-      <w:r>
-        <w:rPr>
-          <w:rFonts w:ascii="Arial" w:hAnsi="Arial" w:cs="Arial"/>
-          <w:b/>
-          <w:color w:val="000000" w:themeColor="text1"/>
-          <w:sz w:val="20"/>
-          <w:szCs w:val="20"/>
-        </w:rPr>
-        <w:t>“Litigant”</w:t>
-      </w:r>
-      <w:r>
-        <w:rPr>
-          <w:rFonts w:ascii="Arial" w:hAnsi="Arial" w:cs="Arial"/>
-          <w:color w:val="000000" w:themeColor="text1"/>
-          <w:sz w:val="20"/>
-          <w:szCs w:val="20"/>
-        </w:rPr>
-        <w:t xml:space="preserve">) institutes patent litigation against You or any other entity (including a cross-claim or counterclaim in a lawsuit) alleging that your Contribution, or the Work to which you have contributed, constitutes direct or contributory patent infringement, then any patent licenses granted to that Litigant under this Agreement for that Contribution or Work </w:t>
-      </w:r>
-      <w:r>
-        <w:rPr>
-          <w:rFonts w:ascii="Arial" w:hAnsi="Arial" w:cs="Arial"/>
-          <w:color w:val="000000" w:themeColor="text1"/>
-          <w:sz w:val="20"/>
-          <w:szCs w:val="20"/>
-        </w:rPr>
-        <w:t>will</w:t>
-      </w:r>
-      <w:r>
-        <w:rPr>
-          <w:rFonts w:ascii="Arial" w:hAnsi="Arial" w:cs="Arial"/>
-          <w:color w:val="000000" w:themeColor="text1"/>
-          <w:sz w:val="20"/>
-          <w:szCs w:val="20"/>
-        </w:rPr>
-        <w:t xml:space="preserve"> terminate as of the date such litigation is filed.</w:t>
-      </w:r>
-    </w:p>
-    <w:p>
-      <w:pPr>
-        <w:autoSpaceDE w:val="0"/>
-        <w:autoSpaceDN w:val="0"/>
-        <w:adjustRightInd w:val="0"/>
-        <w:rPr>
-          <w:rFonts w:ascii="Arial" w:hAnsi="Arial" w:cs="Arial"/>
-          <w:color w:val="000000" w:themeColor="text1"/>
-          <w:sz w:val="20"/>
-          <w:szCs w:val="20"/>
-        </w:rPr>
-      </w:pPr>
-    </w:p>
-    <w:p>
-      <w:pPr>
-        <w:autoSpaceDE w:val="0"/>
-        <w:autoSpaceDN w:val="0"/>
-        <w:adjustRightInd w:val="0"/>
-        <w:rPr>
-          <w:rFonts w:ascii="Arial" w:hAnsi="Arial" w:cs="Arial"/>
-          <w:color w:val="000000" w:themeColor="text1"/>
-          <w:sz w:val="20"/>
-          <w:szCs w:val="20"/>
-        </w:rPr>
-      </w:pPr>
-      <w:r>
-        <w:rPr>
-          <w:rFonts w:ascii="Arial" w:hAnsi="Arial" w:cs="Arial"/>
-          <w:color w:val="000000" w:themeColor="text1"/>
-          <w:sz w:val="20"/>
-          <w:szCs w:val="20"/>
-        </w:rPr>
-        <w:t xml:space="preserve">4. </w:t>
+        <w:t xml:space="preserve"> of any facts or circumstances of which you become aware that would make these representations inaccurate in any respect.</w:t>
+      </w:r>
+    </w:p>
+    <w:p>
+      <w:pPr>
+        <w:rPr>
+          <w:rFonts w:ascii="Arial" w:hAnsi="Arial" w:cs="Arial"/>
+          <w:color w:val="000000" w:themeColor="text1"/>
+          <w:sz w:val="20"/>
+          <w:szCs w:val="20"/>
+        </w:rPr>
+      </w:pPr>
+    </w:p>
+    <w:p>
+      <w:pPr>
+        <w:rPr>
+          <w:rFonts w:ascii="Arial" w:hAnsi="Arial" w:cs="Arial"/>
+          <w:color w:val="000000" w:themeColor="text1"/>
+          <w:sz w:val="20"/>
+          <w:szCs w:val="20"/>
+        </w:rPr>
+      </w:pPr>
+    </w:p>
+    <w:p>
+      <w:pPr>
+        <w:rPr>
+          <w:rFonts w:ascii="Arial" w:hAnsi="Arial" w:cs="Arial"/>
+          <w:color w:val="000000" w:themeColor="text1"/>
+          <w:sz w:val="20"/>
+          <w:szCs w:val="20"/>
+        </w:rPr>
+      </w:pPr>
+      <w:r>
+        <w:rPr>
+          <w:rFonts w:ascii="Arial" w:hAnsi="Arial" w:cs="Arial"/>
+          <w:color w:val="000000" w:themeColor="text1"/>
+          <w:sz w:val="20"/>
+          <w:szCs w:val="20"/>
+        </w:rPr>
+        <w:t xml:space="preserve">Please Sign: </w:t>
+      </w:r>
+      <w:r>
+        <w:rPr>
+          <w:rFonts w:ascii="Arial" w:hAnsi="Arial" w:cs="Arial"/>
+          <w:color w:val="000000" w:themeColor="text1"/>
+          <w:sz w:val="20"/>
+          <w:szCs w:val="20"/>
+        </w:rPr>
+        <w:t xml:space="preserve"> ________</w:t>
+      </w:r>
+      <w:r>
+        <w:rPr>
+          <w:rFonts w:ascii="Arial" w:hAnsi="Arial" w:cs="Arial"/>
+          <w:color w:val="000000" w:themeColor="text1"/>
+          <w:sz w:val="20"/>
+          <w:szCs w:val="20"/>
+        </w:rPr>
+        <w:t>__________________________________</w:t>
       </w:r>
       <w:r>
         <w:rPr>
@@ -1840,419 +2013,6 @@
           <w:sz w:val="20"/>
           <w:szCs w:val="20"/>
         </w:rPr>
-        <w:t>You represent that you are legally entitled to grant the above license</w:t>
-      </w:r>
-      <w:r>
-        <w:rPr>
-          <w:rFonts w:ascii="Arial" w:hAnsi="Arial" w:cs="Arial"/>
-          <w:color w:val="000000" w:themeColor="text1"/>
-          <w:sz w:val="20"/>
-          <w:szCs w:val="20"/>
-        </w:rPr>
-        <w:t xml:space="preserve">s and agree that Autodesk may make use of Your Contributions in a version of the </w:t>
-      </w:r>
-      <w:r>
-        <w:rPr>
-          <w:rFonts w:ascii="Arial" w:hAnsi="Arial" w:cs="Arial"/>
-          <w:color w:val="000000" w:themeColor="text1"/>
-          <w:sz w:val="20"/>
-          <w:szCs w:val="20"/>
-        </w:rPr>
-        <w:t>Project</w:t>
-      </w:r>
-      <w:r>
-        <w:rPr>
-          <w:rFonts w:ascii="Arial" w:hAnsi="Arial" w:cs="Arial"/>
-          <w:color w:val="000000" w:themeColor="text1"/>
-          <w:sz w:val="20"/>
-          <w:szCs w:val="20"/>
-        </w:rPr>
-        <w:t xml:space="preserve"> software that Autodesk combines with its proprietary products and distributes under </w:t>
-      </w:r>
-      <w:r>
-        <w:rPr>
-          <w:rFonts w:ascii="Arial" w:hAnsi="Arial" w:cs="Arial"/>
-          <w:color w:val="000000" w:themeColor="text1"/>
-          <w:sz w:val="20"/>
-          <w:szCs w:val="20"/>
-        </w:rPr>
-        <w:t xml:space="preserve">license </w:t>
-      </w:r>
-      <w:r>
-        <w:rPr>
-          <w:rFonts w:ascii="Arial" w:hAnsi="Arial" w:cs="Arial"/>
-          <w:color w:val="000000" w:themeColor="text1"/>
-          <w:sz w:val="20"/>
-          <w:szCs w:val="20"/>
-        </w:rPr>
-        <w:t xml:space="preserve">terms other than the terms of the Project. </w:t>
-      </w:r>
-      <w:r>
-        <w:rPr>
-          <w:rFonts w:ascii="Arial" w:hAnsi="Arial" w:cs="Arial"/>
-          <w:color w:val="000000" w:themeColor="text1"/>
-          <w:sz w:val="20"/>
-          <w:szCs w:val="20"/>
-        </w:rPr>
-        <w:t xml:space="preserve">If your employer(s) has rights to intellectual property that you create that includes your Contributions to the Project, you represent that you have received permission to make Contributions to the Project on behalf of that employer, that your employer has waived such rights for your Contributions to </w:t>
-      </w:r>
-      <w:r>
-        <w:rPr>
-          <w:rFonts w:ascii="Arial" w:hAnsi="Arial" w:cs="Arial"/>
-          <w:color w:val="000000" w:themeColor="text1"/>
-          <w:sz w:val="20"/>
-          <w:szCs w:val="20"/>
-        </w:rPr>
-        <w:t>Autodesk</w:t>
-      </w:r>
-      <w:r>
-        <w:rPr>
-          <w:rFonts w:ascii="Arial" w:hAnsi="Arial" w:cs="Arial"/>
-          <w:color w:val="000000" w:themeColor="text1"/>
-          <w:sz w:val="20"/>
-          <w:szCs w:val="20"/>
-        </w:rPr>
-        <w:t xml:space="preserve"> and the Project, or that your employer has executed a separate Corporate CLA with </w:t>
-      </w:r>
-      <w:r>
-        <w:rPr>
-          <w:rFonts w:ascii="Arial" w:hAnsi="Arial" w:cs="Arial"/>
-          <w:color w:val="000000" w:themeColor="text1"/>
-          <w:sz w:val="20"/>
-          <w:szCs w:val="20"/>
-        </w:rPr>
-        <w:t>Autodesk</w:t>
-      </w:r>
-      <w:r>
-        <w:rPr>
-          <w:rFonts w:ascii="Arial" w:hAnsi="Arial" w:cs="Arial"/>
-          <w:color w:val="000000" w:themeColor="text1"/>
-          <w:sz w:val="20"/>
-          <w:szCs w:val="20"/>
-        </w:rPr>
-        <w:t>.</w:t>
-      </w:r>
-    </w:p>
-    <w:p>
-      <w:pPr>
-        <w:autoSpaceDE w:val="0"/>
-        <w:autoSpaceDN w:val="0"/>
-        <w:adjustRightInd w:val="0"/>
-        <w:rPr>
-          <w:rFonts w:ascii="Arial" w:hAnsi="Arial" w:cs="Arial"/>
-          <w:color w:val="000000" w:themeColor="text1"/>
-          <w:sz w:val="20"/>
-          <w:szCs w:val="20"/>
-        </w:rPr>
-      </w:pPr>
-    </w:p>
-    <w:p>
-      <w:pPr>
-        <w:autoSpaceDE w:val="0"/>
-        <w:autoSpaceDN w:val="0"/>
-        <w:adjustRightInd w:val="0"/>
-        <w:rPr>
-          <w:rFonts w:ascii="Arial" w:hAnsi="Arial" w:cs="Arial"/>
-          <w:color w:val="000000" w:themeColor="text1"/>
-          <w:sz w:val="20"/>
-          <w:szCs w:val="20"/>
-        </w:rPr>
-      </w:pPr>
-      <w:r>
-        <w:rPr>
-          <w:rFonts w:ascii="Arial" w:hAnsi="Arial" w:cs="Arial"/>
-          <w:color w:val="000000" w:themeColor="text1"/>
-          <w:sz w:val="20"/>
-          <w:szCs w:val="20"/>
-        </w:rPr>
-        <w:t xml:space="preserve">5. </w:t>
-      </w:r>
-      <w:r>
-        <w:rPr>
-          <w:rFonts w:ascii="Arial" w:hAnsi="Arial" w:cs="Arial"/>
-          <w:color w:val="000000" w:themeColor="text1"/>
-          <w:sz w:val="20"/>
-          <w:szCs w:val="20"/>
-        </w:rPr>
-        <w:tab/>
-      </w:r>
-      <w:r>
-        <w:rPr>
-          <w:rFonts w:ascii="Arial" w:hAnsi="Arial" w:cs="Arial"/>
-          <w:color w:val="000000" w:themeColor="text1"/>
-          <w:sz w:val="20"/>
-          <w:szCs w:val="20"/>
-        </w:rPr>
-        <w:t>You represent that each of Your Contributions is Your original creation (see section 7 for submissions on behalf of others). You represent that Your Contribution submissions include complete details of any third-party license or other restriction (including, but not limited to, related patents and trademarks) of which you are personally aware and which are associated with any part of Your Contributions.</w:t>
-      </w:r>
-    </w:p>
-    <w:p>
-      <w:pPr>
-        <w:autoSpaceDE w:val="0"/>
-        <w:autoSpaceDN w:val="0"/>
-        <w:adjustRightInd w:val="0"/>
-        <w:rPr>
-          <w:rFonts w:ascii="Arial" w:hAnsi="Arial" w:cs="Arial"/>
-          <w:color w:val="000000" w:themeColor="text1"/>
-          <w:sz w:val="20"/>
-          <w:szCs w:val="20"/>
-        </w:rPr>
-      </w:pPr>
-    </w:p>
-    <w:p>
-      <w:pPr>
-        <w:autoSpaceDE w:val="0"/>
-        <w:autoSpaceDN w:val="0"/>
-        <w:adjustRightInd w:val="0"/>
-        <w:rPr>
-          <w:rFonts w:ascii="Arial" w:hAnsi="Arial" w:cs="Arial"/>
-          <w:color w:val="000000" w:themeColor="text1"/>
-          <w:sz w:val="20"/>
-          <w:szCs w:val="20"/>
-        </w:rPr>
-      </w:pPr>
-      <w:r>
-        <w:rPr>
-          <w:rFonts w:ascii="Arial" w:hAnsi="Arial" w:cs="Arial"/>
-          <w:color w:val="000000" w:themeColor="text1"/>
-          <w:sz w:val="20"/>
-          <w:szCs w:val="20"/>
-        </w:rPr>
-        <w:t xml:space="preserve">6. </w:t>
-      </w:r>
-      <w:r>
-        <w:rPr>
-          <w:rFonts w:ascii="Arial" w:hAnsi="Arial" w:cs="Arial"/>
-          <w:color w:val="000000" w:themeColor="text1"/>
-          <w:sz w:val="20"/>
-          <w:szCs w:val="20"/>
-        </w:rPr>
-        <w:tab/>
-      </w:r>
-      <w:r>
-        <w:rPr>
-          <w:rFonts w:ascii="Arial" w:hAnsi="Arial" w:cs="Arial"/>
-          <w:color w:val="000000" w:themeColor="text1"/>
-          <w:sz w:val="20"/>
-          <w:szCs w:val="20"/>
-        </w:rPr>
-        <w:t>You are not expected to provide support for Your Contributions, except to the extent You desire to provide support. You may provide support for free, for a fee, or not at all. Unless required by applicable law or agreed to in writing, You provide Your Contributions on an "AS IS" BASIS, WITHOUT WARRANTIES OR CONDITIONS OF ANY KIND, either express or implied, including, without limitation, any warranties or conditions of TITLE, NONINFRINGEMENT, MERCHANTABILITY, or FITNESS FOR A PARTICULAR PURPOSE.</w:t>
-      </w:r>
-    </w:p>
-    <w:p>
-      <w:pPr>
-        <w:autoSpaceDE w:val="0"/>
-        <w:autoSpaceDN w:val="0"/>
-        <w:adjustRightInd w:val="0"/>
-        <w:rPr>
-          <w:rFonts w:ascii="Arial" w:hAnsi="Arial" w:cs="Arial"/>
-          <w:color w:val="000000" w:themeColor="text1"/>
-          <w:sz w:val="20"/>
-          <w:szCs w:val="20"/>
-        </w:rPr>
-      </w:pPr>
-    </w:p>
-    <w:p>
-      <w:pPr>
-        <w:autoSpaceDE w:val="0"/>
-        <w:autoSpaceDN w:val="0"/>
-        <w:adjustRightInd w:val="0"/>
-        <w:rPr>
-          <w:rFonts w:ascii="Arial" w:hAnsi="Arial" w:cs="Arial"/>
-          <w:color w:val="000000" w:themeColor="text1"/>
-          <w:sz w:val="20"/>
-          <w:szCs w:val="20"/>
-        </w:rPr>
-      </w:pPr>
-      <w:r>
-        <w:rPr>
-          <w:rFonts w:ascii="Arial" w:hAnsi="Arial" w:cs="Arial"/>
-          <w:color w:val="000000" w:themeColor="text1"/>
-          <w:sz w:val="20"/>
-          <w:szCs w:val="20"/>
-        </w:rPr>
-        <w:t xml:space="preserve">7. </w:t>
-      </w:r>
-      <w:r>
-        <w:rPr>
-          <w:rFonts w:ascii="Arial" w:hAnsi="Arial" w:cs="Arial"/>
-          <w:color w:val="000000" w:themeColor="text1"/>
-          <w:sz w:val="20"/>
-          <w:szCs w:val="20"/>
-        </w:rPr>
-        <w:tab/>
-      </w:r>
-      <w:r>
-        <w:rPr>
-          <w:rFonts w:ascii="Arial" w:hAnsi="Arial" w:cs="Arial"/>
-          <w:color w:val="000000" w:themeColor="text1"/>
-          <w:sz w:val="20"/>
-          <w:szCs w:val="20"/>
-        </w:rPr>
-        <w:t xml:space="preserve">Should You wish to submit work that is not Your original creation, You may submit it to </w:t>
-      </w:r>
-      <w:r>
-        <w:rPr>
-          <w:rFonts w:ascii="Arial" w:hAnsi="Arial" w:cs="Arial"/>
-          <w:color w:val="000000" w:themeColor="text1"/>
-          <w:sz w:val="20"/>
-          <w:szCs w:val="20"/>
-        </w:rPr>
-        <w:t>Autodesk</w:t>
-      </w:r>
-      <w:r>
-        <w:rPr>
-          <w:rFonts w:ascii="Arial" w:hAnsi="Arial" w:cs="Arial"/>
-          <w:color w:val="000000" w:themeColor="text1"/>
-          <w:sz w:val="20"/>
-          <w:szCs w:val="20"/>
-        </w:rPr>
-        <w:t xml:space="preserve"> separately from any Contribution, identifying the complete details of its source and of any license or other restriction (including, but not limited to, related patents, trademarks, and license agreements) of which you are personally aware, and conspicuously marking the work as "Submitted on behalf of a third-party: [named here]".</w:t>
-      </w:r>
-    </w:p>
-    <w:p>
-      <w:pPr>
-        <w:autoSpaceDE w:val="0"/>
-        <w:autoSpaceDN w:val="0"/>
-        <w:adjustRightInd w:val="0"/>
-        <w:rPr>
-          <w:rFonts w:ascii="Arial" w:hAnsi="Arial" w:cs="Arial"/>
-          <w:color w:val="000000" w:themeColor="text1"/>
-          <w:sz w:val="20"/>
-          <w:szCs w:val="20"/>
-        </w:rPr>
-      </w:pPr>
-    </w:p>
-    <w:p>
-      <w:pPr>
-        <w:autoSpaceDE w:val="0"/>
-        <w:autoSpaceDN w:val="0"/>
-        <w:adjustRightInd w:val="0"/>
-        <w:rPr>
-          <w:rFonts w:ascii="Arial" w:hAnsi="Arial" w:cs="Arial"/>
-          <w:color w:val="000000" w:themeColor="text1"/>
-          <w:sz w:val="20"/>
-          <w:szCs w:val="20"/>
-        </w:rPr>
-      </w:pPr>
-      <w:r>
-        <w:rPr>
-          <w:rFonts w:ascii="Arial" w:hAnsi="Arial" w:cs="Arial"/>
-          <w:color w:val="000000" w:themeColor="text1"/>
-          <w:sz w:val="20"/>
-          <w:szCs w:val="20"/>
-        </w:rPr>
-        <w:t xml:space="preserve">8. </w:t>
-      </w:r>
-      <w:r>
-        <w:rPr>
-          <w:rFonts w:ascii="Arial" w:hAnsi="Arial" w:cs="Arial"/>
-          <w:color w:val="000000" w:themeColor="text1"/>
-          <w:sz w:val="20"/>
-          <w:szCs w:val="20"/>
-        </w:rPr>
-        <w:tab/>
-      </w:r>
-      <w:r>
-        <w:rPr>
-          <w:rFonts w:ascii="Arial" w:hAnsi="Arial" w:cs="Arial"/>
-          <w:color w:val="000000" w:themeColor="text1"/>
-          <w:sz w:val="20"/>
-          <w:szCs w:val="20"/>
-        </w:rPr>
-        <w:t xml:space="preserve">You agree to notify </w:t>
-      </w:r>
-      <w:r>
-        <w:rPr>
-          <w:rFonts w:ascii="Arial" w:hAnsi="Arial" w:cs="Arial"/>
-          <w:color w:val="000000" w:themeColor="text1"/>
-          <w:sz w:val="20"/>
-          <w:szCs w:val="20"/>
-        </w:rPr>
-        <w:t>Autodesk</w:t>
-      </w:r>
-      <w:r>
-        <w:rPr>
-          <w:rFonts w:ascii="Arial" w:hAnsi="Arial" w:cs="Arial"/>
-          <w:color w:val="000000" w:themeColor="text1"/>
-          <w:sz w:val="20"/>
-          <w:szCs w:val="20"/>
-        </w:rPr>
-        <w:t xml:space="preserve"> of any facts or circumstances of which you become aware that would make these representations inaccurate in any respect.</w:t>
-      </w:r>
-    </w:p>
-    <w:p>
-      <w:pPr>
-        <w:rPr>
-          <w:rFonts w:ascii="Arial" w:hAnsi="Arial" w:cs="Arial"/>
-          <w:color w:val="000000" w:themeColor="text1"/>
-          <w:sz w:val="20"/>
-          <w:szCs w:val="20"/>
-        </w:rPr>
-      </w:pPr>
-    </w:p>
-    <w:p>
-      <w:pPr>
-        <w:rPr>
-          <w:rFonts w:ascii="Arial" w:hAnsi="Arial" w:cs="Arial"/>
-          <w:color w:val="000000" w:themeColor="text1"/>
-          <w:sz w:val="20"/>
-          <w:szCs w:val="20"/>
-        </w:rPr>
-      </w:pPr>
-    </w:p>
-    <w:p>
-      <w:pPr>
-        <w:rPr>
-          <w:rFonts w:ascii="Arial" w:hAnsi="Arial" w:cs="Arial"/>
-          <w:color w:val="000000" w:themeColor="text1"/>
-          <w:sz w:val="20"/>
-          <w:szCs w:val="20"/>
-        </w:rPr>
-      </w:pPr>
-      <w:r>
-        <w:rPr>
-          <w:rFonts w:ascii="Arial" w:hAnsi="Arial" w:cs="Arial"/>
-          <w:color w:val="000000" w:themeColor="text1"/>
-          <w:sz w:val="20"/>
-          <w:szCs w:val="20"/>
-        </w:rPr>
-        <w:t xml:space="preserve">Please Sign: </w:t>
-      </w:r>
-      <w:r>
-        <w:rPr>
-          <w:rFonts w:ascii="Arial" w:hAnsi="Arial" w:cs="Arial"/>
-          <w:color w:val="000000" w:themeColor="text1"/>
-          <w:sz w:val="20"/>
-          <w:szCs w:val="20"/>
-        </w:rPr>
-        <w:t xml:space="preserve"> ________</w:t>
-      </w:r>
-      <w:r>
-        <w:rPr>
-          <w:rFonts w:ascii="Arial" w:hAnsi="Arial" w:cs="Arial"/>
-          <w:color w:val="000000" w:themeColor="text1"/>
-          <w:sz w:val="20"/>
-          <w:szCs w:val="20"/>
-        </w:rPr>
-        <w:t>__________________________________</w:t>
-      </w:r>
-      <w:r>
-        <w:rPr>
-          <w:rFonts w:ascii="Arial" w:hAnsi="Arial" w:cs="Arial"/>
-          <w:color w:val="000000" w:themeColor="text1"/>
-          <w:sz w:val="20"/>
-          <w:szCs w:val="20"/>
-        </w:rPr>
-        <w:tab/>
-      </w:r>
-      <w:r>
-        <w:rPr>
-          <w:rFonts w:ascii="Arial" w:hAnsi="Arial" w:cs="Arial"/>
-          <w:color w:val="000000" w:themeColor="text1"/>
-          <w:sz w:val="20"/>
-          <w:szCs w:val="20"/>
-        </w:rPr>
         <w:t>Date:</w:t>
       </w:r>
       <w:r>
@@ -2266,8 +2026,8 @@
       </w:r>
     </w:p>
     <w:sectPr>
-      <w:headerReference w:type="default" r:id="rId10"/>
-      <w:footerReference w:type="default" r:id="rId11"/>
+      <w:headerReference w:type="default" r:id="rId11"/>
+      <w:footerReference w:type="default" r:id="rId12"/>
       <w:pgSz w:w="12240" w:h="15840"/>
       <w:pgMar w:top="1440" w:right="1440" w:bottom="1440" w:left="1440" w:header="720" w:footer="720" w:gutter="0"/>
       <w:cols w:space="720"/>

</xml_diff>